<commit_message>
2D Character - Movement scripting
</commit_message>
<xml_diff>
--- a/Day 2/SPS - Day 2.docx
+++ b/Day 2/SPS - Day 2.docx
@@ -17,7 +17,25 @@
           <w:sz w:val="40"/>
           <w:szCs w:val="40"/>
         </w:rPr>
-        <w:t>Student poučava studenta – Day 2</w:t>
+        <w:t xml:space="preserve">Student poučava studenta – </w:t>
+      </w:r>
+      <w:proofErr w:type="spellStart"/>
+      <w:r>
+        <w:rPr>
+          <w:rFonts w:ascii="Arial" w:hAnsi="Arial" w:cs="Arial"/>
+          <w:sz w:val="40"/>
+          <w:szCs w:val="40"/>
+        </w:rPr>
+        <w:t>Day</w:t>
+      </w:r>
+      <w:proofErr w:type="spellEnd"/>
+      <w:r>
+        <w:rPr>
+          <w:rFonts w:ascii="Arial" w:hAnsi="Arial" w:cs="Arial"/>
+          <w:sz w:val="40"/>
+          <w:szCs w:val="40"/>
+        </w:rPr>
+        <w:t xml:space="preserve"> 2</w:t>
       </w:r>
     </w:p>
     <w:p>
@@ -50,23 +68,84 @@
           <w:rFonts w:cs="Times New Roman"/>
           <w:szCs w:val="24"/>
         </w:rPr>
-        <w:t xml:space="preserve">Kako bi započeli s kreiranjem igre, pokrenite Unity i kreirajte novi projekt. Bitno je odabrati </w:t>
-      </w:r>
-      <w:r>
-        <w:rPr>
-          <w:rFonts w:cs="Times New Roman"/>
-          <w:b/>
-          <w:szCs w:val="24"/>
-        </w:rPr>
-        <w:t>Setup defaults 2D</w:t>
-      </w:r>
-      <w:r>
-        <w:rPr>
-          <w:rFonts w:cs="Times New Roman"/>
-          <w:szCs w:val="24"/>
-        </w:rPr>
-        <w:t xml:space="preserve">, kako bi sam Unity editor tretirao naš projekt kao 2D projekt, postavio prikaz scene u 2D prikaz, prebacio kameru na ortografski pogled i svaku novu uvezenu sliku označio kao </w:t>
-      </w:r>
+        <w:t xml:space="preserve">Kako bi započeli s kreiranjem igre, pokrenite </w:t>
+      </w:r>
+      <w:proofErr w:type="spellStart"/>
+      <w:r>
+        <w:rPr>
+          <w:rFonts w:cs="Times New Roman"/>
+          <w:szCs w:val="24"/>
+        </w:rPr>
+        <w:t>Unity</w:t>
+      </w:r>
+      <w:proofErr w:type="spellEnd"/>
+      <w:r>
+        <w:rPr>
+          <w:rFonts w:cs="Times New Roman"/>
+          <w:szCs w:val="24"/>
+        </w:rPr>
+        <w:t xml:space="preserve"> i kreirajte novi projekt. Bitno je odabrati </w:t>
+      </w:r>
+      <w:proofErr w:type="spellStart"/>
+      <w:r>
+        <w:rPr>
+          <w:rFonts w:cs="Times New Roman"/>
+          <w:b/>
+          <w:szCs w:val="24"/>
+        </w:rPr>
+        <w:t>Setup</w:t>
+      </w:r>
+      <w:proofErr w:type="spellEnd"/>
+      <w:r>
+        <w:rPr>
+          <w:rFonts w:cs="Times New Roman"/>
+          <w:b/>
+          <w:szCs w:val="24"/>
+        </w:rPr>
+        <w:t xml:space="preserve"> </w:t>
+      </w:r>
+      <w:proofErr w:type="spellStart"/>
+      <w:r>
+        <w:rPr>
+          <w:rFonts w:cs="Times New Roman"/>
+          <w:b/>
+          <w:szCs w:val="24"/>
+        </w:rPr>
+        <w:t>defaults</w:t>
+      </w:r>
+      <w:proofErr w:type="spellEnd"/>
+      <w:r>
+        <w:rPr>
+          <w:rFonts w:cs="Times New Roman"/>
+          <w:b/>
+          <w:szCs w:val="24"/>
+        </w:rPr>
+        <w:t xml:space="preserve"> 2D</w:t>
+      </w:r>
+      <w:r>
+        <w:rPr>
+          <w:rFonts w:cs="Times New Roman"/>
+          <w:szCs w:val="24"/>
+        </w:rPr>
+        <w:t xml:space="preserve">, kako bi sam </w:t>
+      </w:r>
+      <w:proofErr w:type="spellStart"/>
+      <w:r>
+        <w:rPr>
+          <w:rFonts w:cs="Times New Roman"/>
+          <w:szCs w:val="24"/>
+        </w:rPr>
+        <w:t>Unity</w:t>
+      </w:r>
+      <w:proofErr w:type="spellEnd"/>
+      <w:r>
+        <w:rPr>
+          <w:rFonts w:cs="Times New Roman"/>
+          <w:szCs w:val="24"/>
+        </w:rPr>
+        <w:t xml:space="preserve"> editor tretirao naš projekt kao 2D projekt, postavio prikaz scene u 2D prikaz, prebacio kameru na ortografski pogled i svaku novu uvezenu sliku označio kao </w:t>
+      </w:r>
+      <w:proofErr w:type="spellStart"/>
       <w:r>
         <w:rPr>
           <w:rFonts w:cs="Times New Roman"/>
@@ -75,6 +154,7 @@
         </w:rPr>
         <w:t>sprite</w:t>
       </w:r>
+      <w:proofErr w:type="spellEnd"/>
       <w:r>
         <w:rPr>
           <w:rStyle w:val="FootnoteReference"/>
@@ -190,7 +270,23 @@
           <w:rFonts w:cs="Times New Roman"/>
           <w:szCs w:val="24"/>
         </w:rPr>
-        <w:t xml:space="preserve">Nakon što ste kreirali projekt otvara se prazan Unity editor u kojem ćemo tijekom današnje vježbe kreirati našeg 2D lika. Za daljnji rad potrebno je preuzeti sve materijale koji se mogu naći na sljedećem linku </w:t>
+        <w:t xml:space="preserve">Nakon što ste kreirali projekt otvara se prazan </w:t>
+      </w:r>
+      <w:proofErr w:type="spellStart"/>
+      <w:r>
+        <w:rPr>
+          <w:rFonts w:cs="Times New Roman"/>
+          <w:szCs w:val="24"/>
+        </w:rPr>
+        <w:t>Unity</w:t>
+      </w:r>
+      <w:proofErr w:type="spellEnd"/>
+      <w:r>
+        <w:rPr>
+          <w:rFonts w:cs="Times New Roman"/>
+          <w:szCs w:val="24"/>
+        </w:rPr>
+        <w:t xml:space="preserve"> editor u kojem ćemo tijekom današnje vježbe kreirati našeg 2D lika. Za daljnji rad potrebno je preuzeti sve materijale koji se mogu naći na sljedećem linku </w:t>
       </w:r>
       <w:r>
         <w:rPr>
@@ -206,7 +302,23 @@
           <w:rFonts w:cs="Times New Roman"/>
           <w:szCs w:val="24"/>
         </w:rPr>
-        <w:t>. (* opis assetsa*)</w:t>
+        <w:t xml:space="preserve">. (* opis </w:t>
+      </w:r>
+      <w:proofErr w:type="spellStart"/>
+      <w:r>
+        <w:rPr>
+          <w:rFonts w:cs="Times New Roman"/>
+          <w:szCs w:val="24"/>
+        </w:rPr>
+        <w:t>assetsa</w:t>
+      </w:r>
+      <w:proofErr w:type="spellEnd"/>
+      <w:r>
+        <w:rPr>
+          <w:rFonts w:cs="Times New Roman"/>
+          <w:szCs w:val="24"/>
+        </w:rPr>
+        <w:t>*)</w:t>
       </w:r>
     </w:p>
     <w:p>
@@ -326,13 +438,23 @@
         </w:rPr>
         <w:t xml:space="preserve">: </w:t>
       </w:r>
+      <w:proofErr w:type="spellStart"/>
       <w:r>
         <w:rPr>
           <w:rFonts w:cs="Times New Roman"/>
           <w:i/>
           <w:szCs w:val="24"/>
         </w:rPr>
-        <w:t>Unity editor</w:t>
+        <w:t>Unity</w:t>
+      </w:r>
+      <w:proofErr w:type="spellEnd"/>
+      <w:r>
+        <w:rPr>
+          <w:rFonts w:cs="Times New Roman"/>
+          <w:i/>
+          <w:szCs w:val="24"/>
+        </w:rPr>
+        <w:t xml:space="preserve"> editor</w:t>
       </w:r>
     </w:p>
     <w:p>
@@ -341,25 +463,51 @@
         <w:jc w:val="both"/>
       </w:pPr>
       <w:r>
-        <w:t xml:space="preserve">Preimenujte Main Camera u  </w:t>
-      </w:r>
+        <w:t xml:space="preserve">Preimenujte </w:t>
+      </w:r>
+      <w:proofErr w:type="spellStart"/>
+      <w:r>
+        <w:t>Main</w:t>
+      </w:r>
+      <w:proofErr w:type="spellEnd"/>
+      <w:r>
+        <w:t xml:space="preserve"> </w:t>
+      </w:r>
+      <w:proofErr w:type="spellStart"/>
+      <w:r>
+        <w:t>Camera</w:t>
+      </w:r>
+      <w:proofErr w:type="spellEnd"/>
+      <w:r>
+        <w:t xml:space="preserve"> u  </w:t>
+      </w:r>
+      <w:proofErr w:type="spellStart"/>
       <w:r>
         <w:rPr>
           <w:b/>
         </w:rPr>
         <w:t>MainCamera</w:t>
       </w:r>
+      <w:proofErr w:type="spellEnd"/>
       <w:r>
         <w:t xml:space="preserve"> </w:t>
       </w:r>
       <w:r>
         <w:t xml:space="preserve">preko </w:t>
       </w:r>
-      <w:r>
-        <w:rPr>
-          <w:b/>
-        </w:rPr>
-        <w:t>Inspector-</w:t>
+      <w:proofErr w:type="spellStart"/>
+      <w:r>
+        <w:rPr>
+          <w:b/>
+        </w:rPr>
+        <w:t>Inspector</w:t>
+      </w:r>
+      <w:proofErr w:type="spellEnd"/>
+      <w:r>
+        <w:rPr>
+          <w:b/>
+        </w:rPr>
+        <w:t>-</w:t>
       </w:r>
       <w:r>
         <w:t xml:space="preserve">a, </w:t>
@@ -367,12 +515,14 @@
       <w:r>
         <w:t xml:space="preserve">jer će se kroz projekt koristiti </w:t>
       </w:r>
+      <w:proofErr w:type="spellStart"/>
       <w:r>
         <w:rPr>
           <w:b/>
         </w:rPr>
         <w:t>CamelCase</w:t>
       </w:r>
+      <w:proofErr w:type="spellEnd"/>
       <w:r>
         <w:rPr>
           <w:rStyle w:val="FootnoteReference"/>
@@ -394,30 +544,70 @@
       <w:r>
         <w:t xml:space="preserve">Zbog daljnje preglednosti kreirajte sljedeće datoteke: </w:t>
       </w:r>
-      <w:r>
-        <w:rPr>
-          <w:b/>
-        </w:rPr>
-        <w:t xml:space="preserve">Animations, Art, Prefabs, Scenes </w:t>
+      <w:proofErr w:type="spellStart"/>
+      <w:r>
+        <w:rPr>
+          <w:b/>
+        </w:rPr>
+        <w:t>Animations</w:t>
+      </w:r>
+      <w:proofErr w:type="spellEnd"/>
+      <w:r>
+        <w:rPr>
+          <w:b/>
+        </w:rPr>
+        <w:t xml:space="preserve">, Art, </w:t>
+      </w:r>
+      <w:proofErr w:type="spellStart"/>
+      <w:r>
+        <w:rPr>
+          <w:b/>
+        </w:rPr>
+        <w:t>Prefabs</w:t>
+      </w:r>
+      <w:proofErr w:type="spellEnd"/>
+      <w:r>
+        <w:rPr>
+          <w:b/>
+        </w:rPr>
+        <w:t xml:space="preserve">, </w:t>
+      </w:r>
+      <w:proofErr w:type="spellStart"/>
+      <w:r>
+        <w:rPr>
+          <w:b/>
+        </w:rPr>
+        <w:t>Scenes</w:t>
+      </w:r>
+      <w:proofErr w:type="spellEnd"/>
+      <w:r>
+        <w:rPr>
+          <w:b/>
+        </w:rPr>
+        <w:t xml:space="preserve"> </w:t>
       </w:r>
       <w:r>
         <w:t xml:space="preserve">i </w:t>
       </w:r>
+      <w:proofErr w:type="spellStart"/>
       <w:r>
         <w:rPr>
           <w:b/>
         </w:rPr>
         <w:t>Scripts</w:t>
       </w:r>
+      <w:proofErr w:type="spellEnd"/>
       <w:r>
         <w:t xml:space="preserve">. Kao i što sami nazivi pojedinih datoteka govore, u pojedine će se spremati razne animacije, slike, scene (nivoi), skripte i </w:t>
       </w:r>
+      <w:proofErr w:type="spellStart"/>
       <w:r>
         <w:rPr>
           <w:b/>
         </w:rPr>
         <w:t>prefab</w:t>
       </w:r>
+      <w:proofErr w:type="spellEnd"/>
       <w:r>
         <w:rPr>
           <w:rStyle w:val="FootnoteReference"/>
@@ -577,39 +767,145 @@
           <w:rFonts w:cs="Times New Roman"/>
           <w:szCs w:val="24"/>
         </w:rPr>
-        <w:t xml:space="preserve"> u kreiranu Art datoteku unutar Unity Editora. Označite uneseni sprite te promijenite njegove postavke </w:t>
-      </w:r>
-      <w:r>
-        <w:rPr>
-          <w:rFonts w:cs="Times New Roman"/>
-          <w:b/>
-          <w:szCs w:val="24"/>
-        </w:rPr>
-        <w:t xml:space="preserve">Sprite Mode -&gt; Multiple </w:t>
-      </w:r>
-      <w:r>
-        <w:rPr>
-          <w:rFonts w:cs="Times New Roman"/>
-          <w:szCs w:val="24"/>
-        </w:rPr>
-        <w:t xml:space="preserve"> i odznačite </w:t>
-      </w:r>
-      <w:r>
-        <w:rPr>
-          <w:rFonts w:cs="Times New Roman"/>
-          <w:b/>
-          <w:szCs w:val="24"/>
-        </w:rPr>
-        <w:t>Generate Mip</w:t>
-      </w:r>
-      <w:r>
-        <w:rPr>
-          <w:rFonts w:cs="Times New Roman"/>
-          <w:b/>
-          <w:szCs w:val="24"/>
-        </w:rPr>
-        <w:t xml:space="preserve"> Maps</w:t>
-      </w:r>
+        <w:t xml:space="preserve"> u kreiranu Art datoteku unutar </w:t>
+      </w:r>
+      <w:proofErr w:type="spellStart"/>
+      <w:r>
+        <w:rPr>
+          <w:rFonts w:cs="Times New Roman"/>
+          <w:szCs w:val="24"/>
+        </w:rPr>
+        <w:t>Unity</w:t>
+      </w:r>
+      <w:proofErr w:type="spellEnd"/>
+      <w:r>
+        <w:rPr>
+          <w:rFonts w:cs="Times New Roman"/>
+          <w:szCs w:val="24"/>
+        </w:rPr>
+        <w:t xml:space="preserve"> Editora. Označite uneseni </w:t>
+      </w:r>
+      <w:proofErr w:type="spellStart"/>
+      <w:r>
+        <w:rPr>
+          <w:rFonts w:cs="Times New Roman"/>
+          <w:szCs w:val="24"/>
+        </w:rPr>
+        <w:t>sprite</w:t>
+      </w:r>
+      <w:proofErr w:type="spellEnd"/>
+      <w:r>
+        <w:rPr>
+          <w:rFonts w:cs="Times New Roman"/>
+          <w:szCs w:val="24"/>
+        </w:rPr>
+        <w:t xml:space="preserve"> te promijenite njegove postavke </w:t>
+      </w:r>
+      <w:proofErr w:type="spellStart"/>
+      <w:r>
+        <w:rPr>
+          <w:rFonts w:cs="Times New Roman"/>
+          <w:b/>
+          <w:szCs w:val="24"/>
+        </w:rPr>
+        <w:t>Sprite</w:t>
+      </w:r>
+      <w:proofErr w:type="spellEnd"/>
+      <w:r>
+        <w:rPr>
+          <w:rFonts w:cs="Times New Roman"/>
+          <w:b/>
+          <w:szCs w:val="24"/>
+        </w:rPr>
+        <w:t xml:space="preserve"> Mode -&gt; </w:t>
+      </w:r>
+      <w:proofErr w:type="spellStart"/>
+      <w:r>
+        <w:rPr>
+          <w:rFonts w:cs="Times New Roman"/>
+          <w:b/>
+          <w:szCs w:val="24"/>
+        </w:rPr>
+        <w:t>Multiple</w:t>
+      </w:r>
+      <w:proofErr w:type="spellEnd"/>
+      <w:r>
+        <w:rPr>
+          <w:rFonts w:cs="Times New Roman"/>
+          <w:b/>
+          <w:szCs w:val="24"/>
+        </w:rPr>
+        <w:t xml:space="preserve"> </w:t>
+      </w:r>
+      <w:r>
+        <w:rPr>
+          <w:rFonts w:cs="Times New Roman"/>
+          <w:szCs w:val="24"/>
+        </w:rPr>
+        <w:t xml:space="preserve"> i </w:t>
+      </w:r>
+      <w:proofErr w:type="spellStart"/>
+      <w:r>
+        <w:rPr>
+          <w:rFonts w:cs="Times New Roman"/>
+          <w:szCs w:val="24"/>
+        </w:rPr>
+        <w:t>odznačite</w:t>
+      </w:r>
+      <w:proofErr w:type="spellEnd"/>
+      <w:r>
+        <w:rPr>
+          <w:rFonts w:cs="Times New Roman"/>
+          <w:szCs w:val="24"/>
+        </w:rPr>
+        <w:t xml:space="preserve"> </w:t>
+      </w:r>
+      <w:proofErr w:type="spellStart"/>
+      <w:r>
+        <w:rPr>
+          <w:rFonts w:cs="Times New Roman"/>
+          <w:b/>
+          <w:szCs w:val="24"/>
+        </w:rPr>
+        <w:t>Generate</w:t>
+      </w:r>
+      <w:proofErr w:type="spellEnd"/>
+      <w:r>
+        <w:rPr>
+          <w:rFonts w:cs="Times New Roman"/>
+          <w:b/>
+          <w:szCs w:val="24"/>
+        </w:rPr>
+        <w:t xml:space="preserve"> </w:t>
+      </w:r>
+      <w:proofErr w:type="spellStart"/>
+      <w:r>
+        <w:rPr>
+          <w:rFonts w:cs="Times New Roman"/>
+          <w:b/>
+          <w:szCs w:val="24"/>
+        </w:rPr>
+        <w:t>Mip</w:t>
+      </w:r>
+      <w:proofErr w:type="spellEnd"/>
+      <w:r>
+        <w:rPr>
+          <w:rFonts w:cs="Times New Roman"/>
+          <w:b/>
+          <w:szCs w:val="24"/>
+        </w:rPr>
+        <w:t xml:space="preserve"> </w:t>
+      </w:r>
+      <w:proofErr w:type="spellStart"/>
+      <w:r>
+        <w:rPr>
+          <w:rFonts w:cs="Times New Roman"/>
+          <w:b/>
+          <w:szCs w:val="24"/>
+        </w:rPr>
+        <w:t>Maps</w:t>
+      </w:r>
+      <w:proofErr w:type="spellEnd"/>
       <w:r>
         <w:rPr>
           <w:rStyle w:val="FootnoteReference"/>
@@ -633,13 +929,23 @@
         </w:rPr>
         <w:t xml:space="preserve"> Kako se zapravo naša slika sastoji od više dijelova samog lika potrebno ju je urediti unutar </w:t>
       </w:r>
-      <w:r>
-        <w:rPr>
-          <w:rFonts w:cs="Times New Roman"/>
-          <w:b/>
-          <w:szCs w:val="24"/>
-        </w:rPr>
-        <w:t>Sprite Editor</w:t>
+      <w:proofErr w:type="spellStart"/>
+      <w:r>
+        <w:rPr>
+          <w:rFonts w:cs="Times New Roman"/>
+          <w:b/>
+          <w:szCs w:val="24"/>
+        </w:rPr>
+        <w:t>Sprite</w:t>
+      </w:r>
+      <w:proofErr w:type="spellEnd"/>
+      <w:r>
+        <w:rPr>
+          <w:rFonts w:cs="Times New Roman"/>
+          <w:b/>
+          <w:szCs w:val="24"/>
+        </w:rPr>
+        <w:t xml:space="preserve"> Editor</w:t>
       </w:r>
       <w:r>
         <w:rPr>
@@ -755,13 +1061,41 @@
         </w:rPr>
         <w:t xml:space="preserve">: </w:t>
       </w:r>
+      <w:proofErr w:type="spellStart"/>
       <w:r>
         <w:rPr>
           <w:rFonts w:cs="Times New Roman"/>
           <w:i/>
           <w:szCs w:val="24"/>
         </w:rPr>
-        <w:t>Rascijepanje sprite-a</w:t>
+        <w:t>Rascijepanje</w:t>
+      </w:r>
+      <w:proofErr w:type="spellEnd"/>
+      <w:r>
+        <w:rPr>
+          <w:rFonts w:cs="Times New Roman"/>
+          <w:i/>
+          <w:szCs w:val="24"/>
+        </w:rPr>
+        <w:t xml:space="preserve"> </w:t>
+      </w:r>
+      <w:proofErr w:type="spellStart"/>
+      <w:r>
+        <w:rPr>
+          <w:rFonts w:cs="Times New Roman"/>
+          <w:i/>
+          <w:szCs w:val="24"/>
+        </w:rPr>
+        <w:t>sprite</w:t>
+      </w:r>
+      <w:proofErr w:type="spellEnd"/>
+      <w:r>
+        <w:rPr>
+          <w:rFonts w:cs="Times New Roman"/>
+          <w:i/>
+          <w:szCs w:val="24"/>
+        </w:rPr>
+        <w:t>-a</w:t>
       </w:r>
     </w:p>
     <w:p>
@@ -783,6 +1117,7 @@
         </w:rPr>
         <w:t xml:space="preserve">Nakon pritiska na </w:t>
       </w:r>
+      <w:proofErr w:type="spellStart"/>
       <w:r>
         <w:rPr>
           <w:rFonts w:cs="Times New Roman"/>
@@ -791,12 +1126,45 @@
         </w:rPr>
         <w:t>Apply</w:t>
       </w:r>
-      <w:r>
-        <w:rPr>
-          <w:rFonts w:cs="Times New Roman"/>
-          <w:szCs w:val="24"/>
-        </w:rPr>
-        <w:t xml:space="preserve"> sprite OrcArt dobit će zasebne dijelove odjeljenje u slici 4.</w:t>
+      <w:proofErr w:type="spellEnd"/>
+      <w:r>
+        <w:rPr>
+          <w:rFonts w:cs="Times New Roman"/>
+          <w:szCs w:val="24"/>
+        </w:rPr>
+        <w:t xml:space="preserve"> </w:t>
+      </w:r>
+      <w:proofErr w:type="spellStart"/>
+      <w:r>
+        <w:rPr>
+          <w:rFonts w:cs="Times New Roman"/>
+          <w:szCs w:val="24"/>
+        </w:rPr>
+        <w:t>sprite</w:t>
+      </w:r>
+      <w:proofErr w:type="spellEnd"/>
+      <w:r>
+        <w:rPr>
+          <w:rFonts w:cs="Times New Roman"/>
+          <w:szCs w:val="24"/>
+        </w:rPr>
+        <w:t xml:space="preserve"> </w:t>
+      </w:r>
+      <w:proofErr w:type="spellStart"/>
+      <w:r>
+        <w:rPr>
+          <w:rFonts w:cs="Times New Roman"/>
+          <w:szCs w:val="24"/>
+        </w:rPr>
+        <w:t>OrcArt</w:t>
+      </w:r>
+      <w:proofErr w:type="spellEnd"/>
+      <w:r>
+        <w:rPr>
+          <w:rFonts w:cs="Times New Roman"/>
+          <w:szCs w:val="24"/>
+        </w:rPr>
+        <w:t xml:space="preserve"> dobit će zasebne dijelove odjeljenje u slici 4.</w:t>
       </w:r>
       <w:r>
         <w:rPr>
@@ -810,7 +1178,23 @@
           <w:rFonts w:cs="Times New Roman"/>
           <w:szCs w:val="24"/>
         </w:rPr>
-        <w:t xml:space="preserve"> (unutar Sprite Editor-a)</w:t>
+        <w:t xml:space="preserve"> (unutar </w:t>
+      </w:r>
+      <w:proofErr w:type="spellStart"/>
+      <w:r>
+        <w:rPr>
+          <w:rFonts w:cs="Times New Roman"/>
+          <w:szCs w:val="24"/>
+        </w:rPr>
+        <w:t>Sprite</w:t>
+      </w:r>
+      <w:proofErr w:type="spellEnd"/>
+      <w:r>
+        <w:rPr>
+          <w:rFonts w:cs="Times New Roman"/>
+          <w:szCs w:val="24"/>
+        </w:rPr>
+        <w:t xml:space="preserve"> Editor-a)</w:t>
       </w:r>
       <w:r>
         <w:rPr>
@@ -818,6 +1202,13 @@
           <w:szCs w:val="24"/>
         </w:rPr>
         <w:t xml:space="preserve"> prema slici 5.</w:t>
+      </w:r>
+      <w:r>
+        <w:rPr>
+          <w:rFonts w:cs="Times New Roman"/>
+          <w:szCs w:val="24"/>
+        </w:rPr>
+        <w:t xml:space="preserve"> I dodijeliti im pozicije pivota prema tablici 1.</w:t>
       </w:r>
     </w:p>
     <w:p>
@@ -837,10 +1228,10 @@
           <w:lang w:eastAsia="hr-HR"/>
         </w:rPr>
         <w:drawing>
-          <wp:inline distT="0" distB="0" distL="0" distR="0" wp14:anchorId="448B1442" wp14:editId="3B45D9B0">
-            <wp:extent cx="2363663" cy="2323465"/>
-            <wp:effectExtent l="0" t="0" r="0" b="635"/>
-            <wp:docPr id="12" name="Picture 12"/>
+          <wp:inline distT="0" distB="0" distL="0" distR="0" wp14:anchorId="06FE3D7F" wp14:editId="10637AF9">
+            <wp:extent cx="2359450" cy="2323519"/>
+            <wp:effectExtent l="0" t="0" r="3175" b="635"/>
+            <wp:docPr id="4" name="Picture 4"/>
             <wp:cNvGraphicFramePr>
               <a:graphicFrameLocks xmlns:a="http://schemas.openxmlformats.org/drawingml/2006/main" noChangeAspect="1"/>
             </wp:cNvGraphicFramePr>
@@ -860,7 +1251,7 @@
                   <pic:spPr>
                     <a:xfrm>
                       <a:off x="0" y="0"/>
-                      <a:ext cx="2399238" cy="2358435"/>
+                      <a:ext cx="2394338" cy="2357876"/>
                     </a:xfrm>
                     <a:prstGeom prst="rect">
                       <a:avLst/>
@@ -885,10 +1276,10 @@
           <w:lang w:eastAsia="hr-HR"/>
         </w:rPr>
         <w:drawing>
-          <wp:inline distT="0" distB="0" distL="0" distR="0" wp14:anchorId="0A39D920" wp14:editId="2C7EBFC6">
-            <wp:extent cx="3311658" cy="1438275"/>
-            <wp:effectExtent l="0" t="0" r="3175" b="0"/>
-            <wp:docPr id="11" name="Picture 11"/>
+          <wp:inline distT="0" distB="0" distL="0" distR="0" wp14:anchorId="6F20B97F" wp14:editId="63F9B83F">
+            <wp:extent cx="3299003" cy="1495145"/>
+            <wp:effectExtent l="0" t="0" r="0" b="0"/>
+            <wp:docPr id="13" name="Picture 13"/>
             <wp:cNvGraphicFramePr>
               <a:graphicFrameLocks xmlns:a="http://schemas.openxmlformats.org/drawingml/2006/main" noChangeAspect="1"/>
             </wp:cNvGraphicFramePr>
@@ -908,7 +1299,7 @@
                   <pic:spPr>
                     <a:xfrm>
                       <a:off x="0" y="0"/>
-                      <a:ext cx="3356820" cy="1457889"/>
+                      <a:ext cx="3351991" cy="1519160"/>
                     </a:xfrm>
                     <a:prstGeom prst="rect">
                       <a:avLst/>
@@ -971,6 +1362,1508 @@
     </w:p>
     <w:p>
       <w:pPr>
+        <w:jc w:val="both"/>
+      </w:pPr>
+      <w:r>
+        <w:lastRenderedPageBreak/>
+        <w:t xml:space="preserve">Izuzetno je bitno da se dijelovi imenuju kako su prikazani, jer se predefinirane animacije za taj preuzeti </w:t>
+      </w:r>
+      <w:proofErr w:type="spellStart"/>
+      <w:r>
+        <w:t>asset</w:t>
+      </w:r>
+      <w:proofErr w:type="spellEnd"/>
+      <w:r>
+        <w:t xml:space="preserve"> vežu na nazive i hijerarhiju objekta. Tako su nazivi redom: </w:t>
+      </w:r>
+      <w:proofErr w:type="spellStart"/>
+      <w:r>
+        <w:rPr>
+          <w:b/>
+        </w:rPr>
+        <w:t>orc_body</w:t>
+      </w:r>
+      <w:proofErr w:type="spellEnd"/>
+      <w:r>
+        <w:rPr>
+          <w:b/>
+        </w:rPr>
+        <w:t xml:space="preserve">, </w:t>
+      </w:r>
+      <w:proofErr w:type="spellStart"/>
+      <w:r>
+        <w:rPr>
+          <w:b/>
+        </w:rPr>
+        <w:t>orc_head</w:t>
+      </w:r>
+      <w:proofErr w:type="spellEnd"/>
+      <w:r>
+        <w:rPr>
+          <w:b/>
+        </w:rPr>
+        <w:t xml:space="preserve">, </w:t>
+      </w:r>
+      <w:proofErr w:type="spellStart"/>
+      <w:r>
+        <w:rPr>
+          <w:b/>
+        </w:rPr>
+        <w:t>orc</w:t>
+      </w:r>
+      <w:proofErr w:type="spellEnd"/>
+      <w:r>
+        <w:rPr>
+          <w:b/>
+        </w:rPr>
+        <w:t xml:space="preserve"> _</w:t>
+      </w:r>
+      <w:proofErr w:type="spellStart"/>
+      <w:r>
+        <w:rPr>
+          <w:b/>
+        </w:rPr>
+        <w:t>L_arm</w:t>
+      </w:r>
+      <w:proofErr w:type="spellEnd"/>
+      <w:r>
+        <w:rPr>
+          <w:b/>
+        </w:rPr>
+        <w:t xml:space="preserve">, </w:t>
+      </w:r>
+      <w:proofErr w:type="spellStart"/>
+      <w:r>
+        <w:rPr>
+          <w:b/>
+        </w:rPr>
+        <w:t>orc_L_hand</w:t>
+      </w:r>
+      <w:proofErr w:type="spellEnd"/>
+      <w:r>
+        <w:rPr>
+          <w:b/>
+        </w:rPr>
+        <w:t xml:space="preserve">, </w:t>
+      </w:r>
+      <w:proofErr w:type="spellStart"/>
+      <w:r>
+        <w:rPr>
+          <w:b/>
+        </w:rPr>
+        <w:t>orc</w:t>
+      </w:r>
+      <w:proofErr w:type="spellEnd"/>
+      <w:r>
+        <w:rPr>
+          <w:b/>
+        </w:rPr>
+        <w:t xml:space="preserve"> _</w:t>
+      </w:r>
+      <w:proofErr w:type="spellStart"/>
+      <w:r>
+        <w:rPr>
+          <w:b/>
+        </w:rPr>
+        <w:t>R_arm</w:t>
+      </w:r>
+      <w:proofErr w:type="spellEnd"/>
+      <w:r>
+        <w:rPr>
+          <w:b/>
+        </w:rPr>
+        <w:t xml:space="preserve">, </w:t>
+      </w:r>
+      <w:proofErr w:type="spellStart"/>
+      <w:r>
+        <w:rPr>
+          <w:b/>
+        </w:rPr>
+        <w:t>orc</w:t>
+      </w:r>
+      <w:proofErr w:type="spellEnd"/>
+      <w:r>
+        <w:rPr>
+          <w:b/>
+        </w:rPr>
+        <w:t xml:space="preserve"> _</w:t>
+      </w:r>
+      <w:proofErr w:type="spellStart"/>
+      <w:r>
+        <w:rPr>
+          <w:b/>
+        </w:rPr>
+        <w:t>R_hand</w:t>
+      </w:r>
+      <w:proofErr w:type="spellEnd"/>
+      <w:r>
+        <w:rPr>
+          <w:b/>
+        </w:rPr>
+        <w:t xml:space="preserve">, </w:t>
+      </w:r>
+      <w:proofErr w:type="spellStart"/>
+      <w:r>
+        <w:rPr>
+          <w:b/>
+        </w:rPr>
+        <w:t>orc_pants</w:t>
+      </w:r>
+      <w:proofErr w:type="spellEnd"/>
+      <w:r>
+        <w:rPr>
+          <w:b/>
+        </w:rPr>
+        <w:t xml:space="preserve">, </w:t>
+      </w:r>
+      <w:proofErr w:type="spellStart"/>
+      <w:r>
+        <w:rPr>
+          <w:b/>
+        </w:rPr>
+        <w:t>orc</w:t>
+      </w:r>
+      <w:proofErr w:type="spellEnd"/>
+      <w:r>
+        <w:rPr>
+          <w:b/>
+        </w:rPr>
+        <w:t xml:space="preserve"> _</w:t>
+      </w:r>
+      <w:proofErr w:type="spellStart"/>
+      <w:r>
+        <w:rPr>
+          <w:b/>
+        </w:rPr>
+        <w:t>R_leg</w:t>
+      </w:r>
+      <w:proofErr w:type="spellEnd"/>
+      <w:r>
+        <w:rPr>
+          <w:b/>
+        </w:rPr>
+        <w:t xml:space="preserve"> </w:t>
+      </w:r>
+      <w:r>
+        <w:t xml:space="preserve">i </w:t>
+      </w:r>
+      <w:proofErr w:type="spellStart"/>
+      <w:r>
+        <w:rPr>
+          <w:b/>
+        </w:rPr>
+        <w:t>orc</w:t>
+      </w:r>
+      <w:proofErr w:type="spellEnd"/>
+      <w:r>
+        <w:rPr>
+          <w:b/>
+        </w:rPr>
+        <w:t xml:space="preserve"> _</w:t>
+      </w:r>
+      <w:proofErr w:type="spellStart"/>
+      <w:r>
+        <w:rPr>
+          <w:b/>
+        </w:rPr>
+        <w:t>L_leg</w:t>
+      </w:r>
+      <w:proofErr w:type="spellEnd"/>
+      <w:r>
+        <w:t xml:space="preserve"> (kako autor lika očito ne poznaje notacije imenovanja i </w:t>
+      </w:r>
+      <w:r>
+        <w:t>konzistentnost</w:t>
+      </w:r>
+      <w:r>
+        <w:t>,</w:t>
+      </w:r>
+      <w:r>
+        <w:t xml:space="preserve"> postoje razmaci i prije povlake _, koje je kasno u noć teško uočiti, zato pazite kako dajete nazive i</w:t>
+      </w:r>
+      <w:r>
+        <w:t xml:space="preserve"> uštedite korisnicima poput meni</w:t>
+      </w:r>
+      <w:r>
+        <w:t xml:space="preserve"> noć </w:t>
+      </w:r>
+      <w:proofErr w:type="spellStart"/>
+      <w:r>
+        <w:t>debuggiranja</w:t>
+      </w:r>
+      <w:proofErr w:type="spellEnd"/>
+      <w:r>
+        <w:t xml:space="preserve"> </w:t>
+      </w:r>
+      <w:r>
+        <w:t xml:space="preserve">i traženja greške </w:t>
+      </w:r>
+      <w:r>
+        <w:t>zbog par razmaka…)</w:t>
+      </w:r>
+      <w:r>
+        <w:t>.</w:t>
+      </w:r>
+    </w:p>
+    <w:tbl>
+      <w:tblPr>
+        <w:tblW w:w="3860" w:type="dxa"/>
+        <w:jc w:val="center"/>
+        <w:tblLook w:val="04A0" w:firstRow="1" w:lastRow="0" w:firstColumn="1" w:lastColumn="0" w:noHBand="0" w:noVBand="1"/>
+      </w:tblPr>
+      <w:tblGrid>
+        <w:gridCol w:w="1177"/>
+        <w:gridCol w:w="1164"/>
+        <w:gridCol w:w="1540"/>
+      </w:tblGrid>
+      <w:tr>
+        <w:trPr>
+          <w:trHeight w:val="300"/>
+          <w:jc w:val="center"/>
+        </w:trPr>
+        <w:tc>
+          <w:tcPr>
+            <w:tcW w:w="1160" w:type="dxa"/>
+            <w:tcBorders>
+              <w:top w:val="nil"/>
+              <w:left w:val="nil"/>
+              <w:bottom w:val="single" w:sz="12" w:space="0" w:color="FFFFFF"/>
+              <w:right w:val="single" w:sz="4" w:space="0" w:color="FFFFFF"/>
+            </w:tcBorders>
+            <w:shd w:val="clear" w:color="4F81BD" w:fill="4F81BD"/>
+            <w:noWrap/>
+            <w:vAlign w:val="bottom"/>
+            <w:hideMark/>
+          </w:tcPr>
+          <w:p>
+            <w:pPr>
+              <w:spacing w:after="0" w:line="240" w:lineRule="auto"/>
+              <w:rPr>
+                <w:rFonts w:ascii="Calibri" w:eastAsia="Times New Roman" w:hAnsi="Calibri" w:cs="Times New Roman"/>
+                <w:b/>
+                <w:bCs/>
+                <w:color w:val="FFFFFF"/>
+                <w:sz w:val="22"/>
+                <w:lang w:eastAsia="hr-HR"/>
+              </w:rPr>
+            </w:pPr>
+            <w:proofErr w:type="spellStart"/>
+            <w:r>
+              <w:rPr>
+                <w:rFonts w:ascii="Calibri" w:eastAsia="Times New Roman" w:hAnsi="Calibri" w:cs="Times New Roman"/>
+                <w:b/>
+                <w:bCs/>
+                <w:color w:val="FFFFFF"/>
+                <w:sz w:val="22"/>
+                <w:lang w:eastAsia="hr-HR"/>
+              </w:rPr>
+              <w:t>Orc</w:t>
+            </w:r>
+            <w:proofErr w:type="spellEnd"/>
+          </w:p>
+        </w:tc>
+        <w:tc>
+          <w:tcPr>
+            <w:tcW w:w="1160" w:type="dxa"/>
+            <w:tcBorders>
+              <w:top w:val="nil"/>
+              <w:left w:val="single" w:sz="4" w:space="0" w:color="FFFFFF"/>
+              <w:bottom w:val="single" w:sz="12" w:space="0" w:color="FFFFFF"/>
+              <w:right w:val="single" w:sz="4" w:space="0" w:color="FFFFFF"/>
+            </w:tcBorders>
+            <w:shd w:val="clear" w:color="4F81BD" w:fill="4F81BD"/>
+            <w:noWrap/>
+            <w:vAlign w:val="bottom"/>
+            <w:hideMark/>
+          </w:tcPr>
+          <w:p>
+            <w:pPr>
+              <w:spacing w:after="0" w:line="240" w:lineRule="auto"/>
+              <w:rPr>
+                <w:rFonts w:ascii="Calibri" w:eastAsia="Times New Roman" w:hAnsi="Calibri" w:cs="Times New Roman"/>
+                <w:b/>
+                <w:bCs/>
+                <w:color w:val="FFFFFF"/>
+                <w:sz w:val="22"/>
+                <w:lang w:eastAsia="hr-HR"/>
+              </w:rPr>
+            </w:pPr>
+            <w:r>
+              <w:rPr>
+                <w:rFonts w:ascii="Calibri" w:eastAsia="Times New Roman" w:hAnsi="Calibri" w:cs="Times New Roman"/>
+                <w:b/>
+                <w:bCs/>
+                <w:color w:val="FFFFFF"/>
+                <w:sz w:val="22"/>
+                <w:lang w:eastAsia="hr-HR"/>
+              </w:rPr>
+              <w:t>Pivot X</w:t>
+            </w:r>
+          </w:p>
+        </w:tc>
+        <w:tc>
+          <w:tcPr>
+            <w:tcW w:w="1540" w:type="dxa"/>
+            <w:tcBorders>
+              <w:top w:val="nil"/>
+              <w:left w:val="single" w:sz="4" w:space="0" w:color="FFFFFF"/>
+              <w:bottom w:val="single" w:sz="12" w:space="0" w:color="FFFFFF"/>
+              <w:right w:val="nil"/>
+            </w:tcBorders>
+            <w:shd w:val="clear" w:color="4F81BD" w:fill="4F81BD"/>
+            <w:noWrap/>
+            <w:vAlign w:val="bottom"/>
+            <w:hideMark/>
+          </w:tcPr>
+          <w:p>
+            <w:pPr>
+              <w:spacing w:after="0" w:line="240" w:lineRule="auto"/>
+              <w:rPr>
+                <w:rFonts w:ascii="Calibri" w:eastAsia="Times New Roman" w:hAnsi="Calibri" w:cs="Times New Roman"/>
+                <w:b/>
+                <w:bCs/>
+                <w:color w:val="FFFFFF"/>
+                <w:sz w:val="22"/>
+                <w:lang w:eastAsia="hr-HR"/>
+              </w:rPr>
+            </w:pPr>
+            <w:r>
+              <w:rPr>
+                <w:rFonts w:ascii="Calibri" w:eastAsia="Times New Roman" w:hAnsi="Calibri" w:cs="Times New Roman"/>
+                <w:b/>
+                <w:bCs/>
+                <w:color w:val="FFFFFF"/>
+                <w:sz w:val="22"/>
+                <w:lang w:eastAsia="hr-HR"/>
+              </w:rPr>
+              <w:t>Pivot Y</w:t>
+            </w:r>
+          </w:p>
+        </w:tc>
+      </w:tr>
+      <w:tr>
+        <w:trPr>
+          <w:trHeight w:val="300"/>
+          <w:jc w:val="center"/>
+        </w:trPr>
+        <w:tc>
+          <w:tcPr>
+            <w:tcW w:w="1160" w:type="dxa"/>
+            <w:tcBorders>
+              <w:top w:val="single" w:sz="4" w:space="0" w:color="FFFFFF"/>
+              <w:left w:val="nil"/>
+              <w:bottom w:val="single" w:sz="4" w:space="0" w:color="FFFFFF"/>
+              <w:right w:val="single" w:sz="4" w:space="0" w:color="FFFFFF"/>
+            </w:tcBorders>
+            <w:shd w:val="clear" w:color="B8CCE4" w:fill="B8CCE4"/>
+            <w:noWrap/>
+            <w:vAlign w:val="bottom"/>
+            <w:hideMark/>
+          </w:tcPr>
+          <w:p>
+            <w:pPr>
+              <w:spacing w:after="0" w:line="240" w:lineRule="auto"/>
+              <w:rPr>
+                <w:rFonts w:ascii="Calibri" w:eastAsia="Times New Roman" w:hAnsi="Calibri" w:cs="Times New Roman"/>
+                <w:b/>
+                <w:bCs/>
+                <w:color w:val="000000"/>
+                <w:sz w:val="22"/>
+                <w:lang w:eastAsia="hr-HR"/>
+              </w:rPr>
+            </w:pPr>
+            <w:proofErr w:type="spellStart"/>
+            <w:r>
+              <w:rPr>
+                <w:rFonts w:ascii="Calibri" w:eastAsia="Times New Roman" w:hAnsi="Calibri" w:cs="Times New Roman"/>
+                <w:b/>
+                <w:bCs/>
+                <w:color w:val="000000"/>
+                <w:sz w:val="22"/>
+                <w:lang w:eastAsia="hr-HR"/>
+              </w:rPr>
+              <w:t>Head</w:t>
+            </w:r>
+            <w:proofErr w:type="spellEnd"/>
+          </w:p>
+        </w:tc>
+        <w:tc>
+          <w:tcPr>
+            <w:tcW w:w="1160" w:type="dxa"/>
+            <w:tcBorders>
+              <w:top w:val="single" w:sz="4" w:space="0" w:color="FFFFFF"/>
+              <w:left w:val="single" w:sz="4" w:space="0" w:color="FFFFFF"/>
+              <w:bottom w:val="single" w:sz="4" w:space="0" w:color="FFFFFF"/>
+              <w:right w:val="single" w:sz="4" w:space="0" w:color="FFFFFF"/>
+            </w:tcBorders>
+            <w:shd w:val="clear" w:color="B8CCE4" w:fill="B8CCE4"/>
+            <w:noWrap/>
+            <w:vAlign w:val="bottom"/>
+            <w:hideMark/>
+          </w:tcPr>
+          <w:p>
+            <w:pPr>
+              <w:spacing w:after="0" w:line="240" w:lineRule="auto"/>
+              <w:jc w:val="center"/>
+              <w:rPr>
+                <w:rFonts w:ascii="Calibri" w:eastAsia="Times New Roman" w:hAnsi="Calibri" w:cs="Times New Roman"/>
+                <w:color w:val="000000"/>
+                <w:sz w:val="22"/>
+                <w:lang w:eastAsia="hr-HR"/>
+              </w:rPr>
+            </w:pPr>
+            <w:r>
+              <w:rPr>
+                <w:rFonts w:ascii="Calibri" w:eastAsia="Times New Roman" w:hAnsi="Calibri" w:cs="Times New Roman"/>
+                <w:color w:val="000000"/>
+                <w:sz w:val="22"/>
+                <w:lang w:eastAsia="hr-HR"/>
+              </w:rPr>
+              <w:t>0.486188</w:t>
+            </w:r>
+          </w:p>
+        </w:tc>
+        <w:tc>
+          <w:tcPr>
+            <w:tcW w:w="1540" w:type="dxa"/>
+            <w:tcBorders>
+              <w:top w:val="single" w:sz="4" w:space="0" w:color="FFFFFF"/>
+              <w:left w:val="single" w:sz="4" w:space="0" w:color="FFFFFF"/>
+              <w:bottom w:val="single" w:sz="4" w:space="0" w:color="FFFFFF"/>
+              <w:right w:val="nil"/>
+            </w:tcBorders>
+            <w:shd w:val="clear" w:color="B8CCE4" w:fill="B8CCE4"/>
+            <w:noWrap/>
+            <w:vAlign w:val="bottom"/>
+            <w:hideMark/>
+          </w:tcPr>
+          <w:p>
+            <w:pPr>
+              <w:spacing w:after="0" w:line="240" w:lineRule="auto"/>
+              <w:jc w:val="center"/>
+              <w:rPr>
+                <w:rFonts w:ascii="Calibri" w:eastAsia="Times New Roman" w:hAnsi="Calibri" w:cs="Times New Roman"/>
+                <w:color w:val="000000"/>
+                <w:sz w:val="22"/>
+                <w:lang w:eastAsia="hr-HR"/>
+              </w:rPr>
+            </w:pPr>
+            <w:r>
+              <w:rPr>
+                <w:rFonts w:ascii="Calibri" w:eastAsia="Times New Roman" w:hAnsi="Calibri" w:cs="Times New Roman"/>
+                <w:color w:val="000000"/>
+                <w:sz w:val="22"/>
+                <w:lang w:eastAsia="hr-HR"/>
+              </w:rPr>
+              <w:t>0.1940409</w:t>
+            </w:r>
+          </w:p>
+        </w:tc>
+      </w:tr>
+      <w:tr>
+        <w:trPr>
+          <w:trHeight w:val="300"/>
+          <w:jc w:val="center"/>
+        </w:trPr>
+        <w:tc>
+          <w:tcPr>
+            <w:tcW w:w="1160" w:type="dxa"/>
+            <w:tcBorders>
+              <w:top w:val="single" w:sz="4" w:space="0" w:color="FFFFFF"/>
+              <w:left w:val="nil"/>
+              <w:bottom w:val="single" w:sz="4" w:space="0" w:color="FFFFFF"/>
+              <w:right w:val="single" w:sz="4" w:space="0" w:color="FFFFFF"/>
+            </w:tcBorders>
+            <w:shd w:val="clear" w:color="DCE6F1" w:fill="DCE6F1"/>
+            <w:noWrap/>
+            <w:vAlign w:val="bottom"/>
+            <w:hideMark/>
+          </w:tcPr>
+          <w:p>
+            <w:pPr>
+              <w:spacing w:after="0" w:line="240" w:lineRule="auto"/>
+              <w:rPr>
+                <w:rFonts w:ascii="Calibri" w:eastAsia="Times New Roman" w:hAnsi="Calibri" w:cs="Times New Roman"/>
+                <w:b/>
+                <w:bCs/>
+                <w:color w:val="000000"/>
+                <w:sz w:val="22"/>
+                <w:lang w:eastAsia="hr-HR"/>
+              </w:rPr>
+            </w:pPr>
+            <w:proofErr w:type="spellStart"/>
+            <w:r>
+              <w:rPr>
+                <w:rFonts w:ascii="Calibri" w:eastAsia="Times New Roman" w:hAnsi="Calibri" w:cs="Times New Roman"/>
+                <w:b/>
+                <w:bCs/>
+                <w:color w:val="000000"/>
+                <w:sz w:val="22"/>
+                <w:lang w:eastAsia="hr-HR"/>
+              </w:rPr>
+              <w:t>Body</w:t>
+            </w:r>
+            <w:proofErr w:type="spellEnd"/>
+          </w:p>
+        </w:tc>
+        <w:tc>
+          <w:tcPr>
+            <w:tcW w:w="1160" w:type="dxa"/>
+            <w:tcBorders>
+              <w:top w:val="single" w:sz="4" w:space="0" w:color="FFFFFF"/>
+              <w:left w:val="single" w:sz="4" w:space="0" w:color="FFFFFF"/>
+              <w:bottom w:val="single" w:sz="4" w:space="0" w:color="FFFFFF"/>
+              <w:right w:val="single" w:sz="4" w:space="0" w:color="FFFFFF"/>
+            </w:tcBorders>
+            <w:shd w:val="clear" w:color="DCE6F1" w:fill="DCE6F1"/>
+            <w:noWrap/>
+            <w:vAlign w:val="bottom"/>
+            <w:hideMark/>
+          </w:tcPr>
+          <w:p>
+            <w:pPr>
+              <w:spacing w:after="0" w:line="240" w:lineRule="auto"/>
+              <w:jc w:val="center"/>
+              <w:rPr>
+                <w:rFonts w:ascii="Calibri" w:eastAsia="Times New Roman" w:hAnsi="Calibri" w:cs="Times New Roman"/>
+                <w:color w:val="000000"/>
+                <w:sz w:val="22"/>
+                <w:lang w:eastAsia="hr-HR"/>
+              </w:rPr>
+            </w:pPr>
+            <w:r>
+              <w:rPr>
+                <w:rFonts w:ascii="Calibri" w:eastAsia="Times New Roman" w:hAnsi="Calibri" w:cs="Times New Roman"/>
+                <w:color w:val="000000"/>
+                <w:sz w:val="22"/>
+                <w:lang w:eastAsia="hr-HR"/>
+              </w:rPr>
+              <w:t>0,5</w:t>
+            </w:r>
+          </w:p>
+        </w:tc>
+        <w:tc>
+          <w:tcPr>
+            <w:tcW w:w="1540" w:type="dxa"/>
+            <w:tcBorders>
+              <w:top w:val="single" w:sz="4" w:space="0" w:color="FFFFFF"/>
+              <w:left w:val="single" w:sz="4" w:space="0" w:color="FFFFFF"/>
+              <w:bottom w:val="single" w:sz="4" w:space="0" w:color="FFFFFF"/>
+              <w:right w:val="nil"/>
+            </w:tcBorders>
+            <w:shd w:val="clear" w:color="DCE6F1" w:fill="DCE6F1"/>
+            <w:noWrap/>
+            <w:vAlign w:val="bottom"/>
+            <w:hideMark/>
+          </w:tcPr>
+          <w:p>
+            <w:pPr>
+              <w:spacing w:after="0" w:line="240" w:lineRule="auto"/>
+              <w:jc w:val="center"/>
+              <w:rPr>
+                <w:rFonts w:ascii="Calibri" w:eastAsia="Times New Roman" w:hAnsi="Calibri" w:cs="Times New Roman"/>
+                <w:color w:val="000000"/>
+                <w:sz w:val="22"/>
+                <w:lang w:eastAsia="hr-HR"/>
+              </w:rPr>
+            </w:pPr>
+            <w:r>
+              <w:rPr>
+                <w:rFonts w:ascii="Calibri" w:eastAsia="Times New Roman" w:hAnsi="Calibri" w:cs="Times New Roman"/>
+                <w:color w:val="000000"/>
+                <w:sz w:val="22"/>
+                <w:lang w:eastAsia="hr-HR"/>
+              </w:rPr>
+              <w:t>0,5</w:t>
+            </w:r>
+          </w:p>
+        </w:tc>
+      </w:tr>
+      <w:tr>
+        <w:trPr>
+          <w:trHeight w:val="300"/>
+          <w:jc w:val="center"/>
+        </w:trPr>
+        <w:tc>
+          <w:tcPr>
+            <w:tcW w:w="1160" w:type="dxa"/>
+            <w:tcBorders>
+              <w:top w:val="single" w:sz="4" w:space="0" w:color="FFFFFF"/>
+              <w:left w:val="nil"/>
+              <w:bottom w:val="single" w:sz="4" w:space="0" w:color="FFFFFF"/>
+              <w:right w:val="single" w:sz="4" w:space="0" w:color="FFFFFF"/>
+            </w:tcBorders>
+            <w:shd w:val="clear" w:color="B8CCE4" w:fill="B8CCE4"/>
+            <w:noWrap/>
+            <w:vAlign w:val="bottom"/>
+            <w:hideMark/>
+          </w:tcPr>
+          <w:p>
+            <w:pPr>
+              <w:spacing w:after="0" w:line="240" w:lineRule="auto"/>
+              <w:rPr>
+                <w:rFonts w:ascii="Calibri" w:eastAsia="Times New Roman" w:hAnsi="Calibri" w:cs="Times New Roman"/>
+                <w:b/>
+                <w:bCs/>
+                <w:color w:val="000000"/>
+                <w:sz w:val="22"/>
+                <w:lang w:eastAsia="hr-HR"/>
+              </w:rPr>
+            </w:pPr>
+            <w:proofErr w:type="spellStart"/>
+            <w:r>
+              <w:rPr>
+                <w:rFonts w:ascii="Calibri" w:eastAsia="Times New Roman" w:hAnsi="Calibri" w:cs="Times New Roman"/>
+                <w:b/>
+                <w:bCs/>
+                <w:color w:val="000000"/>
+                <w:sz w:val="22"/>
+                <w:lang w:eastAsia="hr-HR"/>
+              </w:rPr>
+              <w:t>LeftArm</w:t>
+            </w:r>
+            <w:proofErr w:type="spellEnd"/>
+          </w:p>
+        </w:tc>
+        <w:tc>
+          <w:tcPr>
+            <w:tcW w:w="1160" w:type="dxa"/>
+            <w:tcBorders>
+              <w:top w:val="single" w:sz="4" w:space="0" w:color="FFFFFF"/>
+              <w:left w:val="single" w:sz="4" w:space="0" w:color="FFFFFF"/>
+              <w:bottom w:val="single" w:sz="4" w:space="0" w:color="FFFFFF"/>
+              <w:right w:val="single" w:sz="4" w:space="0" w:color="FFFFFF"/>
+            </w:tcBorders>
+            <w:shd w:val="clear" w:color="B8CCE4" w:fill="B8CCE4"/>
+            <w:noWrap/>
+            <w:vAlign w:val="bottom"/>
+            <w:hideMark/>
+          </w:tcPr>
+          <w:p>
+            <w:pPr>
+              <w:spacing w:after="0" w:line="240" w:lineRule="auto"/>
+              <w:jc w:val="center"/>
+              <w:rPr>
+                <w:rFonts w:ascii="Calibri" w:eastAsia="Times New Roman" w:hAnsi="Calibri" w:cs="Times New Roman"/>
+                <w:color w:val="000000"/>
+                <w:sz w:val="22"/>
+                <w:lang w:eastAsia="hr-HR"/>
+              </w:rPr>
+            </w:pPr>
+            <w:r>
+              <w:rPr>
+                <w:rFonts w:ascii="Calibri" w:eastAsia="Times New Roman" w:hAnsi="Calibri" w:cs="Times New Roman"/>
+                <w:color w:val="000000"/>
+                <w:sz w:val="22"/>
+                <w:lang w:eastAsia="hr-HR"/>
+              </w:rPr>
+              <w:t>0.6884093</w:t>
+            </w:r>
+          </w:p>
+        </w:tc>
+        <w:tc>
+          <w:tcPr>
+            <w:tcW w:w="1540" w:type="dxa"/>
+            <w:tcBorders>
+              <w:top w:val="single" w:sz="4" w:space="0" w:color="FFFFFF"/>
+              <w:left w:val="single" w:sz="4" w:space="0" w:color="FFFFFF"/>
+              <w:bottom w:val="single" w:sz="4" w:space="0" w:color="FFFFFF"/>
+              <w:right w:val="nil"/>
+            </w:tcBorders>
+            <w:shd w:val="clear" w:color="B8CCE4" w:fill="B8CCE4"/>
+            <w:noWrap/>
+            <w:vAlign w:val="bottom"/>
+            <w:hideMark/>
+          </w:tcPr>
+          <w:p>
+            <w:pPr>
+              <w:spacing w:after="0" w:line="240" w:lineRule="auto"/>
+              <w:jc w:val="center"/>
+              <w:rPr>
+                <w:rFonts w:ascii="Calibri" w:eastAsia="Times New Roman" w:hAnsi="Calibri" w:cs="Times New Roman"/>
+                <w:color w:val="000000"/>
+                <w:sz w:val="22"/>
+                <w:lang w:eastAsia="hr-HR"/>
+              </w:rPr>
+            </w:pPr>
+            <w:r>
+              <w:rPr>
+                <w:rFonts w:ascii="Calibri" w:eastAsia="Times New Roman" w:hAnsi="Calibri" w:cs="Times New Roman"/>
+                <w:color w:val="000000"/>
+                <w:sz w:val="22"/>
+                <w:lang w:eastAsia="hr-HR"/>
+              </w:rPr>
+              <w:t>0.818301</w:t>
+            </w:r>
+          </w:p>
+        </w:tc>
+      </w:tr>
+      <w:tr>
+        <w:trPr>
+          <w:trHeight w:val="300"/>
+          <w:jc w:val="center"/>
+        </w:trPr>
+        <w:tc>
+          <w:tcPr>
+            <w:tcW w:w="1160" w:type="dxa"/>
+            <w:tcBorders>
+              <w:top w:val="single" w:sz="4" w:space="0" w:color="FFFFFF"/>
+              <w:left w:val="nil"/>
+              <w:bottom w:val="single" w:sz="4" w:space="0" w:color="FFFFFF"/>
+              <w:right w:val="single" w:sz="4" w:space="0" w:color="FFFFFF"/>
+            </w:tcBorders>
+            <w:shd w:val="clear" w:color="DCE6F1" w:fill="DCE6F1"/>
+            <w:noWrap/>
+            <w:vAlign w:val="bottom"/>
+            <w:hideMark/>
+          </w:tcPr>
+          <w:p>
+            <w:pPr>
+              <w:spacing w:after="0" w:line="240" w:lineRule="auto"/>
+              <w:rPr>
+                <w:rFonts w:ascii="Calibri" w:eastAsia="Times New Roman" w:hAnsi="Calibri" w:cs="Times New Roman"/>
+                <w:b/>
+                <w:bCs/>
+                <w:color w:val="000000"/>
+                <w:sz w:val="22"/>
+                <w:lang w:eastAsia="hr-HR"/>
+              </w:rPr>
+            </w:pPr>
+            <w:proofErr w:type="spellStart"/>
+            <w:r>
+              <w:rPr>
+                <w:rFonts w:ascii="Calibri" w:eastAsia="Times New Roman" w:hAnsi="Calibri" w:cs="Times New Roman"/>
+                <w:b/>
+                <w:bCs/>
+                <w:color w:val="000000"/>
+                <w:sz w:val="22"/>
+                <w:lang w:eastAsia="hr-HR"/>
+              </w:rPr>
+              <w:t>LeftHand</w:t>
+            </w:r>
+            <w:proofErr w:type="spellEnd"/>
+          </w:p>
+        </w:tc>
+        <w:tc>
+          <w:tcPr>
+            <w:tcW w:w="1160" w:type="dxa"/>
+            <w:tcBorders>
+              <w:top w:val="single" w:sz="4" w:space="0" w:color="FFFFFF"/>
+              <w:left w:val="single" w:sz="4" w:space="0" w:color="FFFFFF"/>
+              <w:bottom w:val="single" w:sz="4" w:space="0" w:color="FFFFFF"/>
+              <w:right w:val="single" w:sz="4" w:space="0" w:color="FFFFFF"/>
+            </w:tcBorders>
+            <w:shd w:val="clear" w:color="DCE6F1" w:fill="DCE6F1"/>
+            <w:noWrap/>
+            <w:vAlign w:val="bottom"/>
+            <w:hideMark/>
+          </w:tcPr>
+          <w:p>
+            <w:pPr>
+              <w:spacing w:after="0" w:line="240" w:lineRule="auto"/>
+              <w:jc w:val="center"/>
+              <w:rPr>
+                <w:rFonts w:ascii="Calibri" w:eastAsia="Times New Roman" w:hAnsi="Calibri" w:cs="Times New Roman"/>
+                <w:color w:val="000000"/>
+                <w:sz w:val="22"/>
+                <w:lang w:eastAsia="hr-HR"/>
+              </w:rPr>
+            </w:pPr>
+            <w:r>
+              <w:rPr>
+                <w:rFonts w:ascii="Calibri" w:eastAsia="Times New Roman" w:hAnsi="Calibri" w:cs="Times New Roman"/>
+                <w:color w:val="000000"/>
+                <w:sz w:val="22"/>
+                <w:lang w:eastAsia="hr-HR"/>
+              </w:rPr>
+              <w:t>0.263753</w:t>
+            </w:r>
+          </w:p>
+        </w:tc>
+        <w:tc>
+          <w:tcPr>
+            <w:tcW w:w="1540" w:type="dxa"/>
+            <w:tcBorders>
+              <w:top w:val="single" w:sz="4" w:space="0" w:color="FFFFFF"/>
+              <w:left w:val="single" w:sz="4" w:space="0" w:color="FFFFFF"/>
+              <w:bottom w:val="single" w:sz="4" w:space="0" w:color="FFFFFF"/>
+              <w:right w:val="nil"/>
+            </w:tcBorders>
+            <w:shd w:val="clear" w:color="DCE6F1" w:fill="DCE6F1"/>
+            <w:noWrap/>
+            <w:vAlign w:val="bottom"/>
+            <w:hideMark/>
+          </w:tcPr>
+          <w:p>
+            <w:pPr>
+              <w:spacing w:after="0" w:line="240" w:lineRule="auto"/>
+              <w:jc w:val="center"/>
+              <w:rPr>
+                <w:rFonts w:ascii="Calibri" w:eastAsia="Times New Roman" w:hAnsi="Calibri" w:cs="Times New Roman"/>
+                <w:color w:val="000000"/>
+                <w:sz w:val="22"/>
+                <w:lang w:eastAsia="hr-HR"/>
+              </w:rPr>
+            </w:pPr>
+            <w:r>
+              <w:rPr>
+                <w:rFonts w:ascii="Calibri" w:eastAsia="Times New Roman" w:hAnsi="Calibri" w:cs="Times New Roman"/>
+                <w:color w:val="000000"/>
+                <w:sz w:val="22"/>
+                <w:lang w:eastAsia="hr-HR"/>
+              </w:rPr>
+              <w:t>0.7673514</w:t>
+            </w:r>
+          </w:p>
+        </w:tc>
+      </w:tr>
+      <w:tr>
+        <w:trPr>
+          <w:trHeight w:val="300"/>
+          <w:jc w:val="center"/>
+        </w:trPr>
+        <w:tc>
+          <w:tcPr>
+            <w:tcW w:w="1160" w:type="dxa"/>
+            <w:tcBorders>
+              <w:top w:val="single" w:sz="4" w:space="0" w:color="FFFFFF"/>
+              <w:left w:val="nil"/>
+              <w:bottom w:val="single" w:sz="4" w:space="0" w:color="FFFFFF"/>
+              <w:right w:val="single" w:sz="4" w:space="0" w:color="FFFFFF"/>
+            </w:tcBorders>
+            <w:shd w:val="clear" w:color="B8CCE4" w:fill="B8CCE4"/>
+            <w:noWrap/>
+            <w:vAlign w:val="bottom"/>
+            <w:hideMark/>
+          </w:tcPr>
+          <w:p>
+            <w:pPr>
+              <w:spacing w:after="0" w:line="240" w:lineRule="auto"/>
+              <w:rPr>
+                <w:rFonts w:ascii="Calibri" w:eastAsia="Times New Roman" w:hAnsi="Calibri" w:cs="Times New Roman"/>
+                <w:b/>
+                <w:bCs/>
+                <w:color w:val="000000"/>
+                <w:sz w:val="22"/>
+                <w:lang w:eastAsia="hr-HR"/>
+              </w:rPr>
+            </w:pPr>
+            <w:proofErr w:type="spellStart"/>
+            <w:r>
+              <w:rPr>
+                <w:rFonts w:ascii="Calibri" w:eastAsia="Times New Roman" w:hAnsi="Calibri" w:cs="Times New Roman"/>
+                <w:b/>
+                <w:bCs/>
+                <w:color w:val="000000"/>
+                <w:sz w:val="22"/>
+                <w:lang w:eastAsia="hr-HR"/>
+              </w:rPr>
+              <w:t>RightArm</w:t>
+            </w:r>
+            <w:proofErr w:type="spellEnd"/>
+          </w:p>
+        </w:tc>
+        <w:tc>
+          <w:tcPr>
+            <w:tcW w:w="1160" w:type="dxa"/>
+            <w:tcBorders>
+              <w:top w:val="single" w:sz="4" w:space="0" w:color="FFFFFF"/>
+              <w:left w:val="single" w:sz="4" w:space="0" w:color="FFFFFF"/>
+              <w:bottom w:val="single" w:sz="4" w:space="0" w:color="FFFFFF"/>
+              <w:right w:val="single" w:sz="4" w:space="0" w:color="FFFFFF"/>
+            </w:tcBorders>
+            <w:shd w:val="clear" w:color="B8CCE4" w:fill="B8CCE4"/>
+            <w:noWrap/>
+            <w:vAlign w:val="bottom"/>
+            <w:hideMark/>
+          </w:tcPr>
+          <w:p>
+            <w:pPr>
+              <w:spacing w:after="0" w:line="240" w:lineRule="auto"/>
+              <w:jc w:val="center"/>
+              <w:rPr>
+                <w:rFonts w:ascii="Calibri" w:eastAsia="Times New Roman" w:hAnsi="Calibri" w:cs="Times New Roman"/>
+                <w:color w:val="000000"/>
+                <w:sz w:val="22"/>
+                <w:lang w:eastAsia="hr-HR"/>
+              </w:rPr>
+            </w:pPr>
+            <w:r>
+              <w:rPr>
+                <w:rFonts w:ascii="Calibri" w:eastAsia="Times New Roman" w:hAnsi="Calibri" w:cs="Times New Roman"/>
+                <w:color w:val="000000"/>
+                <w:sz w:val="22"/>
+                <w:lang w:eastAsia="hr-HR"/>
+              </w:rPr>
+              <w:t>0.219031</w:t>
+            </w:r>
+          </w:p>
+        </w:tc>
+        <w:tc>
+          <w:tcPr>
+            <w:tcW w:w="1540" w:type="dxa"/>
+            <w:tcBorders>
+              <w:top w:val="single" w:sz="4" w:space="0" w:color="FFFFFF"/>
+              <w:left w:val="single" w:sz="4" w:space="0" w:color="FFFFFF"/>
+              <w:bottom w:val="single" w:sz="4" w:space="0" w:color="FFFFFF"/>
+              <w:right w:val="nil"/>
+            </w:tcBorders>
+            <w:shd w:val="clear" w:color="B8CCE4" w:fill="B8CCE4"/>
+            <w:noWrap/>
+            <w:vAlign w:val="bottom"/>
+            <w:hideMark/>
+          </w:tcPr>
+          <w:p>
+            <w:pPr>
+              <w:spacing w:after="0" w:line="240" w:lineRule="auto"/>
+              <w:jc w:val="center"/>
+              <w:rPr>
+                <w:rFonts w:ascii="Calibri" w:eastAsia="Times New Roman" w:hAnsi="Calibri" w:cs="Times New Roman"/>
+                <w:color w:val="000000"/>
+                <w:sz w:val="22"/>
+                <w:lang w:eastAsia="hr-HR"/>
+              </w:rPr>
+            </w:pPr>
+            <w:r>
+              <w:rPr>
+                <w:rFonts w:ascii="Calibri" w:eastAsia="Times New Roman" w:hAnsi="Calibri" w:cs="Times New Roman"/>
+                <w:color w:val="000000"/>
+                <w:sz w:val="22"/>
+                <w:lang w:eastAsia="hr-HR"/>
+              </w:rPr>
+              <w:t>0.8085149</w:t>
+            </w:r>
+          </w:p>
+        </w:tc>
+      </w:tr>
+      <w:tr>
+        <w:trPr>
+          <w:trHeight w:val="300"/>
+          <w:jc w:val="center"/>
+        </w:trPr>
+        <w:tc>
+          <w:tcPr>
+            <w:tcW w:w="1160" w:type="dxa"/>
+            <w:tcBorders>
+              <w:top w:val="single" w:sz="4" w:space="0" w:color="FFFFFF"/>
+              <w:left w:val="nil"/>
+              <w:bottom w:val="single" w:sz="4" w:space="0" w:color="FFFFFF"/>
+              <w:right w:val="single" w:sz="4" w:space="0" w:color="FFFFFF"/>
+            </w:tcBorders>
+            <w:shd w:val="clear" w:color="DCE6F1" w:fill="DCE6F1"/>
+            <w:noWrap/>
+            <w:vAlign w:val="bottom"/>
+            <w:hideMark/>
+          </w:tcPr>
+          <w:p>
+            <w:pPr>
+              <w:spacing w:after="0" w:line="240" w:lineRule="auto"/>
+              <w:rPr>
+                <w:rFonts w:ascii="Calibri" w:eastAsia="Times New Roman" w:hAnsi="Calibri" w:cs="Times New Roman"/>
+                <w:b/>
+                <w:bCs/>
+                <w:color w:val="000000"/>
+                <w:sz w:val="22"/>
+                <w:lang w:eastAsia="hr-HR"/>
+              </w:rPr>
+            </w:pPr>
+            <w:proofErr w:type="spellStart"/>
+            <w:r>
+              <w:rPr>
+                <w:rFonts w:ascii="Calibri" w:eastAsia="Times New Roman" w:hAnsi="Calibri" w:cs="Times New Roman"/>
+                <w:b/>
+                <w:bCs/>
+                <w:color w:val="000000"/>
+                <w:sz w:val="22"/>
+                <w:lang w:eastAsia="hr-HR"/>
+              </w:rPr>
+              <w:t>RightHand</w:t>
+            </w:r>
+            <w:proofErr w:type="spellEnd"/>
+          </w:p>
+        </w:tc>
+        <w:tc>
+          <w:tcPr>
+            <w:tcW w:w="1160" w:type="dxa"/>
+            <w:tcBorders>
+              <w:top w:val="single" w:sz="4" w:space="0" w:color="FFFFFF"/>
+              <w:left w:val="single" w:sz="4" w:space="0" w:color="FFFFFF"/>
+              <w:bottom w:val="single" w:sz="4" w:space="0" w:color="FFFFFF"/>
+              <w:right w:val="single" w:sz="4" w:space="0" w:color="FFFFFF"/>
+            </w:tcBorders>
+            <w:shd w:val="clear" w:color="DCE6F1" w:fill="DCE6F1"/>
+            <w:noWrap/>
+            <w:vAlign w:val="bottom"/>
+            <w:hideMark/>
+          </w:tcPr>
+          <w:p>
+            <w:pPr>
+              <w:spacing w:after="0" w:line="240" w:lineRule="auto"/>
+              <w:jc w:val="center"/>
+              <w:rPr>
+                <w:rFonts w:ascii="Calibri" w:eastAsia="Times New Roman" w:hAnsi="Calibri" w:cs="Times New Roman"/>
+                <w:color w:val="000000"/>
+                <w:sz w:val="22"/>
+                <w:lang w:eastAsia="hr-HR"/>
+              </w:rPr>
+            </w:pPr>
+            <w:r>
+              <w:rPr>
+                <w:rFonts w:ascii="Calibri" w:eastAsia="Times New Roman" w:hAnsi="Calibri" w:cs="Times New Roman"/>
+                <w:color w:val="000000"/>
+                <w:sz w:val="22"/>
+                <w:lang w:eastAsia="hr-HR"/>
+              </w:rPr>
+              <w:t>0,5</w:t>
+            </w:r>
+          </w:p>
+        </w:tc>
+        <w:tc>
+          <w:tcPr>
+            <w:tcW w:w="1540" w:type="dxa"/>
+            <w:tcBorders>
+              <w:top w:val="single" w:sz="4" w:space="0" w:color="FFFFFF"/>
+              <w:left w:val="single" w:sz="4" w:space="0" w:color="FFFFFF"/>
+              <w:bottom w:val="single" w:sz="4" w:space="0" w:color="FFFFFF"/>
+              <w:right w:val="nil"/>
+            </w:tcBorders>
+            <w:shd w:val="clear" w:color="DCE6F1" w:fill="DCE6F1"/>
+            <w:noWrap/>
+            <w:vAlign w:val="bottom"/>
+            <w:hideMark/>
+          </w:tcPr>
+          <w:p>
+            <w:pPr>
+              <w:spacing w:after="0" w:line="240" w:lineRule="auto"/>
+              <w:jc w:val="center"/>
+              <w:rPr>
+                <w:rFonts w:ascii="Calibri" w:eastAsia="Times New Roman" w:hAnsi="Calibri" w:cs="Times New Roman"/>
+                <w:color w:val="000000"/>
+                <w:sz w:val="22"/>
+                <w:lang w:eastAsia="hr-HR"/>
+              </w:rPr>
+            </w:pPr>
+            <w:r>
+              <w:rPr>
+                <w:rFonts w:ascii="Calibri" w:eastAsia="Times New Roman" w:hAnsi="Calibri" w:cs="Times New Roman"/>
+                <w:color w:val="000000"/>
+                <w:sz w:val="22"/>
+                <w:lang w:eastAsia="hr-HR"/>
+              </w:rPr>
+              <w:t>0,5</w:t>
+            </w:r>
+          </w:p>
+        </w:tc>
+      </w:tr>
+      <w:tr>
+        <w:trPr>
+          <w:trHeight w:val="300"/>
+          <w:jc w:val="center"/>
+        </w:trPr>
+        <w:tc>
+          <w:tcPr>
+            <w:tcW w:w="1160" w:type="dxa"/>
+            <w:tcBorders>
+              <w:top w:val="single" w:sz="4" w:space="0" w:color="FFFFFF"/>
+              <w:left w:val="nil"/>
+              <w:bottom w:val="single" w:sz="4" w:space="0" w:color="FFFFFF"/>
+              <w:right w:val="single" w:sz="4" w:space="0" w:color="FFFFFF"/>
+            </w:tcBorders>
+            <w:shd w:val="clear" w:color="B8CCE4" w:fill="B8CCE4"/>
+            <w:noWrap/>
+            <w:vAlign w:val="bottom"/>
+            <w:hideMark/>
+          </w:tcPr>
+          <w:p>
+            <w:pPr>
+              <w:spacing w:after="0" w:line="240" w:lineRule="auto"/>
+              <w:rPr>
+                <w:rFonts w:ascii="Calibri" w:eastAsia="Times New Roman" w:hAnsi="Calibri" w:cs="Times New Roman"/>
+                <w:b/>
+                <w:bCs/>
+                <w:color w:val="000000"/>
+                <w:sz w:val="22"/>
+                <w:lang w:eastAsia="hr-HR"/>
+              </w:rPr>
+            </w:pPr>
+            <w:proofErr w:type="spellStart"/>
+            <w:r>
+              <w:rPr>
+                <w:rFonts w:ascii="Calibri" w:eastAsia="Times New Roman" w:hAnsi="Calibri" w:cs="Times New Roman"/>
+                <w:b/>
+                <w:bCs/>
+                <w:color w:val="000000"/>
+                <w:sz w:val="22"/>
+                <w:lang w:eastAsia="hr-HR"/>
+              </w:rPr>
+              <w:t>Pants</w:t>
+            </w:r>
+            <w:proofErr w:type="spellEnd"/>
+          </w:p>
+        </w:tc>
+        <w:tc>
+          <w:tcPr>
+            <w:tcW w:w="1160" w:type="dxa"/>
+            <w:tcBorders>
+              <w:top w:val="single" w:sz="4" w:space="0" w:color="FFFFFF"/>
+              <w:left w:val="single" w:sz="4" w:space="0" w:color="FFFFFF"/>
+              <w:bottom w:val="single" w:sz="4" w:space="0" w:color="FFFFFF"/>
+              <w:right w:val="single" w:sz="4" w:space="0" w:color="FFFFFF"/>
+            </w:tcBorders>
+            <w:shd w:val="clear" w:color="B8CCE4" w:fill="B8CCE4"/>
+            <w:noWrap/>
+            <w:vAlign w:val="bottom"/>
+            <w:hideMark/>
+          </w:tcPr>
+          <w:p>
+            <w:pPr>
+              <w:spacing w:after="0" w:line="240" w:lineRule="auto"/>
+              <w:jc w:val="center"/>
+              <w:rPr>
+                <w:rFonts w:ascii="Calibri" w:eastAsia="Times New Roman" w:hAnsi="Calibri" w:cs="Times New Roman"/>
+                <w:color w:val="000000"/>
+                <w:sz w:val="22"/>
+                <w:lang w:eastAsia="hr-HR"/>
+              </w:rPr>
+            </w:pPr>
+            <w:r>
+              <w:rPr>
+                <w:rFonts w:ascii="Calibri" w:eastAsia="Times New Roman" w:hAnsi="Calibri" w:cs="Times New Roman"/>
+                <w:color w:val="000000"/>
+                <w:sz w:val="22"/>
+                <w:lang w:eastAsia="hr-HR"/>
+              </w:rPr>
+              <w:t>0,5</w:t>
+            </w:r>
+          </w:p>
+        </w:tc>
+        <w:tc>
+          <w:tcPr>
+            <w:tcW w:w="1540" w:type="dxa"/>
+            <w:tcBorders>
+              <w:top w:val="single" w:sz="4" w:space="0" w:color="FFFFFF"/>
+              <w:left w:val="single" w:sz="4" w:space="0" w:color="FFFFFF"/>
+              <w:bottom w:val="single" w:sz="4" w:space="0" w:color="FFFFFF"/>
+              <w:right w:val="nil"/>
+            </w:tcBorders>
+            <w:shd w:val="clear" w:color="B8CCE4" w:fill="B8CCE4"/>
+            <w:noWrap/>
+            <w:vAlign w:val="bottom"/>
+            <w:hideMark/>
+          </w:tcPr>
+          <w:p>
+            <w:pPr>
+              <w:spacing w:after="0" w:line="240" w:lineRule="auto"/>
+              <w:jc w:val="center"/>
+              <w:rPr>
+                <w:rFonts w:ascii="Calibri" w:eastAsia="Times New Roman" w:hAnsi="Calibri" w:cs="Times New Roman"/>
+                <w:color w:val="000000"/>
+                <w:sz w:val="22"/>
+                <w:lang w:eastAsia="hr-HR"/>
+              </w:rPr>
+            </w:pPr>
+            <w:r>
+              <w:rPr>
+                <w:rFonts w:ascii="Calibri" w:eastAsia="Times New Roman" w:hAnsi="Calibri" w:cs="Times New Roman"/>
+                <w:color w:val="000000"/>
+                <w:sz w:val="22"/>
+                <w:lang w:eastAsia="hr-HR"/>
+              </w:rPr>
+              <w:t>0,5</w:t>
+            </w:r>
+          </w:p>
+        </w:tc>
+      </w:tr>
+      <w:tr>
+        <w:trPr>
+          <w:trHeight w:val="300"/>
+          <w:jc w:val="center"/>
+        </w:trPr>
+        <w:tc>
+          <w:tcPr>
+            <w:tcW w:w="1160" w:type="dxa"/>
+            <w:tcBorders>
+              <w:top w:val="single" w:sz="4" w:space="0" w:color="FFFFFF"/>
+              <w:left w:val="nil"/>
+              <w:bottom w:val="single" w:sz="4" w:space="0" w:color="FFFFFF"/>
+              <w:right w:val="single" w:sz="4" w:space="0" w:color="FFFFFF"/>
+            </w:tcBorders>
+            <w:shd w:val="clear" w:color="DCE6F1" w:fill="DCE6F1"/>
+            <w:noWrap/>
+            <w:vAlign w:val="bottom"/>
+            <w:hideMark/>
+          </w:tcPr>
+          <w:p>
+            <w:pPr>
+              <w:spacing w:after="0" w:line="240" w:lineRule="auto"/>
+              <w:rPr>
+                <w:rFonts w:ascii="Calibri" w:eastAsia="Times New Roman" w:hAnsi="Calibri" w:cs="Times New Roman"/>
+                <w:b/>
+                <w:bCs/>
+                <w:color w:val="000000"/>
+                <w:sz w:val="22"/>
+                <w:lang w:eastAsia="hr-HR"/>
+              </w:rPr>
+            </w:pPr>
+            <w:proofErr w:type="spellStart"/>
+            <w:r>
+              <w:rPr>
+                <w:rFonts w:ascii="Calibri" w:eastAsia="Times New Roman" w:hAnsi="Calibri" w:cs="Times New Roman"/>
+                <w:b/>
+                <w:bCs/>
+                <w:color w:val="000000"/>
+                <w:sz w:val="22"/>
+                <w:lang w:eastAsia="hr-HR"/>
+              </w:rPr>
+              <w:t>LeftLeg</w:t>
+            </w:r>
+            <w:proofErr w:type="spellEnd"/>
+          </w:p>
+        </w:tc>
+        <w:tc>
+          <w:tcPr>
+            <w:tcW w:w="1160" w:type="dxa"/>
+            <w:tcBorders>
+              <w:top w:val="single" w:sz="4" w:space="0" w:color="FFFFFF"/>
+              <w:left w:val="single" w:sz="4" w:space="0" w:color="FFFFFF"/>
+              <w:bottom w:val="single" w:sz="4" w:space="0" w:color="FFFFFF"/>
+              <w:right w:val="single" w:sz="4" w:space="0" w:color="FFFFFF"/>
+            </w:tcBorders>
+            <w:shd w:val="clear" w:color="DCE6F1" w:fill="DCE6F1"/>
+            <w:noWrap/>
+            <w:vAlign w:val="bottom"/>
+            <w:hideMark/>
+          </w:tcPr>
+          <w:p>
+            <w:pPr>
+              <w:spacing w:after="0" w:line="240" w:lineRule="auto"/>
+              <w:jc w:val="center"/>
+              <w:rPr>
+                <w:rFonts w:ascii="Calibri" w:eastAsia="Times New Roman" w:hAnsi="Calibri" w:cs="Times New Roman"/>
+                <w:color w:val="000000"/>
+                <w:sz w:val="22"/>
+                <w:lang w:eastAsia="hr-HR"/>
+              </w:rPr>
+            </w:pPr>
+            <w:r>
+              <w:rPr>
+                <w:rFonts w:ascii="Calibri" w:eastAsia="Times New Roman" w:hAnsi="Calibri" w:cs="Times New Roman"/>
+                <w:color w:val="000000"/>
+                <w:sz w:val="22"/>
+                <w:lang w:eastAsia="hr-HR"/>
+              </w:rPr>
+              <w:t>0.3634006</w:t>
+            </w:r>
+          </w:p>
+        </w:tc>
+        <w:tc>
+          <w:tcPr>
+            <w:tcW w:w="1540" w:type="dxa"/>
+            <w:tcBorders>
+              <w:top w:val="single" w:sz="4" w:space="0" w:color="FFFFFF"/>
+              <w:left w:val="single" w:sz="4" w:space="0" w:color="FFFFFF"/>
+              <w:bottom w:val="single" w:sz="4" w:space="0" w:color="FFFFFF"/>
+              <w:right w:val="nil"/>
+            </w:tcBorders>
+            <w:shd w:val="clear" w:color="DCE6F1" w:fill="DCE6F1"/>
+            <w:noWrap/>
+            <w:vAlign w:val="bottom"/>
+            <w:hideMark/>
+          </w:tcPr>
+          <w:p>
+            <w:pPr>
+              <w:spacing w:after="0" w:line="240" w:lineRule="auto"/>
+              <w:jc w:val="center"/>
+              <w:rPr>
+                <w:rFonts w:ascii="Calibri" w:eastAsia="Times New Roman" w:hAnsi="Calibri" w:cs="Times New Roman"/>
+                <w:color w:val="000000"/>
+                <w:sz w:val="22"/>
+                <w:lang w:eastAsia="hr-HR"/>
+              </w:rPr>
+            </w:pPr>
+            <w:r>
+              <w:rPr>
+                <w:rFonts w:ascii="Calibri" w:eastAsia="Times New Roman" w:hAnsi="Calibri" w:cs="Times New Roman"/>
+                <w:color w:val="000000"/>
+                <w:sz w:val="22"/>
+                <w:lang w:eastAsia="hr-HR"/>
+              </w:rPr>
+              <w:t>0.9244167</w:t>
+            </w:r>
+          </w:p>
+        </w:tc>
+      </w:tr>
+      <w:tr>
+        <w:trPr>
+          <w:trHeight w:val="300"/>
+          <w:jc w:val="center"/>
+        </w:trPr>
+        <w:tc>
+          <w:tcPr>
+            <w:tcW w:w="1160" w:type="dxa"/>
+            <w:tcBorders>
+              <w:top w:val="single" w:sz="4" w:space="0" w:color="FFFFFF"/>
+              <w:left w:val="nil"/>
+              <w:bottom w:val="nil"/>
+              <w:right w:val="single" w:sz="4" w:space="0" w:color="FFFFFF"/>
+            </w:tcBorders>
+            <w:shd w:val="clear" w:color="B8CCE4" w:fill="B8CCE4"/>
+            <w:noWrap/>
+            <w:vAlign w:val="bottom"/>
+            <w:hideMark/>
+          </w:tcPr>
+          <w:p>
+            <w:pPr>
+              <w:spacing w:after="0" w:line="240" w:lineRule="auto"/>
+              <w:rPr>
+                <w:rFonts w:ascii="Calibri" w:eastAsia="Times New Roman" w:hAnsi="Calibri" w:cs="Times New Roman"/>
+                <w:b/>
+                <w:bCs/>
+                <w:color w:val="000000"/>
+                <w:sz w:val="22"/>
+                <w:lang w:eastAsia="hr-HR"/>
+              </w:rPr>
+            </w:pPr>
+            <w:proofErr w:type="spellStart"/>
+            <w:r>
+              <w:rPr>
+                <w:rFonts w:ascii="Calibri" w:eastAsia="Times New Roman" w:hAnsi="Calibri" w:cs="Times New Roman"/>
+                <w:b/>
+                <w:bCs/>
+                <w:color w:val="000000"/>
+                <w:sz w:val="22"/>
+                <w:lang w:eastAsia="hr-HR"/>
+              </w:rPr>
+              <w:t>RightLeg</w:t>
+            </w:r>
+            <w:proofErr w:type="spellEnd"/>
+          </w:p>
+        </w:tc>
+        <w:tc>
+          <w:tcPr>
+            <w:tcW w:w="1160" w:type="dxa"/>
+            <w:tcBorders>
+              <w:top w:val="single" w:sz="4" w:space="0" w:color="FFFFFF"/>
+              <w:left w:val="single" w:sz="4" w:space="0" w:color="FFFFFF"/>
+              <w:bottom w:val="nil"/>
+              <w:right w:val="single" w:sz="4" w:space="0" w:color="FFFFFF"/>
+            </w:tcBorders>
+            <w:shd w:val="clear" w:color="B8CCE4" w:fill="B8CCE4"/>
+            <w:noWrap/>
+            <w:vAlign w:val="bottom"/>
+            <w:hideMark/>
+          </w:tcPr>
+          <w:p>
+            <w:pPr>
+              <w:spacing w:after="0" w:line="240" w:lineRule="auto"/>
+              <w:jc w:val="center"/>
+              <w:rPr>
+                <w:rFonts w:ascii="Calibri" w:eastAsia="Times New Roman" w:hAnsi="Calibri" w:cs="Times New Roman"/>
+                <w:color w:val="000000"/>
+                <w:sz w:val="22"/>
+                <w:lang w:eastAsia="hr-HR"/>
+              </w:rPr>
+            </w:pPr>
+            <w:r>
+              <w:rPr>
+                <w:rFonts w:ascii="Calibri" w:eastAsia="Times New Roman" w:hAnsi="Calibri" w:cs="Times New Roman"/>
+                <w:color w:val="000000"/>
+                <w:sz w:val="22"/>
+                <w:lang w:eastAsia="hr-HR"/>
+              </w:rPr>
+              <w:t>0.3787468</w:t>
+            </w:r>
+          </w:p>
+        </w:tc>
+        <w:tc>
+          <w:tcPr>
+            <w:tcW w:w="1540" w:type="dxa"/>
+            <w:tcBorders>
+              <w:top w:val="single" w:sz="4" w:space="0" w:color="FFFFFF"/>
+              <w:left w:val="single" w:sz="4" w:space="0" w:color="FFFFFF"/>
+              <w:bottom w:val="nil"/>
+              <w:right w:val="nil"/>
+            </w:tcBorders>
+            <w:shd w:val="clear" w:color="B8CCE4" w:fill="B8CCE4"/>
+            <w:noWrap/>
+            <w:vAlign w:val="bottom"/>
+            <w:hideMark/>
+          </w:tcPr>
+          <w:p>
+            <w:pPr>
+              <w:spacing w:after="0" w:line="240" w:lineRule="auto"/>
+              <w:jc w:val="center"/>
+              <w:rPr>
+                <w:rFonts w:ascii="Calibri" w:eastAsia="Times New Roman" w:hAnsi="Calibri" w:cs="Times New Roman"/>
+                <w:color w:val="000000"/>
+                <w:sz w:val="22"/>
+                <w:lang w:eastAsia="hr-HR"/>
+              </w:rPr>
+            </w:pPr>
+            <w:r>
+              <w:rPr>
+                <w:rFonts w:ascii="Calibri" w:eastAsia="Times New Roman" w:hAnsi="Calibri" w:cs="Times New Roman"/>
+                <w:color w:val="000000"/>
+                <w:sz w:val="22"/>
+                <w:lang w:eastAsia="hr-HR"/>
+              </w:rPr>
+              <w:t>0.921729</w:t>
+            </w:r>
+          </w:p>
+        </w:tc>
+      </w:tr>
+    </w:tbl>
+    <w:p>
+      <w:pPr>
+        <w:tabs>
+          <w:tab w:val="left" w:pos="2385"/>
+        </w:tabs>
+        <w:spacing w:before="240"/>
+        <w:jc w:val="center"/>
+        <w:rPr>
+          <w:rFonts w:cs="Times New Roman"/>
+          <w:i/>
+          <w:szCs w:val="24"/>
+        </w:rPr>
+      </w:pPr>
+      <w:r>
+        <w:rPr>
+          <w:rFonts w:cs="Times New Roman"/>
+          <w:b/>
+          <w:i/>
+          <w:szCs w:val="24"/>
+        </w:rPr>
+        <w:t>Tablica 1</w:t>
+      </w:r>
+      <w:r>
+        <w:rPr>
+          <w:rFonts w:cs="Times New Roman"/>
+          <w:b/>
+          <w:i/>
+          <w:szCs w:val="24"/>
+        </w:rPr>
+        <w:t>.</w:t>
+      </w:r>
+      <w:r>
+        <w:rPr>
+          <w:rFonts w:cs="Times New Roman"/>
+          <w:b/>
+          <w:i/>
+          <w:szCs w:val="24"/>
+        </w:rPr>
+        <w:t xml:space="preserve"> </w:t>
+      </w:r>
+      <w:r>
+        <w:rPr>
+          <w:rFonts w:cs="Times New Roman"/>
+          <w:i/>
+          <w:szCs w:val="24"/>
+        </w:rPr>
+        <w:t>Pivot pozicije</w:t>
+      </w:r>
+    </w:p>
+    <w:p>
+      <w:pPr>
         <w:tabs>
           <w:tab w:val="left" w:pos="3780"/>
         </w:tabs>
@@ -985,9 +2878,9 @@
           <w:rFonts w:cs="Times New Roman"/>
           <w:szCs w:val="24"/>
         </w:rPr>
-        <w:lastRenderedPageBreak/>
         <w:t xml:space="preserve">Kako bi kreirali vlastitog lika prvo moramo stvoriti prazan objekt u sceni koji će sadržavati sve njegove dijelove. Desni klik unutar hijerarhije pa </w:t>
       </w:r>
+      <w:proofErr w:type="spellStart"/>
       <w:r>
         <w:rPr>
           <w:rFonts w:cs="Times New Roman"/>
@@ -996,6 +2889,7 @@
         </w:rPr>
         <w:t>CreateEmpty</w:t>
       </w:r>
+      <w:proofErr w:type="spellEnd"/>
       <w:r>
         <w:rPr>
           <w:rFonts w:cs="Times New Roman"/>
@@ -1003,6 +2897,7 @@
         </w:rPr>
         <w:t xml:space="preserve">, kreirani objekt preimenujte u </w:t>
       </w:r>
+      <w:proofErr w:type="spellStart"/>
       <w:r>
         <w:rPr>
           <w:rFonts w:cs="Times New Roman"/>
@@ -1011,6 +2906,7 @@
         </w:rPr>
         <w:t>Orc</w:t>
       </w:r>
+      <w:proofErr w:type="spellEnd"/>
       <w:r>
         <w:rPr>
           <w:rFonts w:cs="Times New Roman"/>
@@ -1032,12 +2928,21 @@
         </w:rPr>
         <w:t xml:space="preserve">(drag &amp; drop) </w:t>
       </w:r>
-      <w:r>
-        <w:rPr>
-          <w:rFonts w:cs="Times New Roman"/>
-          <w:szCs w:val="24"/>
-        </w:rPr>
-        <w:t>OrcArt-a</w:t>
+      <w:proofErr w:type="spellStart"/>
+      <w:r>
+        <w:rPr>
+          <w:rFonts w:cs="Times New Roman"/>
+          <w:szCs w:val="24"/>
+        </w:rPr>
+        <w:t>OrcArt</w:t>
+      </w:r>
+      <w:proofErr w:type="spellEnd"/>
+      <w:r>
+        <w:rPr>
+          <w:rFonts w:cs="Times New Roman"/>
+          <w:szCs w:val="24"/>
+        </w:rPr>
+        <w:t>-a</w:t>
       </w:r>
       <w:r>
         <w:rPr>
@@ -1051,7 +2956,23 @@
           <w:rFonts w:cs="Times New Roman"/>
           <w:szCs w:val="24"/>
         </w:rPr>
-        <w:t xml:space="preserve">, izuzev sjekire, naš Orc </w:t>
+        <w:t xml:space="preserve">, izuzev sjekire, naš </w:t>
+      </w:r>
+      <w:proofErr w:type="spellStart"/>
+      <w:r>
+        <w:rPr>
+          <w:rFonts w:cs="Times New Roman"/>
+          <w:szCs w:val="24"/>
+        </w:rPr>
+        <w:t>Orc</w:t>
+      </w:r>
+      <w:proofErr w:type="spellEnd"/>
+      <w:r>
+        <w:rPr>
+          <w:rFonts w:cs="Times New Roman"/>
+          <w:szCs w:val="24"/>
+        </w:rPr>
+        <w:t xml:space="preserve"> </w:t>
       </w:r>
       <w:r>
         <w:rPr>
@@ -1093,10 +3014,10 @@
           <w:lang w:eastAsia="hr-HR"/>
         </w:rPr>
         <w:drawing>
-          <wp:inline distT="0" distB="0" distL="0" distR="0" wp14:anchorId="3E8BB6E0" wp14:editId="4A712C28">
-            <wp:extent cx="5760720" cy="2617470"/>
+          <wp:inline distT="0" distB="0" distL="0" distR="0" wp14:anchorId="35BE127B" wp14:editId="2924952F">
+            <wp:extent cx="5760720" cy="2611755"/>
             <wp:effectExtent l="0" t="0" r="0" b="0"/>
-            <wp:docPr id="14" name="Picture 14"/>
+            <wp:docPr id="10" name="Picture 10"/>
             <wp:cNvGraphicFramePr>
               <a:graphicFrameLocks xmlns:a="http://schemas.openxmlformats.org/drawingml/2006/main" noChangeAspect="1"/>
             </wp:cNvGraphicFramePr>
@@ -1116,7 +3037,7 @@
                   <pic:spPr>
                     <a:xfrm>
                       <a:off x="0" y="0"/>
-                      <a:ext cx="5760720" cy="2617470"/>
+                      <a:ext cx="5760720" cy="2611755"/>
                     </a:xfrm>
                     <a:prstGeom prst="rect">
                       <a:avLst/>
@@ -1175,13 +3096,23 @@
         </w:rPr>
         <w:t xml:space="preserve">: </w:t>
       </w:r>
+      <w:proofErr w:type="spellStart"/>
       <w:r>
         <w:rPr>
           <w:rFonts w:cs="Times New Roman"/>
           <w:i/>
           <w:szCs w:val="24"/>
         </w:rPr>
-        <w:t>Orc hijerarhija</w:t>
+        <w:t>Orc</w:t>
+      </w:r>
+      <w:proofErr w:type="spellEnd"/>
+      <w:r>
+        <w:rPr>
+          <w:rFonts w:cs="Times New Roman"/>
+          <w:i/>
+          <w:szCs w:val="24"/>
+        </w:rPr>
+        <w:t xml:space="preserve"> hijerarhija</w:t>
       </w:r>
     </w:p>
     <w:p>
@@ -1203,13 +3134,41 @@
         </w:rPr>
         <w:t xml:space="preserve">Naime dolazi do problema nepravilnog preklapanja dijelova koji čine našeg lika. Ova vrsta problema se može riješiti na 2 načina, preko određivanja Z osi zasebno za svaki dio ili slojeva sortiranja. U ovom primjeru će se koristi </w:t>
       </w:r>
-      <w:r>
-        <w:rPr>
-          <w:rFonts w:cs="Times New Roman"/>
-          <w:b/>
-          <w:szCs w:val="24"/>
-        </w:rPr>
-        <w:t xml:space="preserve">Sorting Layer </w:t>
+      <w:proofErr w:type="spellStart"/>
+      <w:r>
+        <w:rPr>
+          <w:rFonts w:cs="Times New Roman"/>
+          <w:b/>
+          <w:szCs w:val="24"/>
+        </w:rPr>
+        <w:t>Sorting</w:t>
+      </w:r>
+      <w:proofErr w:type="spellEnd"/>
+      <w:r>
+        <w:rPr>
+          <w:rFonts w:cs="Times New Roman"/>
+          <w:b/>
+          <w:szCs w:val="24"/>
+        </w:rPr>
+        <w:t xml:space="preserve"> </w:t>
+      </w:r>
+      <w:proofErr w:type="spellStart"/>
+      <w:r>
+        <w:rPr>
+          <w:rFonts w:cs="Times New Roman"/>
+          <w:b/>
+          <w:szCs w:val="24"/>
+        </w:rPr>
+        <w:t>Layer</w:t>
+      </w:r>
+      <w:proofErr w:type="spellEnd"/>
+      <w:r>
+        <w:rPr>
+          <w:rFonts w:cs="Times New Roman"/>
+          <w:b/>
+          <w:szCs w:val="24"/>
+        </w:rPr>
+        <w:t xml:space="preserve"> </w:t>
       </w:r>
       <w:r>
         <w:rPr>
@@ -1223,8 +3182,17 @@
           <w:rFonts w:cs="Times New Roman"/>
           <w:szCs w:val="24"/>
         </w:rPr>
-        <w:t xml:space="preserve"> Preko inspector</w:t>
-      </w:r>
+        <w:t xml:space="preserve"> Preko </w:t>
+      </w:r>
+      <w:proofErr w:type="spellStart"/>
+      <w:r>
+        <w:rPr>
+          <w:rFonts w:cs="Times New Roman"/>
+          <w:szCs w:val="24"/>
+        </w:rPr>
+        <w:t>inspector</w:t>
+      </w:r>
+      <w:proofErr w:type="spellEnd"/>
       <w:r>
         <w:rPr>
           <w:rFonts w:cs="Times New Roman"/>
@@ -1237,8 +3205,25 @@
           <w:rFonts w:cs="Times New Roman"/>
           <w:szCs w:val="24"/>
         </w:rPr>
-        <w:t xml:space="preserve">a našeg Orc objekta pod opcijom </w:t>
-      </w:r>
+        <w:t xml:space="preserve">a našeg </w:t>
+      </w:r>
+      <w:proofErr w:type="spellStart"/>
+      <w:r>
+        <w:rPr>
+          <w:rFonts w:cs="Times New Roman"/>
+          <w:szCs w:val="24"/>
+        </w:rPr>
+        <w:t>Orc</w:t>
+      </w:r>
+      <w:proofErr w:type="spellEnd"/>
+      <w:r>
+        <w:rPr>
+          <w:rFonts w:cs="Times New Roman"/>
+          <w:szCs w:val="24"/>
+        </w:rPr>
+        <w:t xml:space="preserve"> objekta pod opcijom </w:t>
+      </w:r>
+      <w:proofErr w:type="spellStart"/>
       <w:r>
         <w:rPr>
           <w:rFonts w:cs="Times New Roman"/>
@@ -1247,6 +3232,7 @@
         </w:rPr>
         <w:t>Layer</w:t>
       </w:r>
+      <w:proofErr w:type="spellEnd"/>
       <w:r>
         <w:rPr>
           <w:rFonts w:cs="Times New Roman"/>
@@ -1262,50 +3248,164 @@
         </w:rPr>
         <w:t xml:space="preserve">odaberite </w:t>
       </w:r>
-      <w:r>
-        <w:rPr>
-          <w:rFonts w:cs="Times New Roman"/>
-          <w:b/>
-          <w:szCs w:val="24"/>
-        </w:rPr>
-        <w:t>Add Layer</w:t>
-      </w:r>
-      <w:r>
-        <w:rPr>
-          <w:rFonts w:cs="Times New Roman"/>
-          <w:szCs w:val="24"/>
-        </w:rPr>
-        <w:t xml:space="preserve">. Pod Sorting Layers dodajte Player pod </w:t>
-      </w:r>
-      <w:r>
-        <w:rPr>
-          <w:rFonts w:cs="Times New Roman"/>
-          <w:b/>
-          <w:szCs w:val="24"/>
-        </w:rPr>
-        <w:t>Layer 1</w:t>
-      </w:r>
-      <w:r>
-        <w:rPr>
-          <w:rFonts w:cs="Times New Roman"/>
-          <w:szCs w:val="24"/>
-        </w:rPr>
-        <w:t xml:space="preserve"> i ispod u Layer dodajte također Player pod </w:t>
-      </w:r>
-      <w:r>
-        <w:rPr>
-          <w:rFonts w:cs="Times New Roman"/>
-          <w:b/>
-          <w:szCs w:val="24"/>
-        </w:rPr>
-        <w:t>User Layer 8</w:t>
-      </w:r>
-      <w:r>
-        <w:rPr>
-          <w:rFonts w:cs="Times New Roman"/>
-          <w:szCs w:val="24"/>
-        </w:rPr>
-        <w:t xml:space="preserve">. Zatim se vratite na sam objekt te odaberite </w:t>
+      <w:proofErr w:type="spellStart"/>
+      <w:r>
+        <w:rPr>
+          <w:rFonts w:cs="Times New Roman"/>
+          <w:b/>
+          <w:szCs w:val="24"/>
+        </w:rPr>
+        <w:t>Add</w:t>
+      </w:r>
+      <w:proofErr w:type="spellEnd"/>
+      <w:r>
+        <w:rPr>
+          <w:rFonts w:cs="Times New Roman"/>
+          <w:b/>
+          <w:szCs w:val="24"/>
+        </w:rPr>
+        <w:t xml:space="preserve"> </w:t>
+      </w:r>
+      <w:proofErr w:type="spellStart"/>
+      <w:r>
+        <w:rPr>
+          <w:rFonts w:cs="Times New Roman"/>
+          <w:b/>
+          <w:szCs w:val="24"/>
+        </w:rPr>
+        <w:t>Layer</w:t>
+      </w:r>
+      <w:proofErr w:type="spellEnd"/>
+      <w:r>
+        <w:rPr>
+          <w:rFonts w:cs="Times New Roman"/>
+          <w:szCs w:val="24"/>
+        </w:rPr>
+        <w:t xml:space="preserve">. Pod </w:t>
+      </w:r>
+      <w:proofErr w:type="spellStart"/>
+      <w:r>
+        <w:rPr>
+          <w:rFonts w:cs="Times New Roman"/>
+          <w:szCs w:val="24"/>
+        </w:rPr>
+        <w:t>Sorting</w:t>
+      </w:r>
+      <w:proofErr w:type="spellEnd"/>
+      <w:r>
+        <w:rPr>
+          <w:rFonts w:cs="Times New Roman"/>
+          <w:szCs w:val="24"/>
+        </w:rPr>
+        <w:t xml:space="preserve"> </w:t>
+      </w:r>
+      <w:proofErr w:type="spellStart"/>
+      <w:r>
+        <w:rPr>
+          <w:rFonts w:cs="Times New Roman"/>
+          <w:szCs w:val="24"/>
+        </w:rPr>
+        <w:t>Layers</w:t>
+      </w:r>
+      <w:proofErr w:type="spellEnd"/>
+      <w:r>
+        <w:rPr>
+          <w:rFonts w:cs="Times New Roman"/>
+          <w:szCs w:val="24"/>
+        </w:rPr>
+        <w:t xml:space="preserve"> dodajte Player pod </w:t>
+      </w:r>
+      <w:proofErr w:type="spellStart"/>
+      <w:r>
+        <w:rPr>
+          <w:rFonts w:cs="Times New Roman"/>
+          <w:b/>
+          <w:szCs w:val="24"/>
+        </w:rPr>
+        <w:t>Layer</w:t>
+      </w:r>
+      <w:proofErr w:type="spellEnd"/>
+      <w:r>
+        <w:rPr>
+          <w:rFonts w:cs="Times New Roman"/>
+          <w:b/>
+          <w:szCs w:val="24"/>
+        </w:rPr>
+        <w:t xml:space="preserve"> 1</w:t>
+      </w:r>
+      <w:r>
+        <w:rPr>
+          <w:rFonts w:cs="Times New Roman"/>
+          <w:szCs w:val="24"/>
+        </w:rPr>
+        <w:t xml:space="preserve"> i ispod u </w:t>
+      </w:r>
+      <w:proofErr w:type="spellStart"/>
+      <w:r>
+        <w:rPr>
+          <w:rFonts w:cs="Times New Roman"/>
+          <w:szCs w:val="24"/>
+        </w:rPr>
+        <w:t>Layer</w:t>
+      </w:r>
+      <w:proofErr w:type="spellEnd"/>
+      <w:r>
+        <w:rPr>
+          <w:rFonts w:cs="Times New Roman"/>
+          <w:szCs w:val="24"/>
+        </w:rPr>
+        <w:t xml:space="preserve"> dodajte također Player pod </w:t>
+      </w:r>
+      <w:proofErr w:type="spellStart"/>
+      <w:r>
+        <w:rPr>
+          <w:rFonts w:cs="Times New Roman"/>
+          <w:b/>
+          <w:szCs w:val="24"/>
+        </w:rPr>
+        <w:t>User</w:t>
+      </w:r>
+      <w:proofErr w:type="spellEnd"/>
+      <w:r>
+        <w:rPr>
+          <w:rFonts w:cs="Times New Roman"/>
+          <w:b/>
+          <w:szCs w:val="24"/>
+        </w:rPr>
+        <w:t xml:space="preserve"> </w:t>
+      </w:r>
+      <w:proofErr w:type="spellStart"/>
+      <w:r>
+        <w:rPr>
+          <w:rFonts w:cs="Times New Roman"/>
+          <w:b/>
+          <w:szCs w:val="24"/>
+        </w:rPr>
+        <w:t>Layer</w:t>
+      </w:r>
+      <w:proofErr w:type="spellEnd"/>
+      <w:r>
+        <w:rPr>
+          <w:rFonts w:cs="Times New Roman"/>
+          <w:b/>
+          <w:szCs w:val="24"/>
+        </w:rPr>
+        <w:t xml:space="preserve"> 8</w:t>
+      </w:r>
+      <w:r>
+        <w:rPr>
+          <w:rFonts w:cs="Times New Roman"/>
+          <w:szCs w:val="24"/>
+        </w:rPr>
+        <w:t xml:space="preserve">. Zatim se vratite na sam </w:t>
+      </w:r>
+      <w:r>
+        <w:rPr>
+          <w:rFonts w:cs="Times New Roman"/>
+          <w:szCs w:val="24"/>
+        </w:rPr>
+        <w:lastRenderedPageBreak/>
+        <w:t xml:space="preserve">objekt te odaberite </w:t>
       </w:r>
       <w:r>
         <w:rPr>
@@ -1334,7 +3434,39 @@
           <w:rFonts w:cs="Times New Roman"/>
           <w:szCs w:val="24"/>
         </w:rPr>
-        <w:t xml:space="preserve"> i dozvolite Unity-u da učini isto njegovoj djeci (svim podijelovima).</w:t>
+        <w:t xml:space="preserve"> i dozvolite </w:t>
+      </w:r>
+      <w:proofErr w:type="spellStart"/>
+      <w:r>
+        <w:rPr>
+          <w:rFonts w:cs="Times New Roman"/>
+          <w:szCs w:val="24"/>
+        </w:rPr>
+        <w:t>Unity</w:t>
+      </w:r>
+      <w:proofErr w:type="spellEnd"/>
+      <w:r>
+        <w:rPr>
+          <w:rFonts w:cs="Times New Roman"/>
+          <w:szCs w:val="24"/>
+        </w:rPr>
+        <w:t xml:space="preserve">-u da učini isto njegovoj djeci (svim </w:t>
+      </w:r>
+      <w:proofErr w:type="spellStart"/>
+      <w:r>
+        <w:rPr>
+          <w:rFonts w:cs="Times New Roman"/>
+          <w:szCs w:val="24"/>
+        </w:rPr>
+        <w:t>podijelovima</w:t>
+      </w:r>
+      <w:proofErr w:type="spellEnd"/>
+      <w:r>
+        <w:rPr>
+          <w:rFonts w:cs="Times New Roman"/>
+          <w:szCs w:val="24"/>
+        </w:rPr>
+        <w:t>).</w:t>
       </w:r>
     </w:p>
     <w:p>
@@ -1354,12 +3486,28 @@
           <w:rFonts w:cs="Times New Roman"/>
           <w:szCs w:val="24"/>
         </w:rPr>
-        <w:t>Sad kako smo Orc-a dodali na Player sloj potrebno je njegove dijelove sortirati i pozicionirati kako bi on sam dobio nekakav oblik. Učinite to prema sljedećoj tablici.</w:t>
+        <w:t xml:space="preserve">Sad kako smo </w:t>
+      </w:r>
+      <w:proofErr w:type="spellStart"/>
+      <w:r>
+        <w:rPr>
+          <w:rFonts w:cs="Times New Roman"/>
+          <w:szCs w:val="24"/>
+        </w:rPr>
+        <w:t>Orc</w:t>
+      </w:r>
+      <w:proofErr w:type="spellEnd"/>
+      <w:r>
+        <w:rPr>
+          <w:rFonts w:cs="Times New Roman"/>
+          <w:szCs w:val="24"/>
+        </w:rPr>
+        <w:t>-a dodali na Player sloj potrebno je njegove dijelove sortirati i pozicionirati kako bi on sam dobio nekakav oblik. Učinite to prema sljedećoj tablici.</w:t>
       </w:r>
     </w:p>
     <w:tbl>
       <w:tblPr>
-        <w:tblW w:w="8577" w:type="dxa"/>
+        <w:tblW w:w="8849" w:type="dxa"/>
         <w:jc w:val="center"/>
         <w:tblLook w:val="04A0" w:firstRow="1" w:lastRow="0" w:firstColumn="1" w:lastColumn="0" w:noHBand="0" w:noVBand="1"/>
       </w:tblPr>
@@ -1367,8 +3515,8 @@
         <w:gridCol w:w="1177"/>
         <w:gridCol w:w="1160"/>
         <w:gridCol w:w="1540"/>
-        <w:gridCol w:w="880"/>
-        <w:gridCol w:w="1280"/>
+        <w:gridCol w:w="980"/>
+        <w:gridCol w:w="1452"/>
         <w:gridCol w:w="1280"/>
         <w:gridCol w:w="1260"/>
       </w:tblGrid>
@@ -1403,6 +3551,7 @@
                 <w:lang w:eastAsia="hr-HR"/>
               </w:rPr>
             </w:pPr>
+            <w:proofErr w:type="spellStart"/>
             <w:r>
               <w:rPr>
                 <w:rFonts w:ascii="Calibri" w:eastAsia="Times New Roman" w:hAnsi="Calibri" w:cs="Times New Roman"/>
@@ -1414,6 +3563,7 @@
               </w:rPr>
               <w:t>Orc</w:t>
             </w:r>
+            <w:proofErr w:type="spellEnd"/>
           </w:p>
         </w:tc>
         <w:tc>
@@ -1442,6 +3592,7 @@
                 <w:lang w:eastAsia="hr-HR"/>
               </w:rPr>
             </w:pPr>
+            <w:proofErr w:type="spellStart"/>
             <w:r>
               <w:rPr>
                 <w:rFonts w:ascii="Calibri" w:eastAsia="Times New Roman" w:hAnsi="Calibri" w:cs="Times New Roman"/>
@@ -1453,6 +3604,7 @@
               </w:rPr>
               <w:t>Layer</w:t>
             </w:r>
+            <w:proofErr w:type="spellEnd"/>
           </w:p>
         </w:tc>
         <w:tc>
@@ -1481,6 +3633,7 @@
                 <w:lang w:eastAsia="hr-HR"/>
               </w:rPr>
             </w:pPr>
+            <w:proofErr w:type="spellStart"/>
             <w:r>
               <w:rPr>
                 <w:rFonts w:ascii="Calibri" w:eastAsia="Times New Roman" w:hAnsi="Calibri" w:cs="Times New Roman"/>
@@ -1490,13 +3643,38 @@
                 <w:sz w:val="22"/>
                 <w:lang w:eastAsia="hr-HR"/>
               </w:rPr>
-              <w:t>Sorting Layer</w:t>
-            </w:r>
-          </w:p>
-        </w:tc>
-        <w:tc>
-          <w:tcPr>
-            <w:tcW w:w="880" w:type="dxa"/>
+              <w:t>Sorting</w:t>
+            </w:r>
+            <w:proofErr w:type="spellEnd"/>
+            <w:r>
+              <w:rPr>
+                <w:rFonts w:ascii="Calibri" w:eastAsia="Times New Roman" w:hAnsi="Calibri" w:cs="Times New Roman"/>
+                <w:b/>
+                <w:bCs/>
+                <w:color w:val="FFFFFF"/>
+                <w:sz w:val="22"/>
+                <w:lang w:eastAsia="hr-HR"/>
+              </w:rPr>
+              <w:t xml:space="preserve"> </w:t>
+            </w:r>
+            <w:proofErr w:type="spellStart"/>
+            <w:r>
+              <w:rPr>
+                <w:rFonts w:ascii="Calibri" w:eastAsia="Times New Roman" w:hAnsi="Calibri" w:cs="Times New Roman"/>
+                <w:b/>
+                <w:bCs/>
+                <w:color w:val="FFFFFF"/>
+                <w:sz w:val="22"/>
+                <w:lang w:eastAsia="hr-HR"/>
+              </w:rPr>
+              <w:t>Layer</w:t>
+            </w:r>
+            <w:proofErr w:type="spellEnd"/>
+          </w:p>
+        </w:tc>
+        <w:tc>
+          <w:tcPr>
+            <w:tcW w:w="980" w:type="dxa"/>
             <w:tcBorders>
               <w:top w:val="nil"/>
               <w:left w:val="single" w:sz="4" w:space="0" w:color="FFFFFF"/>
@@ -1520,6 +3698,7 @@
                 <w:lang w:eastAsia="hr-HR"/>
               </w:rPr>
             </w:pPr>
+            <w:proofErr w:type="spellStart"/>
             <w:r>
               <w:rPr>
                 <w:rFonts w:ascii="Calibri" w:eastAsia="Times New Roman" w:hAnsi="Calibri" w:cs="Times New Roman"/>
@@ -1531,11 +3710,12 @@
               </w:rPr>
               <w:t>Order</w:t>
             </w:r>
-          </w:p>
-        </w:tc>
-        <w:tc>
-          <w:tcPr>
-            <w:tcW w:w="1280" w:type="dxa"/>
+            <w:proofErr w:type="spellEnd"/>
+          </w:p>
+        </w:tc>
+        <w:tc>
+          <w:tcPr>
+            <w:tcW w:w="1452" w:type="dxa"/>
             <w:tcBorders>
               <w:top w:val="nil"/>
               <w:left w:val="single" w:sz="4" w:space="0" w:color="FFFFFF"/>
@@ -1568,8 +3748,21 @@
                 <w:sz w:val="22"/>
                 <w:lang w:eastAsia="hr-HR"/>
               </w:rPr>
-              <w:t>X position</w:t>
-            </w:r>
+              <w:t xml:space="preserve">X </w:t>
+            </w:r>
+            <w:proofErr w:type="spellStart"/>
+            <w:r>
+              <w:rPr>
+                <w:rFonts w:ascii="Calibri" w:eastAsia="Times New Roman" w:hAnsi="Calibri" w:cs="Times New Roman"/>
+                <w:b/>
+                <w:bCs/>
+                <w:color w:val="FFFFFF"/>
+                <w:sz w:val="22"/>
+                <w:lang w:eastAsia="hr-HR"/>
+              </w:rPr>
+              <w:t>position</w:t>
+            </w:r>
+            <w:proofErr w:type="spellEnd"/>
           </w:p>
         </w:tc>
         <w:tc>
@@ -1607,8 +3800,21 @@
                 <w:sz w:val="22"/>
                 <w:lang w:eastAsia="hr-HR"/>
               </w:rPr>
-              <w:t>Y position</w:t>
-            </w:r>
+              <w:t xml:space="preserve">Y </w:t>
+            </w:r>
+            <w:proofErr w:type="spellStart"/>
+            <w:r>
+              <w:rPr>
+                <w:rFonts w:ascii="Calibri" w:eastAsia="Times New Roman" w:hAnsi="Calibri" w:cs="Times New Roman"/>
+                <w:b/>
+                <w:bCs/>
+                <w:color w:val="FFFFFF"/>
+                <w:sz w:val="22"/>
+                <w:lang w:eastAsia="hr-HR"/>
+              </w:rPr>
+              <w:t>position</w:t>
+            </w:r>
+            <w:proofErr w:type="spellEnd"/>
           </w:p>
         </w:tc>
         <w:tc>
@@ -1646,8 +3852,21 @@
                 <w:sz w:val="22"/>
                 <w:lang w:eastAsia="hr-HR"/>
               </w:rPr>
-              <w:t>Z position</w:t>
-            </w:r>
+              <w:t xml:space="preserve">Z </w:t>
+            </w:r>
+            <w:proofErr w:type="spellStart"/>
+            <w:r>
+              <w:rPr>
+                <w:rFonts w:ascii="Calibri" w:eastAsia="Times New Roman" w:hAnsi="Calibri" w:cs="Times New Roman"/>
+                <w:b/>
+                <w:bCs/>
+                <w:color w:val="FFFFFF"/>
+                <w:sz w:val="22"/>
+                <w:lang w:eastAsia="hr-HR"/>
+              </w:rPr>
+              <w:t>position</w:t>
+            </w:r>
+            <w:proofErr w:type="spellEnd"/>
           </w:p>
         </w:tc>
       </w:tr>
@@ -1682,6 +3901,7 @@
                 <w:lang w:eastAsia="hr-HR"/>
               </w:rPr>
             </w:pPr>
+            <w:proofErr w:type="spellStart"/>
             <w:r>
               <w:rPr>
                 <w:rFonts w:ascii="Calibri" w:eastAsia="Times New Roman" w:hAnsi="Calibri" w:cs="Times New Roman"/>
@@ -1693,6 +3913,7 @@
               </w:rPr>
               <w:t>Head</w:t>
             </w:r>
+            <w:proofErr w:type="spellEnd"/>
           </w:p>
         </w:tc>
         <w:tc>
@@ -1769,7 +3990,7 @@
         </w:tc>
         <w:tc>
           <w:tcPr>
-            <w:tcW w:w="880" w:type="dxa"/>
+            <w:tcW w:w="980" w:type="dxa"/>
             <w:tcBorders>
               <w:top w:val="single" w:sz="4" w:space="0" w:color="FFFFFF"/>
               <w:left w:val="single" w:sz="4" w:space="0" w:color="FFFFFF"/>
@@ -1805,7 +4026,7 @@
         </w:tc>
         <w:tc>
           <w:tcPr>
-            <w:tcW w:w="1280" w:type="dxa"/>
+            <w:tcW w:w="1452" w:type="dxa"/>
             <w:tcBorders>
               <w:top w:val="single" w:sz="4" w:space="0" w:color="FFFFFF"/>
               <w:left w:val="single" w:sz="4" w:space="0" w:color="FFFFFF"/>
@@ -1835,7 +4056,7 @@
                 <w:sz w:val="22"/>
                 <w:lang w:eastAsia="hr-HR"/>
               </w:rPr>
-              <w:t>0,15</w:t>
+              <w:t>0,1458159</w:t>
             </w:r>
           </w:p>
         </w:tc>
@@ -1871,7 +4092,7 @@
                 <w:sz w:val="22"/>
                 <w:lang w:eastAsia="hr-HR"/>
               </w:rPr>
-              <w:t>0,5</w:t>
+              <w:t>-0,1245941</w:t>
             </w:r>
           </w:p>
         </w:tc>
@@ -1943,6 +4164,7 @@
                 <w:lang w:eastAsia="hr-HR"/>
               </w:rPr>
             </w:pPr>
+            <w:proofErr w:type="spellStart"/>
             <w:r>
               <w:rPr>
                 <w:rFonts w:ascii="Calibri" w:eastAsia="Times New Roman" w:hAnsi="Calibri" w:cs="Times New Roman"/>
@@ -1954,6 +4176,7 @@
               </w:rPr>
               <w:t>Body</w:t>
             </w:r>
+            <w:proofErr w:type="spellEnd"/>
           </w:p>
         </w:tc>
         <w:tc>
@@ -2030,7 +4253,7 @@
         </w:tc>
         <w:tc>
           <w:tcPr>
-            <w:tcW w:w="880" w:type="dxa"/>
+            <w:tcW w:w="980" w:type="dxa"/>
             <w:tcBorders>
               <w:top w:val="single" w:sz="4" w:space="0" w:color="FFFFFF"/>
               <w:left w:val="single" w:sz="4" w:space="0" w:color="FFFFFF"/>
@@ -2066,7 +4289,7 @@
         </w:tc>
         <w:tc>
           <w:tcPr>
-            <w:tcW w:w="1280" w:type="dxa"/>
+            <w:tcW w:w="1452" w:type="dxa"/>
             <w:tcBorders>
               <w:top w:val="single" w:sz="4" w:space="0" w:color="FFFFFF"/>
               <w:left w:val="single" w:sz="4" w:space="0" w:color="FFFFFF"/>
@@ -2132,7 +4355,7 @@
                 <w:sz w:val="22"/>
                 <w:lang w:eastAsia="hr-HR"/>
               </w:rPr>
-              <w:t>0</w:t>
+              <w:t>1,620405</w:t>
             </w:r>
           </w:p>
         </w:tc>
@@ -2204,6 +4427,7 @@
                 <w:lang w:eastAsia="hr-HR"/>
               </w:rPr>
             </w:pPr>
+            <w:proofErr w:type="spellStart"/>
             <w:r>
               <w:rPr>
                 <w:rFonts w:ascii="Calibri" w:eastAsia="Times New Roman" w:hAnsi="Calibri" w:cs="Times New Roman"/>
@@ -2215,6 +4439,7 @@
               </w:rPr>
               <w:t>LeftArm</w:t>
             </w:r>
+            <w:proofErr w:type="spellEnd"/>
           </w:p>
         </w:tc>
         <w:tc>
@@ -2291,7 +4516,7 @@
         </w:tc>
         <w:tc>
           <w:tcPr>
-            <w:tcW w:w="880" w:type="dxa"/>
+            <w:tcW w:w="980" w:type="dxa"/>
             <w:tcBorders>
               <w:top w:val="single" w:sz="4" w:space="0" w:color="FFFFFF"/>
               <w:left w:val="single" w:sz="4" w:space="0" w:color="FFFFFF"/>
@@ -2321,13 +4546,13 @@
                 <w:sz w:val="22"/>
                 <w:lang w:eastAsia="hr-HR"/>
               </w:rPr>
-              <w:t>-2</w:t>
-            </w:r>
-          </w:p>
-        </w:tc>
-        <w:tc>
-          <w:tcPr>
-            <w:tcW w:w="1280" w:type="dxa"/>
+              <w:t>4</w:t>
+            </w:r>
+          </w:p>
+        </w:tc>
+        <w:tc>
+          <w:tcPr>
+            <w:tcW w:w="1452" w:type="dxa"/>
             <w:tcBorders>
               <w:top w:val="single" w:sz="4" w:space="0" w:color="FFFFFF"/>
               <w:left w:val="single" w:sz="4" w:space="0" w:color="FFFFFF"/>
@@ -2357,7 +4582,7 @@
                 <w:sz w:val="22"/>
                 <w:lang w:eastAsia="hr-HR"/>
               </w:rPr>
-              <w:t>1</w:t>
+              <w:t>-0,7376138</w:t>
             </w:r>
           </w:p>
         </w:tc>
@@ -2393,7 +4618,7 @@
                 <w:sz w:val="22"/>
                 <w:lang w:eastAsia="hr-HR"/>
               </w:rPr>
-              <w:t>-0,3</w:t>
+              <w:t>0,183571</w:t>
             </w:r>
           </w:p>
         </w:tc>
@@ -2465,6 +4690,7 @@
                 <w:lang w:eastAsia="hr-HR"/>
               </w:rPr>
             </w:pPr>
+            <w:proofErr w:type="spellStart"/>
             <w:r>
               <w:rPr>
                 <w:rFonts w:ascii="Calibri" w:eastAsia="Times New Roman" w:hAnsi="Calibri" w:cs="Times New Roman"/>
@@ -2476,6 +4702,7 @@
               </w:rPr>
               <w:t>LeftHand</w:t>
             </w:r>
+            <w:proofErr w:type="spellEnd"/>
           </w:p>
         </w:tc>
         <w:tc>
@@ -2552,7 +4779,7 @@
         </w:tc>
         <w:tc>
           <w:tcPr>
-            <w:tcW w:w="880" w:type="dxa"/>
+            <w:tcW w:w="980" w:type="dxa"/>
             <w:tcBorders>
               <w:top w:val="single" w:sz="4" w:space="0" w:color="FFFFFF"/>
               <w:left w:val="single" w:sz="4" w:space="0" w:color="FFFFFF"/>
@@ -2582,13 +4809,13 @@
                 <w:sz w:val="22"/>
                 <w:lang w:eastAsia="hr-HR"/>
               </w:rPr>
-              <w:t>-1</w:t>
-            </w:r>
-          </w:p>
-        </w:tc>
-        <w:tc>
-          <w:tcPr>
-            <w:tcW w:w="1280" w:type="dxa"/>
+              <w:t>5</w:t>
+            </w:r>
+          </w:p>
+        </w:tc>
+        <w:tc>
+          <w:tcPr>
+            <w:tcW w:w="1452" w:type="dxa"/>
             <w:tcBorders>
               <w:top w:val="single" w:sz="4" w:space="0" w:color="FFFFFF"/>
               <w:left w:val="single" w:sz="4" w:space="0" w:color="FFFFFF"/>
@@ -2618,7 +4845,7 @@
                 <w:sz w:val="22"/>
                 <w:lang w:eastAsia="hr-HR"/>
               </w:rPr>
-              <w:t>0,7</w:t>
+              <w:t>-0,4679554</w:t>
             </w:r>
           </w:p>
         </w:tc>
@@ -2654,7 +4881,7 @@
                 <w:sz w:val="22"/>
                 <w:lang w:eastAsia="hr-HR"/>
               </w:rPr>
-              <w:t>-0,5</w:t>
+              <w:t>-1,230647</w:t>
             </w:r>
           </w:p>
         </w:tc>
@@ -2726,6 +4953,7 @@
                 <w:lang w:eastAsia="hr-HR"/>
               </w:rPr>
             </w:pPr>
+            <w:proofErr w:type="spellStart"/>
             <w:r>
               <w:rPr>
                 <w:rFonts w:ascii="Calibri" w:eastAsia="Times New Roman" w:hAnsi="Calibri" w:cs="Times New Roman"/>
@@ -2737,6 +4965,7 @@
               </w:rPr>
               <w:t>RightArm</w:t>
             </w:r>
+            <w:proofErr w:type="spellEnd"/>
           </w:p>
         </w:tc>
         <w:tc>
@@ -2813,7 +5042,7 @@
         </w:tc>
         <w:tc>
           <w:tcPr>
-            <w:tcW w:w="880" w:type="dxa"/>
+            <w:tcW w:w="980" w:type="dxa"/>
             <w:tcBorders>
               <w:top w:val="single" w:sz="4" w:space="0" w:color="FFFFFF"/>
               <w:left w:val="single" w:sz="4" w:space="0" w:color="FFFFFF"/>
@@ -2843,13 +5072,13 @@
                 <w:sz w:val="22"/>
                 <w:lang w:eastAsia="hr-HR"/>
               </w:rPr>
-              <w:t>2</w:t>
-            </w:r>
-          </w:p>
-        </w:tc>
-        <w:tc>
-          <w:tcPr>
-            <w:tcW w:w="1280" w:type="dxa"/>
+              <w:t>-2</w:t>
+            </w:r>
+          </w:p>
+        </w:tc>
+        <w:tc>
+          <w:tcPr>
+            <w:tcW w:w="1452" w:type="dxa"/>
             <w:tcBorders>
               <w:top w:val="single" w:sz="4" w:space="0" w:color="FFFFFF"/>
               <w:left w:val="single" w:sz="4" w:space="0" w:color="FFFFFF"/>
@@ -2879,7 +5108,7 @@
                 <w:sz w:val="22"/>
                 <w:lang w:eastAsia="hr-HR"/>
               </w:rPr>
-              <w:t>-1</w:t>
+              <w:t>0,5498632</w:t>
             </w:r>
           </w:p>
         </w:tc>
@@ -2915,7 +5144,7 @@
                 <w:sz w:val="22"/>
                 <w:lang w:eastAsia="hr-HR"/>
               </w:rPr>
-              <w:t>-0,3</w:t>
+              <w:t>0,01226807</w:t>
             </w:r>
           </w:p>
         </w:tc>
@@ -2987,6 +5216,7 @@
                 <w:lang w:eastAsia="hr-HR"/>
               </w:rPr>
             </w:pPr>
+            <w:proofErr w:type="spellStart"/>
             <w:r>
               <w:rPr>
                 <w:rFonts w:ascii="Calibri" w:eastAsia="Times New Roman" w:hAnsi="Calibri" w:cs="Times New Roman"/>
@@ -2998,6 +5228,7 @@
               </w:rPr>
               <w:t>RightHand</w:t>
             </w:r>
+            <w:proofErr w:type="spellEnd"/>
           </w:p>
         </w:tc>
         <w:tc>
@@ -3074,7 +5305,7 @@
         </w:tc>
         <w:tc>
           <w:tcPr>
-            <w:tcW w:w="880" w:type="dxa"/>
+            <w:tcW w:w="980" w:type="dxa"/>
             <w:tcBorders>
               <w:top w:val="single" w:sz="4" w:space="0" w:color="FFFFFF"/>
               <w:left w:val="single" w:sz="4" w:space="0" w:color="FFFFFF"/>
@@ -3104,13 +5335,13 @@
                 <w:sz w:val="22"/>
                 <w:lang w:eastAsia="hr-HR"/>
               </w:rPr>
-              <w:t>3</w:t>
-            </w:r>
-          </w:p>
-        </w:tc>
-        <w:tc>
-          <w:tcPr>
-            <w:tcW w:w="1280" w:type="dxa"/>
+              <w:t>-1</w:t>
+            </w:r>
+          </w:p>
+        </w:tc>
+        <w:tc>
+          <w:tcPr>
+            <w:tcW w:w="1452" w:type="dxa"/>
             <w:tcBorders>
               <w:top w:val="single" w:sz="4" w:space="0" w:color="FFFFFF"/>
               <w:left w:val="single" w:sz="4" w:space="0" w:color="FFFFFF"/>
@@ -3140,7 +5371,7 @@
                 <w:sz w:val="22"/>
                 <w:lang w:eastAsia="hr-HR"/>
               </w:rPr>
-              <w:t>0</w:t>
+              <w:t>1,059995</w:t>
             </w:r>
           </w:p>
         </w:tc>
@@ -3176,7 +5407,7 @@
                 <w:sz w:val="22"/>
                 <w:lang w:eastAsia="hr-HR"/>
               </w:rPr>
-              <w:t>-0,9</w:t>
+              <w:t>-1,041762</w:t>
             </w:r>
           </w:p>
         </w:tc>
@@ -3248,6 +5479,7 @@
                 <w:lang w:eastAsia="hr-HR"/>
               </w:rPr>
             </w:pPr>
+            <w:proofErr w:type="spellStart"/>
             <w:r>
               <w:rPr>
                 <w:rFonts w:ascii="Calibri" w:eastAsia="Times New Roman" w:hAnsi="Calibri" w:cs="Times New Roman"/>
@@ -3259,6 +5491,7 @@
               </w:rPr>
               <w:t>Pants</w:t>
             </w:r>
+            <w:proofErr w:type="spellEnd"/>
           </w:p>
         </w:tc>
         <w:tc>
@@ -3335,7 +5568,7 @@
         </w:tc>
         <w:tc>
           <w:tcPr>
-            <w:tcW w:w="880" w:type="dxa"/>
+            <w:tcW w:w="980" w:type="dxa"/>
             <w:tcBorders>
               <w:top w:val="single" w:sz="4" w:space="0" w:color="FFFFFF"/>
               <w:left w:val="single" w:sz="4" w:space="0" w:color="FFFFFF"/>
@@ -3371,7 +5604,7 @@
         </w:tc>
         <w:tc>
           <w:tcPr>
-            <w:tcW w:w="1280" w:type="dxa"/>
+            <w:tcW w:w="1452" w:type="dxa"/>
             <w:tcBorders>
               <w:top w:val="single" w:sz="4" w:space="0" w:color="FFFFFF"/>
               <w:left w:val="single" w:sz="4" w:space="0" w:color="FFFFFF"/>
@@ -3401,7 +5634,7 @@
                 <w:sz w:val="22"/>
                 <w:lang w:eastAsia="hr-HR"/>
               </w:rPr>
-              <w:t>0</w:t>
+              <w:t>-0,01526686</w:t>
             </w:r>
           </w:p>
         </w:tc>
@@ -3437,7 +5670,7 @@
                 <w:sz w:val="22"/>
                 <w:lang w:eastAsia="hr-HR"/>
               </w:rPr>
-              <w:t>-1,15</w:t>
+              <w:t>-1,107126</w:t>
             </w:r>
           </w:p>
         </w:tc>
@@ -3509,6 +5742,7 @@
                 <w:lang w:eastAsia="hr-HR"/>
               </w:rPr>
             </w:pPr>
+            <w:proofErr w:type="spellStart"/>
             <w:r>
               <w:rPr>
                 <w:rFonts w:ascii="Calibri" w:eastAsia="Times New Roman" w:hAnsi="Calibri" w:cs="Times New Roman"/>
@@ -3520,6 +5754,7 @@
               </w:rPr>
               <w:t>LeftLeg</w:t>
             </w:r>
+            <w:proofErr w:type="spellEnd"/>
           </w:p>
         </w:tc>
         <w:tc>
@@ -3596,7 +5831,7 @@
         </w:tc>
         <w:tc>
           <w:tcPr>
-            <w:tcW w:w="880" w:type="dxa"/>
+            <w:tcW w:w="980" w:type="dxa"/>
             <w:tcBorders>
               <w:top w:val="single" w:sz="4" w:space="0" w:color="FFFFFF"/>
               <w:left w:val="single" w:sz="4" w:space="0" w:color="FFFFFF"/>
@@ -3626,13 +5861,13 @@
                 <w:sz w:val="22"/>
                 <w:lang w:eastAsia="hr-HR"/>
               </w:rPr>
-              <w:t>1</w:t>
-            </w:r>
-          </w:p>
-        </w:tc>
-        <w:tc>
-          <w:tcPr>
-            <w:tcW w:w="1280" w:type="dxa"/>
+              <w:t>2</w:t>
+            </w:r>
+          </w:p>
+        </w:tc>
+        <w:tc>
+          <w:tcPr>
+            <w:tcW w:w="1452" w:type="dxa"/>
             <w:tcBorders>
               <w:top w:val="single" w:sz="4" w:space="0" w:color="FFFFFF"/>
               <w:left w:val="single" w:sz="4" w:space="0" w:color="FFFFFF"/>
@@ -3662,7 +5897,7 @@
                 <w:sz w:val="22"/>
                 <w:lang w:eastAsia="hr-HR"/>
               </w:rPr>
-              <w:t>-0,4</w:t>
+              <w:t>-0,2869641</w:t>
             </w:r>
           </w:p>
         </w:tc>
@@ -3698,7 +5933,7 @@
                 <w:sz w:val="22"/>
                 <w:lang w:eastAsia="hr-HR"/>
               </w:rPr>
-              <w:t>-1,4</w:t>
+              <w:t>-0,9984478</w:t>
             </w:r>
           </w:p>
         </w:tc>
@@ -3770,6 +6005,7 @@
                 <w:lang w:eastAsia="hr-HR"/>
               </w:rPr>
             </w:pPr>
+            <w:proofErr w:type="spellStart"/>
             <w:r>
               <w:rPr>
                 <w:rFonts w:ascii="Calibri" w:eastAsia="Times New Roman" w:hAnsi="Calibri" w:cs="Times New Roman"/>
@@ -3781,6 +6017,7 @@
               </w:rPr>
               <w:t>RightLeg</w:t>
             </w:r>
+            <w:proofErr w:type="spellEnd"/>
           </w:p>
         </w:tc>
         <w:tc>
@@ -3857,7 +6094,7 @@
         </w:tc>
         <w:tc>
           <w:tcPr>
-            <w:tcW w:w="880" w:type="dxa"/>
+            <w:tcW w:w="980" w:type="dxa"/>
             <w:tcBorders>
               <w:top w:val="single" w:sz="4" w:space="0" w:color="FFFFFF"/>
               <w:left w:val="single" w:sz="4" w:space="0" w:color="FFFFFF"/>
@@ -3887,13 +6124,13 @@
                 <w:sz w:val="22"/>
                 <w:lang w:eastAsia="hr-HR"/>
               </w:rPr>
-              <w:t>2</w:t>
-            </w:r>
-          </w:p>
-        </w:tc>
-        <w:tc>
-          <w:tcPr>
-            <w:tcW w:w="1280" w:type="dxa"/>
+              <w:t>1</w:t>
+            </w:r>
+          </w:p>
+        </w:tc>
+        <w:tc>
+          <w:tcPr>
+            <w:tcW w:w="1452" w:type="dxa"/>
             <w:tcBorders>
               <w:top w:val="single" w:sz="4" w:space="0" w:color="FFFFFF"/>
               <w:left w:val="single" w:sz="4" w:space="0" w:color="FFFFFF"/>
@@ -3923,7 +6160,7 @@
                 <w:sz w:val="22"/>
                 <w:lang w:eastAsia="hr-HR"/>
               </w:rPr>
-              <w:t>-0,2</w:t>
+              <w:t>0,2737674</w:t>
             </w:r>
           </w:p>
         </w:tc>
@@ -3959,7 +6196,7 @@
                 <w:sz w:val="22"/>
                 <w:lang w:eastAsia="hr-HR"/>
               </w:rPr>
-              <w:t>-1,4</w:t>
+              <w:t>-1,022029</w:t>
             </w:r>
           </w:p>
         </w:tc>
@@ -4021,7 +6258,7 @@
           <w:i/>
           <w:szCs w:val="24"/>
         </w:rPr>
-        <w:t>Tablica 1</w:t>
+        <w:t>Tablica 2.</w:t>
       </w:r>
       <w:r>
         <w:rPr>
@@ -4030,7 +6267,7 @@
           <w:i/>
           <w:szCs w:val="24"/>
         </w:rPr>
-        <w:t xml:space="preserve">: </w:t>
+        <w:t xml:space="preserve"> </w:t>
       </w:r>
       <w:r>
         <w:rPr>
@@ -4061,6 +6298,38 @@
           <w:szCs w:val="24"/>
         </w:rPr>
       </w:pPr>
+      <w:r>
+        <w:rPr>
+          <w:rFonts w:cs="Times New Roman"/>
+          <w:szCs w:val="24"/>
+        </w:rPr>
+        <w:t xml:space="preserve">Sada kako smo konačno kreirali lika po našoj mjeri, povučemo gotov objekt iz hijerarhije u datoteku </w:t>
+      </w:r>
+      <w:proofErr w:type="spellStart"/>
+      <w:r>
+        <w:rPr>
+          <w:rFonts w:cs="Times New Roman"/>
+          <w:b/>
+          <w:szCs w:val="24"/>
+        </w:rPr>
+        <w:t>Prefab</w:t>
+      </w:r>
+      <w:r>
+        <w:rPr>
+          <w:rFonts w:cs="Times New Roman"/>
+          <w:b/>
+          <w:szCs w:val="24"/>
+        </w:rPr>
+        <w:t>s</w:t>
+      </w:r>
+      <w:proofErr w:type="spellEnd"/>
+      <w:r>
+        <w:rPr>
+          <w:rFonts w:cs="Times New Roman"/>
+          <w:szCs w:val="24"/>
+        </w:rPr>
+        <w:t>, te tako stvaramo predložak glavnog lika koji kasnije možemo mijenjati ili koristiti i negdje drugdje.</w:t>
+      </w:r>
     </w:p>
     <w:p>
       <w:pPr>
@@ -4079,34 +6348,1086 @@
           <w:rFonts w:cs="Times New Roman"/>
           <w:szCs w:val="24"/>
         </w:rPr>
+        <w:t xml:space="preserve">Budući da sada imamo kreiranog </w:t>
+      </w:r>
+      <w:proofErr w:type="spellStart"/>
+      <w:r>
+        <w:rPr>
+          <w:rFonts w:cs="Times New Roman"/>
+          <w:szCs w:val="24"/>
+        </w:rPr>
+        <w:t>Orc</w:t>
+      </w:r>
+      <w:proofErr w:type="spellEnd"/>
+      <w:r>
+        <w:rPr>
+          <w:rFonts w:cs="Times New Roman"/>
+          <w:szCs w:val="24"/>
+        </w:rPr>
+        <w:t xml:space="preserve">-a, potrebno je kreirati određene skripte kako bi mogli njime upravljati. </w:t>
+      </w:r>
+      <w:r>
+        <w:rPr>
+          <w:rFonts w:cs="Times New Roman"/>
+          <w:szCs w:val="24"/>
+        </w:rPr>
+        <w:t xml:space="preserve">Da bi mogli testirati dali sve što radimo funkcionira kako treba, kreirat ćemo privremenu testu okolinu pomoću </w:t>
+      </w:r>
+      <w:r>
+        <w:rPr>
+          <w:rFonts w:cs="Times New Roman"/>
+          <w:b/>
+          <w:szCs w:val="24"/>
+        </w:rPr>
+        <w:t>Wall.png</w:t>
+      </w:r>
+      <w:r>
+        <w:rPr>
+          <w:rFonts w:cs="Times New Roman"/>
+          <w:szCs w:val="24"/>
+        </w:rPr>
+        <w:t xml:space="preserve"> slike. Izgled prve scene može biti proizvoljan, bitno je da postoji dio na kojem naš lik može stajati i na njemu se kretati.</w:t>
+      </w:r>
+      <w:r>
+        <w:rPr>
+          <w:rFonts w:cs="Times New Roman"/>
+          <w:szCs w:val="24"/>
+        </w:rPr>
+        <w:t xml:space="preserve"> Okvirni izgled scene vidljiv je na slici 7.</w:t>
+      </w:r>
+      <w:r>
+        <w:rPr>
+          <w:rFonts w:cs="Times New Roman"/>
+          <w:szCs w:val="24"/>
+        </w:rPr>
+        <w:t xml:space="preserve"> Također promijenite postavu </w:t>
+      </w:r>
+      <w:proofErr w:type="spellStart"/>
+      <w:r>
+        <w:rPr>
+          <w:rFonts w:cs="Times New Roman"/>
+          <w:b/>
+          <w:szCs w:val="24"/>
+        </w:rPr>
+        <w:t>Size</w:t>
+      </w:r>
+      <w:proofErr w:type="spellEnd"/>
+      <w:r>
+        <w:rPr>
+          <w:rFonts w:cs="Times New Roman"/>
+          <w:szCs w:val="24"/>
+        </w:rPr>
+        <w:t xml:space="preserve"> kamere na 15.</w:t>
+      </w:r>
+    </w:p>
+    <w:p>
+      <w:pPr>
+        <w:tabs>
+          <w:tab w:val="left" w:pos="2385"/>
+        </w:tabs>
+        <w:spacing w:before="240"/>
+        <w:jc w:val="both"/>
+        <w:rPr>
+          <w:rFonts w:cs="Times New Roman"/>
+          <w:szCs w:val="24"/>
+        </w:rPr>
+      </w:pPr>
+      <w:r>
+        <w:rPr>
+          <w:noProof/>
+          <w:lang w:eastAsia="hr-HR"/>
+        </w:rPr>
+        <w:drawing>
+          <wp:inline distT="0" distB="0" distL="0" distR="0" wp14:anchorId="0F60825E" wp14:editId="27F5E60F">
+            <wp:extent cx="5760720" cy="2589530"/>
+            <wp:effectExtent l="0" t="0" r="0" b="1270"/>
+            <wp:docPr id="15" name="Picture 15"/>
+            <wp:cNvGraphicFramePr>
+              <a:graphicFrameLocks xmlns:a="http://schemas.openxmlformats.org/drawingml/2006/main" noChangeAspect="1"/>
+            </wp:cNvGraphicFramePr>
+            <a:graphic xmlns:a="http://schemas.openxmlformats.org/drawingml/2006/main">
+              <a:graphicData uri="http://schemas.openxmlformats.org/drawingml/2006/picture">
+                <pic:pic xmlns:pic="http://schemas.openxmlformats.org/drawingml/2006/picture">
+                  <pic:nvPicPr>
+                    <pic:cNvPr id="1" name=""/>
+                    <pic:cNvPicPr/>
+                  </pic:nvPicPr>
+                  <pic:blipFill>
+                    <a:blip r:embed="rId14"/>
+                    <a:stretch>
+                      <a:fillRect/>
+                    </a:stretch>
+                  </pic:blipFill>
+                  <pic:spPr>
+                    <a:xfrm>
+                      <a:off x="0" y="0"/>
+                      <a:ext cx="5760720" cy="2589530"/>
+                    </a:xfrm>
+                    <a:prstGeom prst="rect">
+                      <a:avLst/>
+                    </a:prstGeom>
+                  </pic:spPr>
+                </pic:pic>
+              </a:graphicData>
+            </a:graphic>
+          </wp:inline>
+        </w:drawing>
+      </w:r>
+    </w:p>
+    <w:p>
+      <w:pPr>
+        <w:tabs>
+          <w:tab w:val="left" w:pos="2385"/>
+        </w:tabs>
+        <w:jc w:val="center"/>
+        <w:rPr>
+          <w:rFonts w:cs="Times New Roman"/>
+          <w:i/>
+          <w:szCs w:val="24"/>
+        </w:rPr>
+      </w:pPr>
+      <w:r>
+        <w:rPr>
+          <w:rFonts w:cs="Times New Roman"/>
+          <w:b/>
+          <w:i/>
+          <w:szCs w:val="24"/>
+        </w:rPr>
+        <w:t xml:space="preserve">Slika </w:t>
+      </w:r>
+      <w:r>
+        <w:rPr>
+          <w:rFonts w:cs="Times New Roman"/>
+          <w:b/>
+          <w:i/>
+          <w:szCs w:val="24"/>
+        </w:rPr>
+        <w:t>7</w:t>
+      </w:r>
+      <w:r>
+        <w:rPr>
+          <w:rFonts w:cs="Times New Roman"/>
+          <w:b/>
+          <w:i/>
+          <w:szCs w:val="24"/>
+        </w:rPr>
+        <w:t xml:space="preserve">: </w:t>
+      </w:r>
+      <w:r>
+        <w:rPr>
+          <w:rFonts w:cs="Times New Roman"/>
+          <w:i/>
+          <w:szCs w:val="24"/>
+        </w:rPr>
+        <w:t>Dodavanje okoline</w:t>
+      </w:r>
+    </w:p>
+    <w:p>
+      <w:pPr>
+        <w:tabs>
+          <w:tab w:val="left" w:pos="3900"/>
+        </w:tabs>
+        <w:jc w:val="both"/>
+        <w:rPr>
+          <w:rFonts w:cs="Times New Roman"/>
+          <w:szCs w:val="24"/>
+        </w:rPr>
+      </w:pPr>
+      <w:r>
+        <w:rPr>
+          <w:rFonts w:cs="Times New Roman"/>
+          <w:szCs w:val="24"/>
+        </w:rPr>
+        <w:t xml:space="preserve">Pokretanjem igre uočavamo da se zapravo ništa ne događa, već sve stoji kako je i predefinirano. </w:t>
+      </w:r>
+      <w:r>
+        <w:rPr>
+          <w:rFonts w:cs="Times New Roman"/>
+          <w:szCs w:val="24"/>
+        </w:rPr>
+        <w:t xml:space="preserve">Kako bi na našeg lika utjecala gravitacija i kako bi on mogao biti u interakciji s fizikom 2D </w:t>
+      </w:r>
+      <w:r>
+        <w:rPr>
+          <w:rFonts w:cs="Times New Roman"/>
+          <w:szCs w:val="24"/>
+        </w:rPr>
         <w:lastRenderedPageBreak/>
-        <w:t xml:space="preserve">Sada kako smo konačno kreirali lika po našoj mjeri, povučemo gotov objekt iz hijerarhije u datoteku </w:t>
-      </w:r>
-      <w:r>
-        <w:rPr>
-          <w:rFonts w:cs="Times New Roman"/>
-          <w:b/>
-          <w:szCs w:val="24"/>
-        </w:rPr>
-        <w:t>Prefab</w:t>
-      </w:r>
-      <w:r>
-        <w:rPr>
-          <w:rFonts w:cs="Times New Roman"/>
-          <w:b/>
-          <w:szCs w:val="24"/>
-        </w:rPr>
-        <w:t>s</w:t>
+        <w:t xml:space="preserve">svijeta, dodajemo mu komponentu </w:t>
+      </w:r>
+      <w:proofErr w:type="spellStart"/>
+      <w:r>
+        <w:rPr>
+          <w:rFonts w:cs="Times New Roman"/>
+          <w:b/>
+          <w:szCs w:val="24"/>
+        </w:rPr>
+        <w:t>Physics</w:t>
+      </w:r>
+      <w:proofErr w:type="spellEnd"/>
+      <w:r>
+        <w:rPr>
+          <w:rFonts w:cs="Times New Roman"/>
+          <w:b/>
+          <w:szCs w:val="24"/>
+        </w:rPr>
+        <w:t xml:space="preserve"> 2D </w:t>
+      </w:r>
+      <w:r>
+        <w:rPr>
+          <w:rFonts w:cs="Times New Roman"/>
+          <w:b/>
+          <w:szCs w:val="24"/>
+        </w:rPr>
+        <w:t>-&gt; R</w:t>
+      </w:r>
+      <w:r>
+        <w:rPr>
+          <w:rFonts w:cs="Times New Roman"/>
+          <w:b/>
+          <w:szCs w:val="24"/>
+        </w:rPr>
+        <w:t>igi</w:t>
+      </w:r>
+      <w:r>
+        <w:rPr>
+          <w:rFonts w:cs="Times New Roman"/>
+          <w:b/>
+          <w:szCs w:val="24"/>
+        </w:rPr>
+        <w:t>dbody2D</w:t>
+      </w:r>
+      <w:r>
+        <w:rPr>
+          <w:rStyle w:val="FootnoteReference"/>
+          <w:rFonts w:cs="Times New Roman"/>
+          <w:b/>
+          <w:szCs w:val="24"/>
+        </w:rPr>
+        <w:footnoteReference w:id="5"/>
+      </w:r>
+      <w:r>
+        <w:rPr>
+          <w:rFonts w:cs="Times New Roman"/>
+          <w:szCs w:val="24"/>
+        </w:rPr>
+        <w:t>.</w:t>
+      </w:r>
+      <w:r>
+        <w:rPr>
+          <w:rFonts w:cs="Times New Roman"/>
+          <w:szCs w:val="24"/>
+        </w:rPr>
+        <w:t xml:space="preserve"> Također označujemo postavku </w:t>
+      </w:r>
+      <w:proofErr w:type="spellStart"/>
+      <w:r>
+        <w:rPr>
+          <w:rFonts w:cs="Times New Roman"/>
+          <w:b/>
+          <w:szCs w:val="24"/>
+        </w:rPr>
+        <w:t>Fixed</w:t>
+      </w:r>
+      <w:proofErr w:type="spellEnd"/>
+      <w:r>
+        <w:rPr>
+          <w:rFonts w:cs="Times New Roman"/>
+          <w:b/>
+          <w:szCs w:val="24"/>
+        </w:rPr>
+        <w:t xml:space="preserve"> </w:t>
+      </w:r>
+      <w:proofErr w:type="spellStart"/>
+      <w:r>
+        <w:rPr>
+          <w:rFonts w:cs="Times New Roman"/>
+          <w:b/>
+          <w:szCs w:val="24"/>
+        </w:rPr>
+        <w:t>Angle</w:t>
+      </w:r>
+      <w:proofErr w:type="spellEnd"/>
+      <w:r>
+        <w:rPr>
+          <w:rFonts w:cs="Times New Roman"/>
+          <w:b/>
+          <w:szCs w:val="24"/>
+        </w:rPr>
+        <w:t xml:space="preserve"> </w:t>
+      </w:r>
+      <w:r>
+        <w:rPr>
+          <w:rFonts w:cs="Times New Roman"/>
+          <w:szCs w:val="24"/>
+        </w:rPr>
+        <w:t>jer u ovoj igri ne želimo da se lik rotira, a ona nam to omogućuje.</w:t>
+      </w:r>
+      <w:r>
+        <w:rPr>
+          <w:rFonts w:cs="Times New Roman"/>
+          <w:szCs w:val="24"/>
+        </w:rPr>
+        <w:t xml:space="preserve"> No i dalje primjećujemo da nije sve kako treba biti, naime naš igrač prolazi kroz pod, da bi to izbjegli dodanim dijelovima okoline potrebno je dodati komponente </w:t>
+      </w:r>
+      <w:proofErr w:type="spellStart"/>
+      <w:r>
+        <w:rPr>
+          <w:rFonts w:cs="Times New Roman"/>
+          <w:b/>
+          <w:szCs w:val="24"/>
+        </w:rPr>
+        <w:t>Physics</w:t>
+      </w:r>
+      <w:proofErr w:type="spellEnd"/>
+      <w:r>
+        <w:rPr>
+          <w:rFonts w:cs="Times New Roman"/>
+          <w:b/>
+          <w:szCs w:val="24"/>
+        </w:rPr>
+        <w:t xml:space="preserve"> 2D -&gt; </w:t>
+      </w:r>
+      <w:proofErr w:type="spellStart"/>
+      <w:r>
+        <w:rPr>
+          <w:rFonts w:cs="Times New Roman"/>
+          <w:b/>
+          <w:szCs w:val="24"/>
+        </w:rPr>
+        <w:t>Box</w:t>
+      </w:r>
+      <w:proofErr w:type="spellEnd"/>
+      <w:r>
+        <w:rPr>
+          <w:rFonts w:cs="Times New Roman"/>
+          <w:b/>
+          <w:szCs w:val="24"/>
+        </w:rPr>
+        <w:t xml:space="preserve"> </w:t>
+      </w:r>
+      <w:proofErr w:type="spellStart"/>
+      <w:r>
+        <w:rPr>
+          <w:rFonts w:cs="Times New Roman"/>
+          <w:b/>
+          <w:szCs w:val="24"/>
+        </w:rPr>
+        <w:t>Collider</w:t>
+      </w:r>
+      <w:proofErr w:type="spellEnd"/>
+      <w:r>
+        <w:rPr>
+          <w:rFonts w:cs="Times New Roman"/>
+          <w:b/>
+          <w:szCs w:val="24"/>
+        </w:rPr>
+        <w:t xml:space="preserve"> 2D</w:t>
+      </w:r>
+      <w:r>
+        <w:rPr>
+          <w:rFonts w:cs="Times New Roman"/>
+          <w:szCs w:val="24"/>
+        </w:rPr>
+        <w:t>.</w:t>
+      </w:r>
+      <w:r>
+        <w:rPr>
+          <w:rFonts w:cs="Times New Roman"/>
+          <w:szCs w:val="24"/>
+        </w:rPr>
+        <w:t xml:space="preserve"> Bitno je također podesiti postavke dodanog </w:t>
+      </w:r>
+      <w:proofErr w:type="spellStart"/>
+      <w:r>
+        <w:rPr>
+          <w:rFonts w:cs="Times New Roman"/>
+          <w:szCs w:val="24"/>
+        </w:rPr>
+        <w:t>collider</w:t>
+      </w:r>
+      <w:proofErr w:type="spellEnd"/>
+      <w:r>
+        <w:rPr>
+          <w:rFonts w:cs="Times New Roman"/>
+          <w:szCs w:val="24"/>
+        </w:rPr>
+        <w:t>-a da odgovara veli</w:t>
+      </w:r>
+      <w:r>
+        <w:rPr>
+          <w:rFonts w:cs="Times New Roman"/>
+          <w:szCs w:val="24"/>
+        </w:rPr>
+        <w:t xml:space="preserve">čini </w:t>
+      </w:r>
+      <w:proofErr w:type="spellStart"/>
+      <w:r>
+        <w:rPr>
+          <w:rFonts w:cs="Times New Roman"/>
+          <w:szCs w:val="24"/>
+        </w:rPr>
+        <w:t>sprite</w:t>
+      </w:r>
+      <w:proofErr w:type="spellEnd"/>
+      <w:r>
+        <w:rPr>
+          <w:rFonts w:cs="Times New Roman"/>
+          <w:szCs w:val="24"/>
+        </w:rPr>
+        <w:t>-a (</w:t>
+      </w:r>
+      <w:proofErr w:type="spellStart"/>
+      <w:r>
+        <w:rPr>
+          <w:rFonts w:cs="Times New Roman"/>
+          <w:szCs w:val="24"/>
+        </w:rPr>
+        <w:t>Size</w:t>
+      </w:r>
+      <w:proofErr w:type="spellEnd"/>
+      <w:r>
+        <w:rPr>
+          <w:rFonts w:cs="Times New Roman"/>
+          <w:szCs w:val="24"/>
+        </w:rPr>
+        <w:t xml:space="preserve">: </w:t>
+      </w:r>
+      <w:r>
+        <w:rPr>
+          <w:rFonts w:cs="Times New Roman"/>
+          <w:szCs w:val="24"/>
+        </w:rPr>
+        <w:t>X = 0.25 i Y = 2.85).</w:t>
+      </w:r>
+      <w:r>
+        <w:rPr>
+          <w:rFonts w:cs="Times New Roman"/>
+          <w:szCs w:val="24"/>
+        </w:rPr>
+        <w:t xml:space="preserve"> Istu stvar je potrebno učiti i kod igrača, kako bi </w:t>
+      </w:r>
+      <w:proofErr w:type="spellStart"/>
+      <w:r>
+        <w:rPr>
+          <w:rFonts w:cs="Times New Roman"/>
+          <w:szCs w:val="24"/>
+        </w:rPr>
+        <w:t>Unity</w:t>
+      </w:r>
+      <w:proofErr w:type="spellEnd"/>
+      <w:r>
+        <w:rPr>
+          <w:rFonts w:cs="Times New Roman"/>
+          <w:szCs w:val="24"/>
+        </w:rPr>
+        <w:t xml:space="preserve"> znao koliko gdje su rubne granice igrača, no njemu dodajemo</w:t>
+      </w:r>
+      <w:r>
+        <w:rPr>
+          <w:rFonts w:cs="Times New Roman"/>
+          <w:szCs w:val="24"/>
+        </w:rPr>
+        <w:t xml:space="preserve"> jedan </w:t>
+      </w:r>
+      <w:proofErr w:type="spellStart"/>
+      <w:r>
+        <w:rPr>
+          <w:rFonts w:cs="Times New Roman"/>
+          <w:b/>
+          <w:szCs w:val="24"/>
+        </w:rPr>
+        <w:t>Circle</w:t>
+      </w:r>
+      <w:proofErr w:type="spellEnd"/>
+      <w:r>
+        <w:rPr>
+          <w:rFonts w:cs="Times New Roman"/>
+          <w:b/>
+          <w:szCs w:val="24"/>
+        </w:rPr>
+        <w:t xml:space="preserve"> </w:t>
+      </w:r>
+      <w:proofErr w:type="spellStart"/>
+      <w:r>
+        <w:rPr>
+          <w:rFonts w:cs="Times New Roman"/>
+          <w:b/>
+          <w:szCs w:val="24"/>
+        </w:rPr>
+        <w:t>Collider</w:t>
+      </w:r>
+      <w:proofErr w:type="spellEnd"/>
+      <w:r>
+        <w:rPr>
+          <w:rFonts w:cs="Times New Roman"/>
+          <w:b/>
+          <w:szCs w:val="24"/>
+        </w:rPr>
+        <w:t xml:space="preserve"> 2D </w:t>
+      </w:r>
+      <w:r>
+        <w:rPr>
+          <w:rFonts w:cs="Times New Roman"/>
+          <w:szCs w:val="24"/>
+        </w:rPr>
+        <w:t xml:space="preserve">(X = 0.35, Y = 2, </w:t>
+      </w:r>
+      <w:proofErr w:type="spellStart"/>
+      <w:r>
+        <w:rPr>
+          <w:rFonts w:cs="Times New Roman"/>
+          <w:szCs w:val="24"/>
+        </w:rPr>
+        <w:t>Radius</w:t>
+      </w:r>
+      <w:proofErr w:type="spellEnd"/>
+      <w:r>
+        <w:rPr>
+          <w:rFonts w:cs="Times New Roman"/>
+          <w:szCs w:val="24"/>
+        </w:rPr>
+        <w:t xml:space="preserve"> = 1) i jedan </w:t>
+      </w:r>
+      <w:proofErr w:type="spellStart"/>
+      <w:r>
+        <w:rPr>
+          <w:rFonts w:cs="Times New Roman"/>
+          <w:b/>
+          <w:szCs w:val="24"/>
+        </w:rPr>
+        <w:t>Box</w:t>
+      </w:r>
+      <w:proofErr w:type="spellEnd"/>
+      <w:r>
+        <w:rPr>
+          <w:rFonts w:cs="Times New Roman"/>
+          <w:b/>
+          <w:szCs w:val="24"/>
+        </w:rPr>
+        <w:t xml:space="preserve"> </w:t>
+      </w:r>
+      <w:proofErr w:type="spellStart"/>
+      <w:r>
+        <w:rPr>
+          <w:rFonts w:cs="Times New Roman"/>
+          <w:b/>
+          <w:szCs w:val="24"/>
+        </w:rPr>
+        <w:t>Collider</w:t>
+      </w:r>
+      <w:proofErr w:type="spellEnd"/>
+      <w:r>
+        <w:rPr>
+          <w:rFonts w:cs="Times New Roman"/>
+          <w:b/>
+          <w:szCs w:val="24"/>
+        </w:rPr>
+        <w:t xml:space="preserve"> 2D </w:t>
+      </w:r>
+      <w:r>
+        <w:rPr>
+          <w:rFonts w:cs="Times New Roman"/>
+          <w:szCs w:val="24"/>
+        </w:rPr>
+        <w:t>(</w:t>
+      </w:r>
+      <w:proofErr w:type="spellStart"/>
+      <w:r>
+        <w:rPr>
+          <w:rFonts w:cs="Times New Roman"/>
+          <w:szCs w:val="24"/>
+        </w:rPr>
+        <w:t>Center</w:t>
+      </w:r>
+      <w:proofErr w:type="spellEnd"/>
+      <w:r>
+        <w:rPr>
+          <w:rFonts w:cs="Times New Roman"/>
+          <w:szCs w:val="24"/>
+        </w:rPr>
+        <w:t xml:space="preserve">: X </w:t>
+      </w:r>
+      <w:r>
+        <w:rPr>
+          <w:rFonts w:cs="Times New Roman"/>
+          <w:szCs w:val="24"/>
+        </w:rPr>
+        <w:t xml:space="preserve">= 0, Y = 1, </w:t>
+      </w:r>
+      <w:proofErr w:type="spellStart"/>
+      <w:r>
+        <w:rPr>
+          <w:rFonts w:cs="Times New Roman"/>
+          <w:szCs w:val="24"/>
+        </w:rPr>
+        <w:t>Size</w:t>
+      </w:r>
+      <w:proofErr w:type="spellEnd"/>
+      <w:r>
+        <w:rPr>
+          <w:rFonts w:cs="Times New Roman"/>
+          <w:szCs w:val="24"/>
+        </w:rPr>
+        <w:t>: X = 2.5, Y = 2</w:t>
+      </w:r>
+      <w:r>
+        <w:rPr>
+          <w:rFonts w:cs="Times New Roman"/>
+          <w:szCs w:val="24"/>
+        </w:rPr>
+        <w:t>).</w:t>
+      </w:r>
+      <w:r>
+        <w:rPr>
+          <w:rFonts w:cs="Times New Roman"/>
+          <w:szCs w:val="24"/>
+        </w:rPr>
+        <w:t xml:space="preserve"> Konačan izgled prikazan je na sljedećoj slici.</w:t>
+      </w:r>
+    </w:p>
+    <w:p>
+      <w:pPr>
+        <w:tabs>
+          <w:tab w:val="left" w:pos="3900"/>
+        </w:tabs>
+        <w:spacing w:before="240"/>
+        <w:jc w:val="both"/>
+        <w:rPr>
+          <w:rFonts w:cs="Times New Roman"/>
+          <w:szCs w:val="24"/>
+        </w:rPr>
+      </w:pPr>
+      <w:r>
+        <w:rPr>
+          <w:noProof/>
+          <w:lang w:eastAsia="hr-HR"/>
+        </w:rPr>
+        <w:drawing>
+          <wp:inline distT="0" distB="0" distL="0" distR="0" wp14:anchorId="71B294CA" wp14:editId="7D908629">
+            <wp:extent cx="5760720" cy="2558415"/>
+            <wp:effectExtent l="0" t="0" r="0" b="0"/>
+            <wp:docPr id="16" name="Picture 16"/>
+            <wp:cNvGraphicFramePr>
+              <a:graphicFrameLocks xmlns:a="http://schemas.openxmlformats.org/drawingml/2006/main" noChangeAspect="1"/>
+            </wp:cNvGraphicFramePr>
+            <a:graphic xmlns:a="http://schemas.openxmlformats.org/drawingml/2006/main">
+              <a:graphicData uri="http://schemas.openxmlformats.org/drawingml/2006/picture">
+                <pic:pic xmlns:pic="http://schemas.openxmlformats.org/drawingml/2006/picture">
+                  <pic:nvPicPr>
+                    <pic:cNvPr id="1" name=""/>
+                    <pic:cNvPicPr/>
+                  </pic:nvPicPr>
+                  <pic:blipFill>
+                    <a:blip r:embed="rId15"/>
+                    <a:stretch>
+                      <a:fillRect/>
+                    </a:stretch>
+                  </pic:blipFill>
+                  <pic:spPr>
+                    <a:xfrm>
+                      <a:off x="0" y="0"/>
+                      <a:ext cx="5760720" cy="2558415"/>
+                    </a:xfrm>
+                    <a:prstGeom prst="rect">
+                      <a:avLst/>
+                    </a:prstGeom>
+                  </pic:spPr>
+                </pic:pic>
+              </a:graphicData>
+            </a:graphic>
+          </wp:inline>
+        </w:drawing>
+      </w:r>
+    </w:p>
+    <w:p>
+      <w:pPr>
+        <w:tabs>
+          <w:tab w:val="left" w:pos="2385"/>
+        </w:tabs>
+        <w:jc w:val="center"/>
+        <w:rPr>
+          <w:rFonts w:cs="Times New Roman"/>
+          <w:i/>
+          <w:szCs w:val="24"/>
+        </w:rPr>
+      </w:pPr>
+      <w:r>
+        <w:rPr>
+          <w:rFonts w:cs="Times New Roman"/>
+          <w:b/>
+          <w:i/>
+          <w:szCs w:val="24"/>
+        </w:rPr>
+        <w:t xml:space="preserve">Slika </w:t>
+      </w:r>
+      <w:r>
+        <w:rPr>
+          <w:rFonts w:cs="Times New Roman"/>
+          <w:b/>
+          <w:i/>
+          <w:szCs w:val="24"/>
+        </w:rPr>
+        <w:t>8</w:t>
+      </w:r>
+      <w:r>
+        <w:rPr>
+          <w:rFonts w:cs="Times New Roman"/>
+          <w:b/>
+          <w:i/>
+          <w:szCs w:val="24"/>
+        </w:rPr>
+        <w:t xml:space="preserve">: </w:t>
+      </w:r>
+      <w:r>
+        <w:rPr>
+          <w:rFonts w:cs="Times New Roman"/>
+          <w:i/>
+          <w:szCs w:val="24"/>
+        </w:rPr>
+        <w:t xml:space="preserve">Dodavanje </w:t>
+      </w:r>
+      <w:proofErr w:type="spellStart"/>
+      <w:r>
+        <w:rPr>
+          <w:rFonts w:cs="Times New Roman"/>
+          <w:i/>
+          <w:szCs w:val="24"/>
+        </w:rPr>
+        <w:t>collider</w:t>
+      </w:r>
+      <w:proofErr w:type="spellEnd"/>
+      <w:r>
+        <w:rPr>
+          <w:rFonts w:cs="Times New Roman"/>
+          <w:i/>
+          <w:szCs w:val="24"/>
+        </w:rPr>
+        <w:t>-a</w:t>
+      </w:r>
+    </w:p>
+    <w:p>
+      <w:pPr>
+        <w:tabs>
+          <w:tab w:val="left" w:pos="2385"/>
+        </w:tabs>
+        <w:spacing w:before="240"/>
+        <w:jc w:val="both"/>
+        <w:rPr>
+          <w:rFonts w:cs="Times New Roman"/>
+          <w:szCs w:val="24"/>
+        </w:rPr>
+      </w:pPr>
+      <w:r>
+        <w:rPr>
+          <w:rFonts w:cs="Times New Roman"/>
+          <w:szCs w:val="24"/>
+        </w:rPr>
+        <w:t xml:space="preserve">Sad smo definirali okolinu i način interakcije </w:t>
+      </w:r>
+      <w:r>
+        <w:rPr>
+          <w:rFonts w:cs="Times New Roman"/>
+          <w:szCs w:val="24"/>
+        </w:rPr>
+        <w:t xml:space="preserve">okoline </w:t>
+      </w:r>
+      <w:r>
+        <w:rPr>
+          <w:rFonts w:cs="Times New Roman"/>
+          <w:szCs w:val="24"/>
+        </w:rPr>
+        <w:t>s igračem. Samo kretanje se rješava preko kreiranja skripta (u ovom slučaju koristit ćemo C#) i pridruživanje istih objektu.</w:t>
+      </w:r>
+      <w:r>
+        <w:rPr>
+          <w:rFonts w:cs="Times New Roman"/>
+          <w:szCs w:val="24"/>
+        </w:rPr>
+        <w:t xml:space="preserve"> </w:t>
+      </w:r>
+      <w:proofErr w:type="spellStart"/>
+      <w:r>
+        <w:rPr>
+          <w:rFonts w:cs="Times New Roman"/>
+          <w:szCs w:val="24"/>
+        </w:rPr>
+        <w:t>Unity</w:t>
+      </w:r>
+      <w:proofErr w:type="spellEnd"/>
+      <w:r>
+        <w:rPr>
+          <w:rFonts w:cs="Times New Roman"/>
+          <w:szCs w:val="24"/>
+        </w:rPr>
+        <w:t xml:space="preserve"> sadrži ugrađen IDE za kreiranje skripata nazvan </w:t>
+      </w:r>
+      <w:proofErr w:type="spellStart"/>
+      <w:r>
+        <w:rPr>
+          <w:rFonts w:cs="Times New Roman"/>
+          <w:b/>
+          <w:szCs w:val="24"/>
+        </w:rPr>
+        <w:t>Monodevelop</w:t>
+      </w:r>
+      <w:proofErr w:type="spellEnd"/>
+      <w:r>
+        <w:rPr>
+          <w:rFonts w:cs="Times New Roman"/>
+          <w:szCs w:val="24"/>
+        </w:rPr>
+        <w:t xml:space="preserve">, no skripte se mogu kreirati u bilo kojem razvojnom okruženju koje podržava jezik u kojem se one kreiraju. Najjednostavniji način je korištenje samog </w:t>
+      </w:r>
+      <w:proofErr w:type="spellStart"/>
+      <w:r>
+        <w:rPr>
+          <w:rFonts w:cs="Times New Roman"/>
+          <w:szCs w:val="24"/>
+        </w:rPr>
+        <w:t>Monodevelop</w:t>
+      </w:r>
+      <w:proofErr w:type="spellEnd"/>
+      <w:r>
+        <w:rPr>
+          <w:rFonts w:cs="Times New Roman"/>
+          <w:szCs w:val="24"/>
+        </w:rPr>
+        <w:t xml:space="preserve"> alata kako je on već integriran i prilagođen </w:t>
+      </w:r>
+      <w:proofErr w:type="spellStart"/>
+      <w:r>
+        <w:rPr>
+          <w:rFonts w:cs="Times New Roman"/>
+          <w:szCs w:val="24"/>
+        </w:rPr>
+        <w:t>Unity</w:t>
+      </w:r>
+      <w:proofErr w:type="spellEnd"/>
+      <w:r>
+        <w:rPr>
+          <w:rFonts w:cs="Times New Roman"/>
+          <w:szCs w:val="24"/>
+        </w:rPr>
+        <w:t>-u.</w:t>
+      </w:r>
+      <w:r>
+        <w:rPr>
+          <w:rFonts w:cs="Times New Roman"/>
+          <w:szCs w:val="24"/>
+        </w:rPr>
+        <w:t xml:space="preserve"> Kreirajte </w:t>
+      </w:r>
+      <w:r>
+        <w:rPr>
+          <w:rFonts w:cs="Times New Roman"/>
+          <w:szCs w:val="24"/>
+        </w:rPr>
+        <w:t xml:space="preserve">C# </w:t>
+      </w:r>
+      <w:r>
+        <w:rPr>
+          <w:rFonts w:cs="Times New Roman"/>
+          <w:szCs w:val="24"/>
+        </w:rPr>
+        <w:t xml:space="preserve">skriptu </w:t>
+      </w:r>
+      <w:r>
+        <w:rPr>
+          <w:rFonts w:cs="Times New Roman"/>
+          <w:b/>
+          <w:szCs w:val="24"/>
+        </w:rPr>
+        <w:t>CharacterController2D</w:t>
+      </w:r>
+      <w:r>
+        <w:rPr>
+          <w:rFonts w:cs="Times New Roman"/>
+          <w:szCs w:val="24"/>
+        </w:rPr>
+        <w:t xml:space="preserve"> unutar </w:t>
+      </w:r>
+      <w:proofErr w:type="spellStart"/>
+      <w:r>
+        <w:rPr>
+          <w:rFonts w:cs="Times New Roman"/>
+          <w:b/>
+          <w:szCs w:val="24"/>
+        </w:rPr>
+        <w:t>Scripts</w:t>
+      </w:r>
+      <w:proofErr w:type="spellEnd"/>
+      <w:r>
+        <w:rPr>
+          <w:rFonts w:cs="Times New Roman"/>
+          <w:szCs w:val="24"/>
+        </w:rPr>
+        <w:t xml:space="preserve"> foldera, dodijelite ju na našeg igrača te ju otvorite.</w:t>
+      </w:r>
+      <w:r>
+        <w:rPr>
+          <w:rFonts w:cs="Times New Roman"/>
+          <w:szCs w:val="24"/>
+        </w:rPr>
+        <w:t xml:space="preserve"> Skripta neće biti detaljno objašnjena već se koriste komentari unutar samog koda kako bi se shvatili pojedini dijelovi.</w:t>
+      </w:r>
+      <w:r>
+        <w:rPr>
+          <w:rFonts w:cs="Times New Roman"/>
+          <w:szCs w:val="24"/>
+        </w:rPr>
+        <w:t xml:space="preserve"> Skripta je vidljiva na slici 9.</w:t>
+      </w:r>
+    </w:p>
+    <w:p>
+      <w:pPr>
+        <w:tabs>
+          <w:tab w:val="left" w:pos="2385"/>
+        </w:tabs>
+        <w:jc w:val="center"/>
+        <w:rPr>
+          <w:rFonts w:cs="Times New Roman"/>
+          <w:szCs w:val="24"/>
+        </w:rPr>
+      </w:pPr>
+      <w:r>
+        <w:rPr>
+          <w:rFonts w:cs="Times New Roman"/>
+          <w:noProof/>
+          <w:szCs w:val="24"/>
+          <w:lang w:eastAsia="hr-HR"/>
+        </w:rPr>
+        <w:lastRenderedPageBreak/>
+        <w:drawing>
+          <wp:inline distT="0" distB="0" distL="0" distR="0">
+            <wp:extent cx="5990691" cy="6724650"/>
+            <wp:effectExtent l="0" t="0" r="0" b="0"/>
+            <wp:docPr id="17" name="Picture 17"/>
+            <wp:cNvGraphicFramePr>
+              <a:graphicFrameLocks xmlns:a="http://schemas.openxmlformats.org/drawingml/2006/main" noChangeAspect="1"/>
+            </wp:cNvGraphicFramePr>
+            <a:graphic xmlns:a="http://schemas.openxmlformats.org/drawingml/2006/main">
+              <a:graphicData uri="http://schemas.openxmlformats.org/drawingml/2006/picture">
+                <pic:pic xmlns:pic="http://schemas.openxmlformats.org/drawingml/2006/picture">
+                  <pic:nvPicPr>
+                    <pic:cNvPr id="0" name="Picture 1"/>
+                    <pic:cNvPicPr>
+                      <a:picLocks noChangeAspect="1" noChangeArrowheads="1"/>
+                    </pic:cNvPicPr>
+                  </pic:nvPicPr>
+                  <pic:blipFill>
+                    <a:blip r:embed="rId16">
+                      <a:extLst>
+                        <a:ext uri="{28A0092B-C50C-407E-A947-70E740481C1C}">
+                          <a14:useLocalDpi xmlns:a14="http://schemas.microsoft.com/office/drawing/2010/main" val="0"/>
+                        </a:ext>
+                      </a:extLst>
+                    </a:blip>
+                    <a:srcRect/>
+                    <a:stretch>
+                      <a:fillRect/>
+                    </a:stretch>
+                  </pic:blipFill>
+                  <pic:spPr bwMode="auto">
+                    <a:xfrm>
+                      <a:off x="0" y="0"/>
+                      <a:ext cx="5995566" cy="6730122"/>
+                    </a:xfrm>
+                    <a:prstGeom prst="rect">
+                      <a:avLst/>
+                    </a:prstGeom>
+                    <a:noFill/>
+                    <a:ln>
+                      <a:noFill/>
+                    </a:ln>
+                  </pic:spPr>
+                </pic:pic>
+              </a:graphicData>
+            </a:graphic>
+          </wp:inline>
+        </w:drawing>
+      </w:r>
+    </w:p>
+    <w:p>
+      <w:pPr>
+        <w:tabs>
+          <w:tab w:val="left" w:pos="2385"/>
+        </w:tabs>
+        <w:jc w:val="center"/>
+        <w:rPr>
+          <w:rFonts w:cs="Times New Roman"/>
+          <w:i/>
+          <w:szCs w:val="24"/>
+        </w:rPr>
+      </w:pPr>
+      <w:r>
+        <w:rPr>
+          <w:rFonts w:cs="Times New Roman"/>
+          <w:b/>
+          <w:i/>
+          <w:szCs w:val="24"/>
+        </w:rPr>
+        <w:t xml:space="preserve">Slika </w:t>
+      </w:r>
+      <w:r>
+        <w:rPr>
+          <w:rFonts w:cs="Times New Roman"/>
+          <w:b/>
+          <w:i/>
+          <w:szCs w:val="24"/>
+        </w:rPr>
+        <w:t>9</w:t>
+      </w:r>
+      <w:r>
+        <w:rPr>
+          <w:rFonts w:cs="Times New Roman"/>
+          <w:b/>
+          <w:i/>
+          <w:szCs w:val="24"/>
+        </w:rPr>
+        <w:t xml:space="preserve">: </w:t>
+      </w:r>
+      <w:r>
+        <w:rPr>
+          <w:rFonts w:cs="Times New Roman"/>
+          <w:i/>
+          <w:szCs w:val="24"/>
+        </w:rPr>
+        <w:t>CharacterController2D</w:t>
+      </w:r>
+    </w:p>
+    <w:p>
+      <w:pPr>
+        <w:rPr>
+          <w:rFonts w:cs="Times New Roman"/>
+          <w:szCs w:val="24"/>
+        </w:rPr>
+      </w:pPr>
+      <w:r>
+        <w:rPr>
+          <w:rFonts w:cs="Times New Roman"/>
+          <w:szCs w:val="24"/>
+        </w:rPr>
+        <w:t xml:space="preserve">Spremite skriptu te pokrenite igru, sada se </w:t>
+      </w:r>
+      <w:proofErr w:type="spellStart"/>
+      <w:r>
+        <w:rPr>
+          <w:rFonts w:cs="Times New Roman"/>
+          <w:szCs w:val="24"/>
+        </w:rPr>
+        <w:t>Orc</w:t>
+      </w:r>
+      <w:proofErr w:type="spellEnd"/>
+      <w:r>
+        <w:rPr>
+          <w:rFonts w:cs="Times New Roman"/>
+          <w:szCs w:val="24"/>
+        </w:rPr>
+        <w:t xml:space="preserve"> može kretati te se okreće prema strani u koju se kreće. No vidimo određenu manu, naime kretanje ne izgleda prirodno, odnosno ne postoje animacije. Animacije ćemo dodati u nastavku.</w:t>
       </w:r>
       <w:bookmarkStart w:id="0" w:name="_GoBack"/>
       <w:bookmarkEnd w:id="0"/>
-      <w:r>
-        <w:rPr>
-          <w:rFonts w:cs="Times New Roman"/>
-          <w:szCs w:val="24"/>
-        </w:rPr>
-        <w:t>, te tako stvaramo predložak glavnog lika koji kasnije možemo mijenjati ili koristiti i negdje drugdje.</w:t>
-      </w:r>
     </w:p>
     <w:sectPr>
       <w:pgSz w:w="11906" w:h="16838"/>
@@ -4215,7 +7536,10 @@
         <w:footnoteRef/>
       </w:r>
       <w:r>
-        <w:t xml:space="preserve"> predložak iz kojeg se može stvoriti novi objekt u sceni</w:t>
+        <w:t xml:space="preserve"> </w:t>
+      </w:r>
+      <w:r>
+        <w:t>predložak iz kojeg se može stvoriti novi objekt u sceni</w:t>
       </w:r>
     </w:p>
   </w:footnote>
@@ -4231,10 +7555,53 @@
         <w:footnoteRef/>
       </w:r>
       <w:r>
-        <w:t xml:space="preserve"> Mip Maps predstavljaja listu</w:t>
+        <w:t xml:space="preserve"> </w:t>
+      </w:r>
+      <w:proofErr w:type="spellStart"/>
+      <w:r>
+        <w:t>Mip</w:t>
+      </w:r>
+      <w:proofErr w:type="spellEnd"/>
+      <w:r>
+        <w:t xml:space="preserve"> </w:t>
+      </w:r>
+      <w:proofErr w:type="spellStart"/>
+      <w:r>
+        <w:t>Maps</w:t>
+      </w:r>
+      <w:proofErr w:type="spellEnd"/>
+      <w:r>
+        <w:t xml:space="preserve"> </w:t>
+      </w:r>
+      <w:proofErr w:type="spellStart"/>
+      <w:r>
+        <w:t>predstavljaja</w:t>
+      </w:r>
+      <w:proofErr w:type="spellEnd"/>
+      <w:r>
+        <w:t xml:space="preserve"> listu</w:t>
       </w:r>
       <w:r>
         <w:t xml:space="preserve"> manjih verzija slike koje se koriste za optimiziranje performansi za objekte koji su udaljeni od kamere</w:t>
+      </w:r>
+    </w:p>
+  </w:footnote>
+  <w:footnote w:id="5">
+    <w:p>
+      <w:pPr>
+        <w:pStyle w:val="FootnoteText"/>
+      </w:pPr>
+      <w:r>
+        <w:rPr>
+          <w:rStyle w:val="FootnoteReference"/>
+        </w:rPr>
+        <w:footnoteRef/>
+      </w:r>
+      <w:r>
+        <w:t xml:space="preserve"> </w:t>
+      </w:r>
+      <w:r>
+        <w:t>klasa koja objektu pruža funkcionalnosti fizike i stavlja objekt pod kontrolu sustava za fiziku</w:t>
       </w:r>
     </w:p>
   </w:footnote>
@@ -5123,7 +8490,7 @@
 </file>
 
 <file path=customXml/itemProps1.xml><?xml version="1.0" encoding="utf-8"?>
-<ds:datastoreItem xmlns:ds="http://schemas.openxmlformats.org/officeDocument/2006/customXml" ds:itemID="{E6474898-7462-4633-812A-E1234D8C44EA}">
+<ds:datastoreItem xmlns:ds="http://schemas.openxmlformats.org/officeDocument/2006/customXml" ds:itemID="{C6AAB27C-3F40-452E-BE1D-2D83CDE56332}">
   <ds:schemaRefs>
     <ds:schemaRef ds:uri="http://schemas.openxmlformats.org/officeDocument/2006/bibliography"/>
   </ds:schemaRefs>

</xml_diff>

<commit_message>
2D Character - Movement Animations
</commit_message>
<xml_diff>
--- a/Day 2/SPS - Day 2.docx
+++ b/Day 2/SPS - Day 2.docx
@@ -57,6 +57,7 @@
     <w:p/>
     <w:p>
       <w:pPr>
+        <w:spacing w:line="360" w:lineRule="auto"/>
         <w:jc w:val="both"/>
         <w:rPr>
           <w:rFonts w:cs="Times New Roman"/>
@@ -258,7 +259,7 @@
         <w:tabs>
           <w:tab w:val="left" w:pos="3780"/>
         </w:tabs>
-        <w:spacing w:before="240"/>
+        <w:spacing w:before="240" w:line="360" w:lineRule="auto"/>
         <w:jc w:val="both"/>
         <w:rPr>
           <w:rFonts w:cs="Times New Roman"/>
@@ -326,6 +327,7 @@
         <w:tabs>
           <w:tab w:val="left" w:pos="3780"/>
         </w:tabs>
+        <w:spacing w:line="360" w:lineRule="auto"/>
         <w:jc w:val="both"/>
         <w:rPr>
           <w:rFonts w:cs="Times New Roman"/>
@@ -459,7 +461,7 @@
     </w:p>
     <w:p>
       <w:pPr>
-        <w:spacing w:before="240"/>
+        <w:spacing w:before="240" w:line="360" w:lineRule="auto"/>
         <w:jc w:val="both"/>
       </w:pPr>
       <w:r>
@@ -539,6 +541,7 @@
     </w:p>
     <w:p>
       <w:pPr>
+        <w:spacing w:line="360" w:lineRule="auto"/>
         <w:jc w:val="both"/>
       </w:pPr>
       <w:r>
@@ -624,7 +627,6 @@
     </w:p>
     <w:p>
       <w:pPr>
-        <w:spacing w:before="240"/>
         <w:jc w:val="center"/>
       </w:pPr>
       <w:r>
@@ -731,8 +733,224 @@
       </w:r>
     </w:p>
     <w:p>
-      <w:r>
-        <w:br w:type="page"/>
+      <w:pPr>
+        <w:tabs>
+          <w:tab w:val="left" w:pos="3780"/>
+        </w:tabs>
+        <w:spacing w:line="360" w:lineRule="auto"/>
+        <w:jc w:val="both"/>
+        <w:rPr>
+          <w:rFonts w:cs="Times New Roman"/>
+          <w:szCs w:val="24"/>
+        </w:rPr>
+      </w:pPr>
+      <w:r>
+        <w:rPr>
+          <w:rFonts w:cs="Times New Roman"/>
+          <w:szCs w:val="24"/>
+        </w:rPr>
+        <w:lastRenderedPageBreak/>
+        <w:t xml:space="preserve">Iz preuzetih materijala kopirajte (ili drag &amp; drop) </w:t>
+      </w:r>
+      <w:r>
+        <w:rPr>
+          <w:rFonts w:cs="Times New Roman"/>
+          <w:b/>
+          <w:szCs w:val="24"/>
+        </w:rPr>
+        <w:t>OrcArt.png</w:t>
+      </w:r>
+      <w:r>
+        <w:rPr>
+          <w:rFonts w:cs="Times New Roman"/>
+          <w:szCs w:val="24"/>
+        </w:rPr>
+        <w:t xml:space="preserve"> u kreiranu Art datoteku unutar </w:t>
+      </w:r>
+      <w:proofErr w:type="spellStart"/>
+      <w:r>
+        <w:rPr>
+          <w:rFonts w:cs="Times New Roman"/>
+          <w:szCs w:val="24"/>
+        </w:rPr>
+        <w:t>Unity</w:t>
+      </w:r>
+      <w:proofErr w:type="spellEnd"/>
+      <w:r>
+        <w:rPr>
+          <w:rFonts w:cs="Times New Roman"/>
+          <w:szCs w:val="24"/>
+        </w:rPr>
+        <w:t xml:space="preserve"> Editora. Označite uneseni </w:t>
+      </w:r>
+      <w:proofErr w:type="spellStart"/>
+      <w:r>
+        <w:rPr>
+          <w:rFonts w:cs="Times New Roman"/>
+          <w:szCs w:val="24"/>
+        </w:rPr>
+        <w:t>sprite</w:t>
+      </w:r>
+      <w:proofErr w:type="spellEnd"/>
+      <w:r>
+        <w:rPr>
+          <w:rFonts w:cs="Times New Roman"/>
+          <w:szCs w:val="24"/>
+        </w:rPr>
+        <w:t xml:space="preserve"> te promijenite njegove postavke </w:t>
+      </w:r>
+      <w:proofErr w:type="spellStart"/>
+      <w:r>
+        <w:rPr>
+          <w:rFonts w:cs="Times New Roman"/>
+          <w:b/>
+          <w:szCs w:val="24"/>
+        </w:rPr>
+        <w:t>Sprite</w:t>
+      </w:r>
+      <w:proofErr w:type="spellEnd"/>
+      <w:r>
+        <w:rPr>
+          <w:rFonts w:cs="Times New Roman"/>
+          <w:b/>
+          <w:szCs w:val="24"/>
+        </w:rPr>
+        <w:t xml:space="preserve"> Mode -&gt; </w:t>
+      </w:r>
+      <w:proofErr w:type="spellStart"/>
+      <w:r>
+        <w:rPr>
+          <w:rFonts w:cs="Times New Roman"/>
+          <w:b/>
+          <w:szCs w:val="24"/>
+        </w:rPr>
+        <w:t>Multiple</w:t>
+      </w:r>
+      <w:proofErr w:type="spellEnd"/>
+      <w:r>
+        <w:rPr>
+          <w:rFonts w:cs="Times New Roman"/>
+          <w:b/>
+          <w:szCs w:val="24"/>
+        </w:rPr>
+        <w:t xml:space="preserve"> </w:t>
+      </w:r>
+      <w:r>
+        <w:rPr>
+          <w:rFonts w:cs="Times New Roman"/>
+          <w:szCs w:val="24"/>
+        </w:rPr>
+        <w:t xml:space="preserve"> i </w:t>
+      </w:r>
+      <w:proofErr w:type="spellStart"/>
+      <w:r>
+        <w:rPr>
+          <w:rFonts w:cs="Times New Roman"/>
+          <w:szCs w:val="24"/>
+        </w:rPr>
+        <w:t>odznačite</w:t>
+      </w:r>
+      <w:proofErr w:type="spellEnd"/>
+      <w:r>
+        <w:rPr>
+          <w:rFonts w:cs="Times New Roman"/>
+          <w:szCs w:val="24"/>
+        </w:rPr>
+        <w:t xml:space="preserve"> </w:t>
+      </w:r>
+      <w:proofErr w:type="spellStart"/>
+      <w:r>
+        <w:rPr>
+          <w:rFonts w:cs="Times New Roman"/>
+          <w:b/>
+          <w:szCs w:val="24"/>
+        </w:rPr>
+        <w:t>Generate</w:t>
+      </w:r>
+      <w:proofErr w:type="spellEnd"/>
+      <w:r>
+        <w:rPr>
+          <w:rFonts w:cs="Times New Roman"/>
+          <w:b/>
+          <w:szCs w:val="24"/>
+        </w:rPr>
+        <w:t xml:space="preserve"> </w:t>
+      </w:r>
+      <w:proofErr w:type="spellStart"/>
+      <w:r>
+        <w:rPr>
+          <w:rFonts w:cs="Times New Roman"/>
+          <w:b/>
+          <w:szCs w:val="24"/>
+        </w:rPr>
+        <w:t>Mip</w:t>
+      </w:r>
+      <w:proofErr w:type="spellEnd"/>
+      <w:r>
+        <w:rPr>
+          <w:rFonts w:cs="Times New Roman"/>
+          <w:b/>
+          <w:szCs w:val="24"/>
+        </w:rPr>
+        <w:t xml:space="preserve"> </w:t>
+      </w:r>
+      <w:proofErr w:type="spellStart"/>
+      <w:r>
+        <w:rPr>
+          <w:rFonts w:cs="Times New Roman"/>
+          <w:b/>
+          <w:szCs w:val="24"/>
+        </w:rPr>
+        <w:t>Maps</w:t>
+      </w:r>
+      <w:proofErr w:type="spellEnd"/>
+      <w:r>
+        <w:rPr>
+          <w:rStyle w:val="FootnoteReference"/>
+          <w:rFonts w:cs="Times New Roman"/>
+          <w:b/>
+          <w:szCs w:val="24"/>
+        </w:rPr>
+        <w:footnoteReference w:id="4"/>
+      </w:r>
+      <w:r>
+        <w:rPr>
+          <w:rFonts w:cs="Times New Roman"/>
+          <w:szCs w:val="24"/>
+        </w:rPr>
+        <w:t>.</w:t>
+      </w:r>
+      <w:r>
+        <w:rPr>
+          <w:rFonts w:cs="Times New Roman"/>
+          <w:szCs w:val="24"/>
+        </w:rPr>
+        <w:t xml:space="preserve"> Kako se zapravo naša slika sastoji od više dijelova samog lika potrebno ju je urediti unutar </w:t>
+      </w:r>
+      <w:proofErr w:type="spellStart"/>
+      <w:r>
+        <w:rPr>
+          <w:rFonts w:cs="Times New Roman"/>
+          <w:b/>
+          <w:szCs w:val="24"/>
+        </w:rPr>
+        <w:t>Sprite</w:t>
+      </w:r>
+      <w:proofErr w:type="spellEnd"/>
+      <w:r>
+        <w:rPr>
+          <w:rFonts w:cs="Times New Roman"/>
+          <w:b/>
+          <w:szCs w:val="24"/>
+        </w:rPr>
+        <w:t xml:space="preserve"> Editor</w:t>
+      </w:r>
+      <w:r>
+        <w:rPr>
+          <w:rFonts w:cs="Times New Roman"/>
+          <w:szCs w:val="24"/>
+        </w:rPr>
+        <w:t>-a. Rascijepat ćemo ju na manje dijelove koje ćemo koristiti za kreiranje našeg lika, kao što je vidljivo na slici.</w:t>
       </w:r>
     </w:p>
     <w:p>
@@ -740,227 +958,6 @@
         <w:tabs>
           <w:tab w:val="left" w:pos="3780"/>
         </w:tabs>
-        <w:jc w:val="both"/>
-        <w:rPr>
-          <w:rFonts w:cs="Times New Roman"/>
-          <w:szCs w:val="24"/>
-        </w:rPr>
-      </w:pPr>
-      <w:r>
-        <w:rPr>
-          <w:rFonts w:cs="Times New Roman"/>
-          <w:szCs w:val="24"/>
-        </w:rPr>
-        <w:lastRenderedPageBreak/>
-        <w:t xml:space="preserve">Iz preuzetih materijala kopirajte (ili drag &amp; drop) </w:t>
-      </w:r>
-      <w:r>
-        <w:rPr>
-          <w:rFonts w:cs="Times New Roman"/>
-          <w:b/>
-          <w:szCs w:val="24"/>
-        </w:rPr>
-        <w:t>OrcArt.png</w:t>
-      </w:r>
-      <w:r>
-        <w:rPr>
-          <w:rFonts w:cs="Times New Roman"/>
-          <w:szCs w:val="24"/>
-        </w:rPr>
-        <w:t xml:space="preserve"> u kreiranu Art datoteku unutar </w:t>
-      </w:r>
-      <w:proofErr w:type="spellStart"/>
-      <w:r>
-        <w:rPr>
-          <w:rFonts w:cs="Times New Roman"/>
-          <w:szCs w:val="24"/>
-        </w:rPr>
-        <w:t>Unity</w:t>
-      </w:r>
-      <w:proofErr w:type="spellEnd"/>
-      <w:r>
-        <w:rPr>
-          <w:rFonts w:cs="Times New Roman"/>
-          <w:szCs w:val="24"/>
-        </w:rPr>
-        <w:t xml:space="preserve"> Editora. Označite uneseni </w:t>
-      </w:r>
-      <w:proofErr w:type="spellStart"/>
-      <w:r>
-        <w:rPr>
-          <w:rFonts w:cs="Times New Roman"/>
-          <w:szCs w:val="24"/>
-        </w:rPr>
-        <w:t>sprite</w:t>
-      </w:r>
-      <w:proofErr w:type="spellEnd"/>
-      <w:r>
-        <w:rPr>
-          <w:rFonts w:cs="Times New Roman"/>
-          <w:szCs w:val="24"/>
-        </w:rPr>
-        <w:t xml:space="preserve"> te promijenite njegove postavke </w:t>
-      </w:r>
-      <w:proofErr w:type="spellStart"/>
-      <w:r>
-        <w:rPr>
-          <w:rFonts w:cs="Times New Roman"/>
-          <w:b/>
-          <w:szCs w:val="24"/>
-        </w:rPr>
-        <w:t>Sprite</w:t>
-      </w:r>
-      <w:proofErr w:type="spellEnd"/>
-      <w:r>
-        <w:rPr>
-          <w:rFonts w:cs="Times New Roman"/>
-          <w:b/>
-          <w:szCs w:val="24"/>
-        </w:rPr>
-        <w:t xml:space="preserve"> Mode -&gt; </w:t>
-      </w:r>
-      <w:proofErr w:type="spellStart"/>
-      <w:r>
-        <w:rPr>
-          <w:rFonts w:cs="Times New Roman"/>
-          <w:b/>
-          <w:szCs w:val="24"/>
-        </w:rPr>
-        <w:t>Multiple</w:t>
-      </w:r>
-      <w:proofErr w:type="spellEnd"/>
-      <w:r>
-        <w:rPr>
-          <w:rFonts w:cs="Times New Roman"/>
-          <w:b/>
-          <w:szCs w:val="24"/>
-        </w:rPr>
-        <w:t xml:space="preserve"> </w:t>
-      </w:r>
-      <w:r>
-        <w:rPr>
-          <w:rFonts w:cs="Times New Roman"/>
-          <w:szCs w:val="24"/>
-        </w:rPr>
-        <w:t xml:space="preserve"> i </w:t>
-      </w:r>
-      <w:proofErr w:type="spellStart"/>
-      <w:r>
-        <w:rPr>
-          <w:rFonts w:cs="Times New Roman"/>
-          <w:szCs w:val="24"/>
-        </w:rPr>
-        <w:t>odznačite</w:t>
-      </w:r>
-      <w:proofErr w:type="spellEnd"/>
-      <w:r>
-        <w:rPr>
-          <w:rFonts w:cs="Times New Roman"/>
-          <w:szCs w:val="24"/>
-        </w:rPr>
-        <w:t xml:space="preserve"> </w:t>
-      </w:r>
-      <w:proofErr w:type="spellStart"/>
-      <w:r>
-        <w:rPr>
-          <w:rFonts w:cs="Times New Roman"/>
-          <w:b/>
-          <w:szCs w:val="24"/>
-        </w:rPr>
-        <w:t>Generate</w:t>
-      </w:r>
-      <w:proofErr w:type="spellEnd"/>
-      <w:r>
-        <w:rPr>
-          <w:rFonts w:cs="Times New Roman"/>
-          <w:b/>
-          <w:szCs w:val="24"/>
-        </w:rPr>
-        <w:t xml:space="preserve"> </w:t>
-      </w:r>
-      <w:proofErr w:type="spellStart"/>
-      <w:r>
-        <w:rPr>
-          <w:rFonts w:cs="Times New Roman"/>
-          <w:b/>
-          <w:szCs w:val="24"/>
-        </w:rPr>
-        <w:t>Mip</w:t>
-      </w:r>
-      <w:proofErr w:type="spellEnd"/>
-      <w:r>
-        <w:rPr>
-          <w:rFonts w:cs="Times New Roman"/>
-          <w:b/>
-          <w:szCs w:val="24"/>
-        </w:rPr>
-        <w:t xml:space="preserve"> </w:t>
-      </w:r>
-      <w:proofErr w:type="spellStart"/>
-      <w:r>
-        <w:rPr>
-          <w:rFonts w:cs="Times New Roman"/>
-          <w:b/>
-          <w:szCs w:val="24"/>
-        </w:rPr>
-        <w:t>Maps</w:t>
-      </w:r>
-      <w:proofErr w:type="spellEnd"/>
-      <w:r>
-        <w:rPr>
-          <w:rStyle w:val="FootnoteReference"/>
-          <w:rFonts w:cs="Times New Roman"/>
-          <w:b/>
-          <w:szCs w:val="24"/>
-        </w:rPr>
-        <w:footnoteReference w:id="4"/>
-      </w:r>
-      <w:r>
-        <w:rPr>
-          <w:rFonts w:cs="Times New Roman"/>
-          <w:szCs w:val="24"/>
-        </w:rPr>
-        <w:t>.</w:t>
-      </w:r>
-      <w:r>
-        <w:rPr>
-          <w:rFonts w:cs="Times New Roman"/>
-          <w:szCs w:val="24"/>
-        </w:rPr>
-        <w:t xml:space="preserve"> Kako se zapravo naša slika sastoji od više dijelova samog lika potrebno ju je urediti unutar </w:t>
-      </w:r>
-      <w:proofErr w:type="spellStart"/>
-      <w:r>
-        <w:rPr>
-          <w:rFonts w:cs="Times New Roman"/>
-          <w:b/>
-          <w:szCs w:val="24"/>
-        </w:rPr>
-        <w:t>Sprite</w:t>
-      </w:r>
-      <w:proofErr w:type="spellEnd"/>
-      <w:r>
-        <w:rPr>
-          <w:rFonts w:cs="Times New Roman"/>
-          <w:b/>
-          <w:szCs w:val="24"/>
-        </w:rPr>
-        <w:t xml:space="preserve"> Editor</w:t>
-      </w:r>
-      <w:r>
-        <w:rPr>
-          <w:rFonts w:cs="Times New Roman"/>
-          <w:szCs w:val="24"/>
-        </w:rPr>
-        <w:t>-a. Rascijepat ćemo ju na manje dijelove koje ćemo koristiti za kreiranje našeg lika, kao što je vidljivo na slici.</w:t>
-      </w:r>
-    </w:p>
-    <w:p>
-      <w:pPr>
-        <w:tabs>
-          <w:tab w:val="left" w:pos="3780"/>
-        </w:tabs>
-        <w:spacing w:before="240"/>
         <w:jc w:val="center"/>
         <w:rPr>
           <w:rFonts w:cs="Times New Roman"/>
@@ -974,8 +971,8 @@
         </w:rPr>
         <w:drawing>
           <wp:inline distT="0" distB="0" distL="0" distR="0">
-            <wp:extent cx="3365870" cy="3314700"/>
-            <wp:effectExtent l="0" t="0" r="6350" b="0"/>
+            <wp:extent cx="2930258" cy="2885711"/>
+            <wp:effectExtent l="0" t="0" r="3810" b="0"/>
             <wp:docPr id="7" name="Picture 7"/>
             <wp:cNvGraphicFramePr>
               <a:graphicFrameLocks xmlns:a="http://schemas.openxmlformats.org/drawingml/2006/main" noChangeAspect="1"/>
@@ -1005,7 +1002,7 @@
                   <pic:spPr bwMode="auto">
                     <a:xfrm>
                       <a:off x="0" y="0"/>
-                      <a:ext cx="3379253" cy="3327880"/>
+                      <a:ext cx="2949766" cy="2904923"/>
                     </a:xfrm>
                     <a:prstGeom prst="rect">
                       <a:avLst/>
@@ -1103,7 +1100,7 @@
         <w:tabs>
           <w:tab w:val="left" w:pos="3780"/>
         </w:tabs>
-        <w:spacing w:before="240"/>
+        <w:spacing w:before="240" w:line="360" w:lineRule="auto"/>
         <w:jc w:val="both"/>
         <w:rPr>
           <w:rFonts w:cs="Times New Roman"/>
@@ -1216,6 +1213,7 @@
         <w:tabs>
           <w:tab w:val="left" w:pos="3780"/>
         </w:tabs>
+        <w:spacing w:before="240" w:line="360" w:lineRule="auto"/>
         <w:jc w:val="both"/>
         <w:rPr>
           <w:noProof/>
@@ -1229,8 +1227,8 @@
         </w:rPr>
         <w:drawing>
           <wp:inline distT="0" distB="0" distL="0" distR="0" wp14:anchorId="06FE3D7F" wp14:editId="10637AF9">
-            <wp:extent cx="2359450" cy="2323519"/>
-            <wp:effectExtent l="0" t="0" r="3175" b="635"/>
+            <wp:extent cx="2228850" cy="2194908"/>
+            <wp:effectExtent l="0" t="0" r="0" b="0"/>
             <wp:docPr id="4" name="Picture 4"/>
             <wp:cNvGraphicFramePr>
               <a:graphicFrameLocks xmlns:a="http://schemas.openxmlformats.org/drawingml/2006/main" noChangeAspect="1"/>
@@ -1251,7 +1249,7 @@
                   <pic:spPr>
                     <a:xfrm>
                       <a:off x="0" y="0"/>
-                      <a:ext cx="2394338" cy="2357876"/>
+                      <a:ext cx="2294234" cy="2259296"/>
                     </a:xfrm>
                     <a:prstGeom prst="rect">
                       <a:avLst/>
@@ -1362,6 +1360,7 @@
     </w:p>
     <w:p>
       <w:pPr>
+        <w:spacing w:line="360" w:lineRule="auto"/>
         <w:jc w:val="both"/>
       </w:pPr>
       <w:r>
@@ -2833,16 +2832,7 @@
           <w:i/>
           <w:szCs w:val="24"/>
         </w:rPr>
-        <w:t>Tablica 1</w:t>
-      </w:r>
-      <w:r>
-        <w:rPr>
-          <w:rFonts w:cs="Times New Roman"/>
-          <w:b/>
-          <w:i/>
-          <w:szCs w:val="24"/>
-        </w:rPr>
-        <w:t>.</w:t>
+        <w:t>Tablica 1.</w:t>
       </w:r>
       <w:r>
         <w:rPr>
@@ -2867,6 +2857,7 @@
         <w:tabs>
           <w:tab w:val="left" w:pos="3780"/>
         </w:tabs>
+        <w:spacing w:line="360" w:lineRule="auto"/>
         <w:jc w:val="both"/>
         <w:rPr>
           <w:rFonts w:cs="Times New Roman"/>
@@ -3120,7 +3111,7 @@
         <w:tabs>
           <w:tab w:val="left" w:pos="2385"/>
         </w:tabs>
-        <w:spacing w:before="240"/>
+        <w:spacing w:before="240" w:line="360" w:lineRule="auto"/>
         <w:jc w:val="both"/>
         <w:rPr>
           <w:rFonts w:cs="Times New Roman"/>
@@ -3132,6 +3123,7 @@
           <w:rFonts w:cs="Times New Roman"/>
           <w:szCs w:val="24"/>
         </w:rPr>
+        <w:lastRenderedPageBreak/>
         <w:t xml:space="preserve">Naime dolazi do problema nepravilnog preklapanja dijelova koji čine našeg lika. Ova vrsta problema se može riješiti na 2 načina, preko određivanja Z osi zasebno za svaki dio ili slojeva sortiranja. U ovom primjeru će se koristi </w:t>
       </w:r>
       <w:proofErr w:type="spellStart"/>
@@ -3397,15 +3389,7 @@
           <w:rFonts w:cs="Times New Roman"/>
           <w:szCs w:val="24"/>
         </w:rPr>
-        <w:t xml:space="preserve">. Zatim se vratite na sam </w:t>
-      </w:r>
-      <w:r>
-        <w:rPr>
-          <w:rFonts w:cs="Times New Roman"/>
-          <w:szCs w:val="24"/>
-        </w:rPr>
-        <w:lastRenderedPageBreak/>
-        <w:t xml:space="preserve">objekt te odaberite </w:t>
+        <w:t xml:space="preserve">. Zatim se vratite na sam objekt te odaberite </w:t>
       </w:r>
       <w:r>
         <w:rPr>
@@ -3474,7 +3458,7 @@
         <w:tabs>
           <w:tab w:val="left" w:pos="2385"/>
         </w:tabs>
-        <w:spacing w:before="240"/>
+        <w:spacing w:before="240" w:line="360" w:lineRule="auto"/>
         <w:jc w:val="both"/>
         <w:rPr>
           <w:rFonts w:cs="Times New Roman"/>
@@ -6291,7 +6275,7 @@
         <w:tabs>
           <w:tab w:val="left" w:pos="2385"/>
         </w:tabs>
-        <w:spacing w:before="240"/>
+        <w:spacing w:before="240" w:line="360" w:lineRule="auto"/>
         <w:jc w:val="both"/>
         <w:rPr>
           <w:rFonts w:cs="Times New Roman"/>
@@ -6329,6 +6313,95 @@
           <w:szCs w:val="24"/>
         </w:rPr>
         <w:t>, te tako stvaramo predložak glavnog lika koji kasnije možemo mijenjati ili koristiti i negdje drugdje.</w:t>
+      </w:r>
+    </w:p>
+    <w:p>
+      <w:pPr>
+        <w:tabs>
+          <w:tab w:val="left" w:pos="2385"/>
+        </w:tabs>
+        <w:spacing w:before="240" w:line="360" w:lineRule="auto"/>
+        <w:jc w:val="both"/>
+        <w:rPr>
+          <w:rFonts w:cs="Times New Roman"/>
+          <w:szCs w:val="24"/>
+        </w:rPr>
+      </w:pPr>
+      <w:r>
+        <w:rPr>
+          <w:rFonts w:cs="Times New Roman"/>
+          <w:szCs w:val="24"/>
+        </w:rPr>
+        <w:t xml:space="preserve">Budući da sada imamo kreiranog </w:t>
+      </w:r>
+      <w:proofErr w:type="spellStart"/>
+      <w:r>
+        <w:rPr>
+          <w:rFonts w:cs="Times New Roman"/>
+          <w:szCs w:val="24"/>
+        </w:rPr>
+        <w:t>Orc</w:t>
+      </w:r>
+      <w:proofErr w:type="spellEnd"/>
+      <w:r>
+        <w:rPr>
+          <w:rFonts w:cs="Times New Roman"/>
+          <w:szCs w:val="24"/>
+        </w:rPr>
+        <w:t xml:space="preserve">-a, potrebno je kreirati određene skripte kako bi mogli njime upravljati. </w:t>
+      </w:r>
+      <w:r>
+        <w:rPr>
+          <w:rFonts w:cs="Times New Roman"/>
+          <w:szCs w:val="24"/>
+        </w:rPr>
+        <w:t xml:space="preserve">Da bi mogli testirati dali sve što radimo funkcionira kako treba, kreirat ćemo privremenu testu okolinu pomoću </w:t>
+      </w:r>
+      <w:r>
+        <w:rPr>
+          <w:rFonts w:cs="Times New Roman"/>
+          <w:b/>
+          <w:szCs w:val="24"/>
+        </w:rPr>
+        <w:t>Wall.png</w:t>
+      </w:r>
+      <w:r>
+        <w:rPr>
+          <w:rFonts w:cs="Times New Roman"/>
+          <w:szCs w:val="24"/>
+        </w:rPr>
+        <w:t xml:space="preserve"> slike. Izgled prve scene može biti proizvoljan, bitno je da postoji dio na kojem naš lik može stajati i na njemu se kretati.</w:t>
+      </w:r>
+      <w:r>
+        <w:rPr>
+          <w:rFonts w:cs="Times New Roman"/>
+          <w:szCs w:val="24"/>
+        </w:rPr>
+        <w:t xml:space="preserve"> Okvirni izgled scene vidljiv je na slici 7.</w:t>
+      </w:r>
+      <w:r>
+        <w:rPr>
+          <w:rFonts w:cs="Times New Roman"/>
+          <w:szCs w:val="24"/>
+        </w:rPr>
+        <w:t xml:space="preserve"> Također promijenite postavu </w:t>
+      </w:r>
+      <w:proofErr w:type="spellStart"/>
+      <w:r>
+        <w:rPr>
+          <w:rFonts w:cs="Times New Roman"/>
+          <w:b/>
+          <w:szCs w:val="24"/>
+        </w:rPr>
+        <w:t>Size</w:t>
+      </w:r>
+      <w:proofErr w:type="spellEnd"/>
+      <w:r>
+        <w:rPr>
+          <w:rFonts w:cs="Times New Roman"/>
+          <w:szCs w:val="24"/>
+        </w:rPr>
+        <w:t xml:space="preserve"> kamere na 15.</w:t>
       </w:r>
     </w:p>
     <w:p>
@@ -6337,96 +6410,7 @@
           <w:tab w:val="left" w:pos="2385"/>
         </w:tabs>
         <w:spacing w:before="240"/>
-        <w:jc w:val="both"/>
-        <w:rPr>
-          <w:rFonts w:cs="Times New Roman"/>
-          <w:szCs w:val="24"/>
-        </w:rPr>
-      </w:pPr>
-      <w:r>
-        <w:rPr>
-          <w:rFonts w:cs="Times New Roman"/>
-          <w:szCs w:val="24"/>
-        </w:rPr>
-        <w:t xml:space="preserve">Budući da sada imamo kreiranog </w:t>
-      </w:r>
-      <w:proofErr w:type="spellStart"/>
-      <w:r>
-        <w:rPr>
-          <w:rFonts w:cs="Times New Roman"/>
-          <w:szCs w:val="24"/>
-        </w:rPr>
-        <w:t>Orc</w:t>
-      </w:r>
-      <w:proofErr w:type="spellEnd"/>
-      <w:r>
-        <w:rPr>
-          <w:rFonts w:cs="Times New Roman"/>
-          <w:szCs w:val="24"/>
-        </w:rPr>
-        <w:t xml:space="preserve">-a, potrebno je kreirati određene skripte kako bi mogli njime upravljati. </w:t>
-      </w:r>
-      <w:r>
-        <w:rPr>
-          <w:rFonts w:cs="Times New Roman"/>
-          <w:szCs w:val="24"/>
-        </w:rPr>
-        <w:t xml:space="preserve">Da bi mogli testirati dali sve što radimo funkcionira kako treba, kreirat ćemo privremenu testu okolinu pomoću </w:t>
-      </w:r>
-      <w:r>
-        <w:rPr>
-          <w:rFonts w:cs="Times New Roman"/>
-          <w:b/>
-          <w:szCs w:val="24"/>
-        </w:rPr>
-        <w:t>Wall.png</w:t>
-      </w:r>
-      <w:r>
-        <w:rPr>
-          <w:rFonts w:cs="Times New Roman"/>
-          <w:szCs w:val="24"/>
-        </w:rPr>
-        <w:t xml:space="preserve"> slike. Izgled prve scene može biti proizvoljan, bitno je da postoji dio na kojem naš lik može stajati i na njemu se kretati.</w:t>
-      </w:r>
-      <w:r>
-        <w:rPr>
-          <w:rFonts w:cs="Times New Roman"/>
-          <w:szCs w:val="24"/>
-        </w:rPr>
-        <w:t xml:space="preserve"> Okvirni izgled scene vidljiv je na slici 7.</w:t>
-      </w:r>
-      <w:r>
-        <w:rPr>
-          <w:rFonts w:cs="Times New Roman"/>
-          <w:szCs w:val="24"/>
-        </w:rPr>
-        <w:t xml:space="preserve"> Također promijenite postavu </w:t>
-      </w:r>
-      <w:proofErr w:type="spellStart"/>
-      <w:r>
-        <w:rPr>
-          <w:rFonts w:cs="Times New Roman"/>
-          <w:b/>
-          <w:szCs w:val="24"/>
-        </w:rPr>
-        <w:t>Size</w:t>
-      </w:r>
-      <w:proofErr w:type="spellEnd"/>
-      <w:r>
-        <w:rPr>
-          <w:rFonts w:cs="Times New Roman"/>
-          <w:szCs w:val="24"/>
-        </w:rPr>
-        <w:t xml:space="preserve"> kamere na 15.</w:t>
-      </w:r>
-    </w:p>
-    <w:p>
-      <w:pPr>
-        <w:tabs>
-          <w:tab w:val="left" w:pos="2385"/>
-        </w:tabs>
-        <w:spacing w:before="240"/>
-        <w:jc w:val="both"/>
+        <w:jc w:val="center"/>
         <w:rPr>
           <w:rFonts w:cs="Times New Roman"/>
           <w:szCs w:val="24"/>
@@ -6437,10 +6421,11 @@
           <w:noProof/>
           <w:lang w:eastAsia="hr-HR"/>
         </w:rPr>
+        <w:lastRenderedPageBreak/>
         <w:drawing>
           <wp:inline distT="0" distB="0" distL="0" distR="0" wp14:anchorId="0F60825E" wp14:editId="27F5E60F">
-            <wp:extent cx="5760720" cy="2589530"/>
-            <wp:effectExtent l="0" t="0" r="0" b="1270"/>
+            <wp:extent cx="5153025" cy="2316362"/>
+            <wp:effectExtent l="0" t="0" r="0" b="8255"/>
             <wp:docPr id="15" name="Picture 15"/>
             <wp:cNvGraphicFramePr>
               <a:graphicFrameLocks xmlns:a="http://schemas.openxmlformats.org/drawingml/2006/main" noChangeAspect="1"/>
@@ -6461,7 +6446,7 @@
                   <pic:spPr>
                     <a:xfrm>
                       <a:off x="0" y="0"/>
-                      <a:ext cx="5760720" cy="2589530"/>
+                      <a:ext cx="5155782" cy="2317601"/>
                     </a:xfrm>
                     <a:prstGeom prst="rect">
                       <a:avLst/>
@@ -6527,6 +6512,7 @@
         <w:tabs>
           <w:tab w:val="left" w:pos="3900"/>
         </w:tabs>
+        <w:spacing w:line="360" w:lineRule="auto"/>
         <w:jc w:val="both"/>
         <w:rPr>
           <w:rFonts w:cs="Times New Roman"/>
@@ -6545,15 +6531,7 @@
           <w:rFonts w:cs="Times New Roman"/>
           <w:szCs w:val="24"/>
         </w:rPr>
-        <w:t xml:space="preserve">Kako bi na našeg lika utjecala gravitacija i kako bi on mogao biti u interakciji s fizikom 2D </w:t>
-      </w:r>
-      <w:r>
-        <w:rPr>
-          <w:rFonts w:cs="Times New Roman"/>
-          <w:szCs w:val="24"/>
-        </w:rPr>
-        <w:lastRenderedPageBreak/>
-        <w:t xml:space="preserve">svijeta, dodajemo mu komponentu </w:t>
+        <w:t xml:space="preserve">Kako bi na našeg lika utjecala gravitacija i kako bi on mogao biti u interakciji s fizikom 2D svijeta, dodajemo mu komponentu </w:t>
       </w:r>
       <w:proofErr w:type="spellStart"/>
       <w:r>
@@ -6992,7 +6970,7 @@
           <w:tab w:val="left" w:pos="3900"/>
         </w:tabs>
         <w:spacing w:before="240"/>
-        <w:jc w:val="both"/>
+        <w:jc w:val="center"/>
         <w:rPr>
           <w:rFonts w:cs="Times New Roman"/>
           <w:szCs w:val="24"/>
@@ -7005,7 +6983,7 @@
         </w:rPr>
         <w:drawing>
           <wp:inline distT="0" distB="0" distL="0" distR="0" wp14:anchorId="71B294CA" wp14:editId="7D908629">
-            <wp:extent cx="5760720" cy="2558415"/>
+            <wp:extent cx="5074409" cy="2253615"/>
             <wp:effectExtent l="0" t="0" r="0" b="0"/>
             <wp:docPr id="16" name="Picture 16"/>
             <wp:cNvGraphicFramePr>
@@ -7027,7 +7005,7 @@
                   <pic:spPr>
                     <a:xfrm>
                       <a:off x="0" y="0"/>
-                      <a:ext cx="5760720" cy="2558415"/>
+                      <a:ext cx="5078052" cy="2255233"/>
                     </a:xfrm>
                     <a:prstGeom prst="rect">
                       <a:avLst/>
@@ -7111,7 +7089,7 @@
         <w:tabs>
           <w:tab w:val="left" w:pos="2385"/>
         </w:tabs>
-        <w:spacing w:before="240"/>
+        <w:spacing w:before="240" w:line="360" w:lineRule="auto"/>
         <w:jc w:val="both"/>
         <w:rPr>
           <w:rFonts w:cs="Times New Roman"/>
@@ -7123,6 +7101,7 @@
           <w:rFonts w:cs="Times New Roman"/>
           <w:szCs w:val="24"/>
         </w:rPr>
+        <w:lastRenderedPageBreak/>
         <w:t xml:space="preserve">Sad smo definirali okolinu i način interakcije </w:t>
       </w:r>
       <w:r>
@@ -7297,11 +7276,10 @@
           <w:szCs w:val="24"/>
           <w:lang w:eastAsia="hr-HR"/>
         </w:rPr>
-        <w:lastRenderedPageBreak/>
         <w:drawing>
           <wp:inline distT="0" distB="0" distL="0" distR="0">
-            <wp:extent cx="5990691" cy="6724650"/>
-            <wp:effectExtent l="0" t="0" r="0" b="0"/>
+            <wp:extent cx="5531845" cy="6209586"/>
+            <wp:effectExtent l="0" t="0" r="0" b="1270"/>
             <wp:docPr id="17" name="Picture 17"/>
             <wp:cNvGraphicFramePr>
               <a:graphicFrameLocks xmlns:a="http://schemas.openxmlformats.org/drawingml/2006/main" noChangeAspect="1"/>
@@ -7331,7 +7309,7 @@
                   <pic:spPr bwMode="auto">
                     <a:xfrm>
                       <a:off x="0" y="0"/>
-                      <a:ext cx="5995566" cy="6730122"/>
+                      <a:ext cx="5542581" cy="6221637"/>
                     </a:xfrm>
                     <a:prstGeom prst="rect">
                       <a:avLst/>
@@ -7398,6 +7376,8 @@
     </w:p>
     <w:p>
       <w:pPr>
+        <w:spacing w:line="360" w:lineRule="auto"/>
+        <w:jc w:val="both"/>
         <w:rPr>
           <w:rFonts w:cs="Times New Roman"/>
           <w:szCs w:val="24"/>
@@ -7408,6 +7388,7 @@
           <w:rFonts w:cs="Times New Roman"/>
           <w:szCs w:val="24"/>
         </w:rPr>
+        <w:lastRenderedPageBreak/>
         <w:t xml:space="preserve">Spremite skriptu te pokrenite igru, sada se </w:t>
       </w:r>
       <w:proofErr w:type="spellStart"/>
@@ -7425,9 +7406,2380 @@
           <w:szCs w:val="24"/>
         </w:rPr>
         <w:t xml:space="preserve"> može kretati te se okreće prema strani u koju se kreće. No vidimo određenu manu, naime kretanje ne izgleda prirodno, odnosno ne postoje animacije. Animacije ćemo dodati u nastavku.</w:t>
+      </w:r>
+      <w:r>
+        <w:rPr>
+          <w:rFonts w:cs="Times New Roman"/>
+          <w:szCs w:val="24"/>
+        </w:rPr>
+        <w:t xml:space="preserve"> Kao primjer će se kreirati jedna animacija </w:t>
+      </w:r>
+      <w:proofErr w:type="spellStart"/>
+      <w:r>
+        <w:rPr>
+          <w:rFonts w:cs="Times New Roman"/>
+          <w:b/>
+          <w:szCs w:val="24"/>
+        </w:rPr>
+        <w:t>Idle</w:t>
+      </w:r>
+      <w:proofErr w:type="spellEnd"/>
+      <w:r>
+        <w:rPr>
+          <w:rFonts w:cs="Times New Roman"/>
+          <w:b/>
+          <w:szCs w:val="24"/>
+        </w:rPr>
+        <w:t xml:space="preserve"> </w:t>
+      </w:r>
+      <w:r>
+        <w:rPr>
+          <w:rFonts w:cs="Times New Roman"/>
+          <w:szCs w:val="24"/>
+        </w:rPr>
+        <w:t>(animacija koja će se prikazivat kada lik ne radi ništa drugo)</w:t>
+      </w:r>
+      <w:r>
+        <w:rPr>
+          <w:rFonts w:cs="Times New Roman"/>
+          <w:szCs w:val="24"/>
+        </w:rPr>
+        <w:t>, a druge preuzeti gotove iz danih materijala.</w:t>
+      </w:r>
+      <w:r>
+        <w:rPr>
+          <w:rFonts w:cs="Times New Roman"/>
+          <w:szCs w:val="24"/>
+        </w:rPr>
+        <w:t xml:space="preserve"> </w:t>
+      </w:r>
+      <w:proofErr w:type="spellStart"/>
+      <w:r>
+        <w:rPr>
+          <w:rFonts w:cs="Times New Roman"/>
+          <w:szCs w:val="24"/>
+        </w:rPr>
+        <w:t>Unity</w:t>
+      </w:r>
+      <w:proofErr w:type="spellEnd"/>
+      <w:r>
+        <w:rPr>
+          <w:rFonts w:cs="Times New Roman"/>
+          <w:szCs w:val="24"/>
+        </w:rPr>
+        <w:t xml:space="preserve"> za rukovanje i kreiranje animacija koristi sustav </w:t>
+      </w:r>
+      <w:proofErr w:type="spellStart"/>
+      <w:r>
+        <w:rPr>
+          <w:rFonts w:cs="Times New Roman"/>
+          <w:b/>
+          <w:szCs w:val="24"/>
+        </w:rPr>
+        <w:t>Mecanim</w:t>
+      </w:r>
+      <w:proofErr w:type="spellEnd"/>
+      <w:r>
+        <w:rPr>
+          <w:rFonts w:cs="Times New Roman"/>
+          <w:szCs w:val="24"/>
+        </w:rPr>
+        <w:t xml:space="preserve">, te kako bi započeli kreiranje animacije potrebno je objektu </w:t>
+      </w:r>
+      <w:proofErr w:type="spellStart"/>
+      <w:r>
+        <w:rPr>
+          <w:rFonts w:cs="Times New Roman"/>
+          <w:szCs w:val="24"/>
+        </w:rPr>
+        <w:t>Orc</w:t>
+      </w:r>
+      <w:proofErr w:type="spellEnd"/>
+      <w:r>
+        <w:rPr>
+          <w:rFonts w:cs="Times New Roman"/>
+          <w:szCs w:val="24"/>
+        </w:rPr>
+        <w:t xml:space="preserve"> dodati komponentu </w:t>
+      </w:r>
+      <w:proofErr w:type="spellStart"/>
+      <w:r>
+        <w:rPr>
+          <w:rFonts w:cs="Times New Roman"/>
+          <w:b/>
+          <w:szCs w:val="24"/>
+        </w:rPr>
+        <w:t>Miscellaneous</w:t>
+      </w:r>
+      <w:proofErr w:type="spellEnd"/>
+      <w:r>
+        <w:rPr>
+          <w:rFonts w:cs="Times New Roman"/>
+          <w:b/>
+          <w:szCs w:val="24"/>
+        </w:rPr>
+        <w:t xml:space="preserve"> -&gt; </w:t>
+      </w:r>
+      <w:r>
+        <w:rPr>
+          <w:rFonts w:cs="Times New Roman"/>
+          <w:b/>
+          <w:szCs w:val="24"/>
+        </w:rPr>
+        <w:t>Animator</w:t>
+      </w:r>
+      <w:r>
+        <w:rPr>
+          <w:rFonts w:cs="Times New Roman"/>
+          <w:szCs w:val="24"/>
+        </w:rPr>
+        <w:t>.</w:t>
+      </w:r>
+      <w:r>
+        <w:rPr>
+          <w:rFonts w:cs="Times New Roman"/>
+          <w:szCs w:val="24"/>
+        </w:rPr>
+        <w:t xml:space="preserve"> Potrebno je </w:t>
+      </w:r>
+      <w:proofErr w:type="spellStart"/>
+      <w:r>
+        <w:rPr>
+          <w:rFonts w:cs="Times New Roman"/>
+          <w:szCs w:val="24"/>
+        </w:rPr>
+        <w:t>odznačiti</w:t>
+      </w:r>
+      <w:proofErr w:type="spellEnd"/>
+      <w:r>
+        <w:rPr>
+          <w:rFonts w:cs="Times New Roman"/>
+          <w:szCs w:val="24"/>
+        </w:rPr>
+        <w:t xml:space="preserve"> opciju </w:t>
+      </w:r>
+      <w:proofErr w:type="spellStart"/>
+      <w:r>
+        <w:rPr>
+          <w:rFonts w:cs="Times New Roman"/>
+          <w:b/>
+          <w:szCs w:val="24"/>
+        </w:rPr>
+        <w:t>Apply</w:t>
+      </w:r>
+      <w:proofErr w:type="spellEnd"/>
+      <w:r>
+        <w:rPr>
+          <w:rFonts w:cs="Times New Roman"/>
+          <w:b/>
+          <w:szCs w:val="24"/>
+        </w:rPr>
+        <w:t xml:space="preserve"> </w:t>
+      </w:r>
+      <w:proofErr w:type="spellStart"/>
+      <w:r>
+        <w:rPr>
+          <w:rFonts w:cs="Times New Roman"/>
+          <w:b/>
+          <w:szCs w:val="24"/>
+        </w:rPr>
+        <w:t>Root</w:t>
+      </w:r>
+      <w:proofErr w:type="spellEnd"/>
+      <w:r>
+        <w:rPr>
+          <w:rFonts w:cs="Times New Roman"/>
+          <w:b/>
+          <w:szCs w:val="24"/>
+        </w:rPr>
+        <w:t xml:space="preserve"> </w:t>
+      </w:r>
+      <w:proofErr w:type="spellStart"/>
+      <w:r>
+        <w:rPr>
+          <w:rFonts w:cs="Times New Roman"/>
+          <w:b/>
+          <w:szCs w:val="24"/>
+        </w:rPr>
+        <w:t>Motion</w:t>
+      </w:r>
+      <w:proofErr w:type="spellEnd"/>
+      <w:r>
+        <w:rPr>
+          <w:rFonts w:cs="Times New Roman"/>
+          <w:szCs w:val="24"/>
+        </w:rPr>
+        <w:t xml:space="preserve"> jer ne želimo da kretnje animacije definiraju kretnju objekta lika.</w:t>
+      </w:r>
+      <w:r>
+        <w:rPr>
+          <w:rFonts w:cs="Times New Roman"/>
+          <w:szCs w:val="24"/>
+        </w:rPr>
+        <w:t xml:space="preserve"> Kako bi kontrolirali prikazivanje i tijek animacija potrebno je kreirati </w:t>
+      </w:r>
+      <w:proofErr w:type="spellStart"/>
+      <w:r>
+        <w:rPr>
+          <w:rFonts w:cs="Times New Roman"/>
+          <w:b/>
+          <w:szCs w:val="24"/>
+        </w:rPr>
+        <w:t>Animation</w:t>
+      </w:r>
+      <w:proofErr w:type="spellEnd"/>
+      <w:r>
+        <w:rPr>
+          <w:rFonts w:cs="Times New Roman"/>
+          <w:b/>
+          <w:szCs w:val="24"/>
+        </w:rPr>
+        <w:t xml:space="preserve"> </w:t>
+      </w:r>
+      <w:proofErr w:type="spellStart"/>
+      <w:r>
+        <w:rPr>
+          <w:rFonts w:cs="Times New Roman"/>
+          <w:b/>
+          <w:szCs w:val="24"/>
+        </w:rPr>
+        <w:t>Controller</w:t>
+      </w:r>
+      <w:proofErr w:type="spellEnd"/>
+      <w:r>
+        <w:rPr>
+          <w:rFonts w:cs="Times New Roman"/>
+          <w:b/>
+          <w:szCs w:val="24"/>
+        </w:rPr>
+        <w:t xml:space="preserve"> </w:t>
+      </w:r>
+      <w:r>
+        <w:rPr>
+          <w:rFonts w:cs="Times New Roman"/>
+          <w:szCs w:val="24"/>
+        </w:rPr>
+        <w:t xml:space="preserve">unutar datoteke </w:t>
+      </w:r>
+      <w:proofErr w:type="spellStart"/>
+      <w:r>
+        <w:rPr>
+          <w:rFonts w:cs="Times New Roman"/>
+          <w:szCs w:val="24"/>
+        </w:rPr>
+        <w:t>Animations</w:t>
+      </w:r>
+      <w:proofErr w:type="spellEnd"/>
+      <w:r>
+        <w:rPr>
+          <w:rFonts w:cs="Times New Roman"/>
+          <w:szCs w:val="24"/>
+        </w:rPr>
+        <w:t xml:space="preserve">, nazovite ga </w:t>
+      </w:r>
+      <w:r>
+        <w:rPr>
+          <w:rFonts w:cs="Times New Roman"/>
+          <w:b/>
+          <w:szCs w:val="24"/>
+        </w:rPr>
+        <w:t>Player2DAC</w:t>
+      </w:r>
+      <w:r>
+        <w:rPr>
+          <w:rFonts w:cs="Times New Roman"/>
+          <w:szCs w:val="24"/>
+        </w:rPr>
+        <w:t>.</w:t>
+      </w:r>
+      <w:r>
+        <w:rPr>
+          <w:rFonts w:cs="Times New Roman"/>
+          <w:szCs w:val="24"/>
+        </w:rPr>
+        <w:t xml:space="preserve"> Te povucite taj </w:t>
+      </w:r>
+      <w:proofErr w:type="spellStart"/>
+      <w:r>
+        <w:rPr>
+          <w:rFonts w:cs="Times New Roman"/>
+          <w:szCs w:val="24"/>
+        </w:rPr>
+        <w:t>kontroler</w:t>
+      </w:r>
+      <w:proofErr w:type="spellEnd"/>
+      <w:r>
+        <w:rPr>
+          <w:rFonts w:cs="Times New Roman"/>
+          <w:szCs w:val="24"/>
+        </w:rPr>
+        <w:t xml:space="preserve"> na </w:t>
+      </w:r>
+      <w:proofErr w:type="spellStart"/>
+      <w:r>
+        <w:rPr>
+          <w:rFonts w:cs="Times New Roman"/>
+          <w:szCs w:val="24"/>
+        </w:rPr>
+        <w:t>Orc</w:t>
+      </w:r>
+      <w:proofErr w:type="spellEnd"/>
+      <w:r>
+        <w:rPr>
+          <w:rFonts w:cs="Times New Roman"/>
+          <w:szCs w:val="24"/>
+        </w:rPr>
+        <w:t xml:space="preserve"> objekt pod komponentu Animator i njegovu postavku </w:t>
+      </w:r>
+      <w:proofErr w:type="spellStart"/>
+      <w:r>
+        <w:rPr>
+          <w:rFonts w:cs="Times New Roman"/>
+          <w:b/>
+          <w:szCs w:val="24"/>
+        </w:rPr>
+        <w:t>Controller</w:t>
+      </w:r>
+      <w:proofErr w:type="spellEnd"/>
+      <w:r>
+        <w:rPr>
+          <w:rFonts w:cs="Times New Roman"/>
+          <w:szCs w:val="24"/>
+        </w:rPr>
+        <w:t>.</w:t>
+      </w:r>
+      <w:r>
+        <w:rPr>
+          <w:rFonts w:cs="Times New Roman"/>
+          <w:szCs w:val="24"/>
+        </w:rPr>
+        <w:t xml:space="preserve"> Otvorite kreirani animator </w:t>
+      </w:r>
+      <w:proofErr w:type="spellStart"/>
+      <w:r>
+        <w:rPr>
+          <w:rFonts w:cs="Times New Roman"/>
+          <w:szCs w:val="24"/>
+        </w:rPr>
+        <w:t>kontroler</w:t>
+      </w:r>
+      <w:proofErr w:type="spellEnd"/>
+      <w:r>
+        <w:rPr>
+          <w:rFonts w:cs="Times New Roman"/>
+          <w:szCs w:val="24"/>
+        </w:rPr>
+        <w:t xml:space="preserve"> </w:t>
+      </w:r>
+      <w:proofErr w:type="spellStart"/>
+      <w:r>
+        <w:rPr>
+          <w:rFonts w:cs="Times New Roman"/>
+          <w:szCs w:val="24"/>
+        </w:rPr>
+        <w:t>dvoklikom</w:t>
+      </w:r>
+      <w:proofErr w:type="spellEnd"/>
+      <w:r>
+        <w:rPr>
+          <w:rFonts w:cs="Times New Roman"/>
+          <w:szCs w:val="24"/>
+        </w:rPr>
+        <w:t xml:space="preserve"> ili odabirom Animator </w:t>
+      </w:r>
+      <w:proofErr w:type="spellStart"/>
+      <w:r>
+        <w:rPr>
+          <w:rFonts w:cs="Times New Roman"/>
+          <w:szCs w:val="24"/>
+        </w:rPr>
+        <w:t>tab</w:t>
+      </w:r>
+      <w:proofErr w:type="spellEnd"/>
+      <w:r>
+        <w:rPr>
+          <w:rFonts w:cs="Times New Roman"/>
+          <w:szCs w:val="24"/>
+        </w:rPr>
+        <w:t xml:space="preserve">-a kada je selektiran </w:t>
+      </w:r>
+      <w:proofErr w:type="spellStart"/>
+      <w:r>
+        <w:rPr>
+          <w:rFonts w:cs="Times New Roman"/>
+          <w:szCs w:val="24"/>
+        </w:rPr>
+        <w:t>Orc</w:t>
+      </w:r>
+      <w:proofErr w:type="spellEnd"/>
+      <w:r>
+        <w:rPr>
+          <w:rFonts w:cs="Times New Roman"/>
+          <w:szCs w:val="24"/>
+        </w:rPr>
+        <w:t xml:space="preserve"> objekt.</w:t>
+      </w:r>
+      <w:r>
+        <w:rPr>
+          <w:rFonts w:cs="Times New Roman"/>
+          <w:szCs w:val="24"/>
+        </w:rPr>
+        <w:t xml:space="preserve"> Početni izgled kreiranog </w:t>
+      </w:r>
+      <w:proofErr w:type="spellStart"/>
+      <w:r>
+        <w:rPr>
+          <w:rFonts w:cs="Times New Roman"/>
+          <w:szCs w:val="24"/>
+        </w:rPr>
+        <w:t>kontrolera</w:t>
+      </w:r>
+      <w:proofErr w:type="spellEnd"/>
+      <w:r>
+        <w:rPr>
+          <w:rFonts w:cs="Times New Roman"/>
+          <w:szCs w:val="24"/>
+        </w:rPr>
+        <w:t xml:space="preserve"> vidljiv je na slici 10.</w:t>
+      </w:r>
+    </w:p>
+    <w:p>
+      <w:pPr>
+        <w:rPr>
+          <w:rFonts w:cs="Times New Roman"/>
+          <w:szCs w:val="24"/>
+        </w:rPr>
+      </w:pPr>
+      <w:r>
+        <w:rPr>
+          <w:noProof/>
+          <w:lang w:eastAsia="hr-HR"/>
+        </w:rPr>
+        <w:drawing>
+          <wp:inline distT="0" distB="0" distL="0" distR="0" wp14:anchorId="0C267B00" wp14:editId="685D9B98">
+            <wp:extent cx="5760720" cy="3440430"/>
+            <wp:effectExtent l="0" t="0" r="0" b="7620"/>
+            <wp:docPr id="3" name="Picture 3"/>
+            <wp:cNvGraphicFramePr>
+              <a:graphicFrameLocks xmlns:a="http://schemas.openxmlformats.org/drawingml/2006/main" noChangeAspect="1"/>
+            </wp:cNvGraphicFramePr>
+            <a:graphic xmlns:a="http://schemas.openxmlformats.org/drawingml/2006/main">
+              <a:graphicData uri="http://schemas.openxmlformats.org/drawingml/2006/picture">
+                <pic:pic xmlns:pic="http://schemas.openxmlformats.org/drawingml/2006/picture">
+                  <pic:nvPicPr>
+                    <pic:cNvPr id="1" name=""/>
+                    <pic:cNvPicPr/>
+                  </pic:nvPicPr>
+                  <pic:blipFill>
+                    <a:blip r:embed="rId17"/>
+                    <a:stretch>
+                      <a:fillRect/>
+                    </a:stretch>
+                  </pic:blipFill>
+                  <pic:spPr>
+                    <a:xfrm>
+                      <a:off x="0" y="0"/>
+                      <a:ext cx="5760720" cy="3440430"/>
+                    </a:xfrm>
+                    <a:prstGeom prst="rect">
+                      <a:avLst/>
+                    </a:prstGeom>
+                  </pic:spPr>
+                </pic:pic>
+              </a:graphicData>
+            </a:graphic>
+          </wp:inline>
+        </w:drawing>
+      </w:r>
+    </w:p>
+    <w:p>
+      <w:pPr>
+        <w:tabs>
+          <w:tab w:val="left" w:pos="2385"/>
+        </w:tabs>
+        <w:jc w:val="center"/>
+        <w:rPr>
+          <w:rFonts w:cs="Times New Roman"/>
+          <w:i/>
+          <w:szCs w:val="24"/>
+        </w:rPr>
+      </w:pPr>
+      <w:r>
+        <w:rPr>
+          <w:rFonts w:cs="Times New Roman"/>
+          <w:b/>
+          <w:i/>
+          <w:szCs w:val="24"/>
+        </w:rPr>
+        <w:t xml:space="preserve">Slika </w:t>
+      </w:r>
+      <w:r>
+        <w:rPr>
+          <w:rFonts w:cs="Times New Roman"/>
+          <w:b/>
+          <w:i/>
+          <w:szCs w:val="24"/>
+        </w:rPr>
+        <w:t>10</w:t>
+      </w:r>
+      <w:r>
+        <w:rPr>
+          <w:rFonts w:cs="Times New Roman"/>
+          <w:b/>
+          <w:i/>
+          <w:szCs w:val="24"/>
+        </w:rPr>
+        <w:t xml:space="preserve">: </w:t>
+      </w:r>
+      <w:r>
+        <w:rPr>
+          <w:rFonts w:cs="Times New Roman"/>
+          <w:i/>
+          <w:szCs w:val="24"/>
+        </w:rPr>
+        <w:t xml:space="preserve">Animator </w:t>
+      </w:r>
+      <w:proofErr w:type="spellStart"/>
+      <w:r>
+        <w:rPr>
+          <w:rFonts w:cs="Times New Roman"/>
+          <w:i/>
+          <w:szCs w:val="24"/>
+        </w:rPr>
+        <w:t>Controller</w:t>
+      </w:r>
+      <w:proofErr w:type="spellEnd"/>
+    </w:p>
+    <w:p>
+      <w:pPr>
+        <w:tabs>
+          <w:tab w:val="left" w:pos="3975"/>
+        </w:tabs>
+        <w:spacing w:line="360" w:lineRule="auto"/>
+        <w:jc w:val="both"/>
+        <w:rPr>
+          <w:rFonts w:cs="Times New Roman"/>
+          <w:szCs w:val="24"/>
+        </w:rPr>
+      </w:pPr>
+      <w:r>
+        <w:rPr>
+          <w:rFonts w:cs="Times New Roman"/>
+          <w:szCs w:val="24"/>
+        </w:rPr>
+        <w:t xml:space="preserve">Sada je potrebno kreirati animaciju koju će navedeni </w:t>
+      </w:r>
+      <w:proofErr w:type="spellStart"/>
+      <w:r>
+        <w:rPr>
+          <w:rFonts w:cs="Times New Roman"/>
+          <w:szCs w:val="24"/>
+        </w:rPr>
+        <w:t>kontroler</w:t>
+      </w:r>
+      <w:proofErr w:type="spellEnd"/>
+      <w:r>
+        <w:rPr>
+          <w:rFonts w:cs="Times New Roman"/>
+          <w:szCs w:val="24"/>
+        </w:rPr>
+        <w:t xml:space="preserve"> koristiti, otvorite prozor </w:t>
+      </w:r>
+      <w:r>
+        <w:rPr>
+          <w:rFonts w:cs="Times New Roman"/>
+          <w:b/>
+          <w:szCs w:val="24"/>
+        </w:rPr>
+        <w:t xml:space="preserve">Window -&gt; </w:t>
+      </w:r>
+      <w:proofErr w:type="spellStart"/>
+      <w:r>
+        <w:rPr>
+          <w:rFonts w:cs="Times New Roman"/>
+          <w:b/>
+          <w:szCs w:val="24"/>
+        </w:rPr>
+        <w:t>Animation</w:t>
+      </w:r>
+      <w:proofErr w:type="spellEnd"/>
+      <w:r>
+        <w:rPr>
+          <w:rFonts w:cs="Times New Roman"/>
+          <w:szCs w:val="24"/>
+        </w:rPr>
+        <w:t>.</w:t>
+      </w:r>
+      <w:r>
+        <w:rPr>
+          <w:rFonts w:cs="Times New Roman"/>
+          <w:szCs w:val="24"/>
+        </w:rPr>
+        <w:t xml:space="preserve"> Zatim označite </w:t>
+      </w:r>
+      <w:proofErr w:type="spellStart"/>
+      <w:r>
+        <w:rPr>
+          <w:rFonts w:cs="Times New Roman"/>
+          <w:szCs w:val="24"/>
+        </w:rPr>
+        <w:t>Orc</w:t>
+      </w:r>
+      <w:proofErr w:type="spellEnd"/>
+      <w:r>
+        <w:rPr>
+          <w:rFonts w:cs="Times New Roman"/>
+          <w:szCs w:val="24"/>
+        </w:rPr>
+        <w:t xml:space="preserve"> game objekt kako bi nad njim radili animacije (ukoliko nije selektiran, animacije n</w:t>
+      </w:r>
+      <w:r>
+        <w:rPr>
+          <w:rFonts w:cs="Times New Roman"/>
+          <w:szCs w:val="24"/>
+        </w:rPr>
+        <w:t xml:space="preserve">eće raditi kako bi trebale). Kreirajte novu animaciju </w:t>
+      </w:r>
+      <w:proofErr w:type="spellStart"/>
+      <w:r>
+        <w:rPr>
+          <w:rFonts w:cs="Times New Roman"/>
+          <w:b/>
+          <w:szCs w:val="24"/>
+        </w:rPr>
+        <w:t>Idle</w:t>
+      </w:r>
+      <w:proofErr w:type="spellEnd"/>
+      <w:r>
+        <w:rPr>
+          <w:rFonts w:cs="Times New Roman"/>
+          <w:szCs w:val="24"/>
+        </w:rPr>
+        <w:t>,</w:t>
+      </w:r>
+      <w:r>
+        <w:rPr>
+          <w:rFonts w:cs="Times New Roman"/>
+          <w:szCs w:val="24"/>
+        </w:rPr>
+        <w:t xml:space="preserve"> te ju spremite u </w:t>
+      </w:r>
+      <w:proofErr w:type="spellStart"/>
+      <w:r>
+        <w:rPr>
+          <w:rFonts w:cs="Times New Roman"/>
+          <w:szCs w:val="24"/>
+        </w:rPr>
+        <w:t>Animations</w:t>
+      </w:r>
+      <w:proofErr w:type="spellEnd"/>
+      <w:r>
+        <w:rPr>
+          <w:rFonts w:cs="Times New Roman"/>
+          <w:szCs w:val="24"/>
+        </w:rPr>
+        <w:t xml:space="preserve"> datoteku, prema sljedećoj slici.</w:t>
+      </w:r>
+    </w:p>
+    <w:p>
+      <w:pPr>
+        <w:tabs>
+          <w:tab w:val="left" w:pos="3975"/>
+        </w:tabs>
+        <w:spacing w:before="240"/>
+        <w:jc w:val="center"/>
+        <w:rPr>
+          <w:rFonts w:cs="Times New Roman"/>
+          <w:i/>
+          <w:szCs w:val="24"/>
+        </w:rPr>
+      </w:pPr>
+      <w:r>
+        <w:rPr>
+          <w:rFonts w:cs="Times New Roman"/>
+          <w:noProof/>
+          <w:szCs w:val="24"/>
+          <w:lang w:eastAsia="hr-HR"/>
+        </w:rPr>
+        <w:lastRenderedPageBreak/>
+        <w:drawing>
+          <wp:inline distT="0" distB="0" distL="0" distR="0">
+            <wp:extent cx="5496694" cy="3267075"/>
+            <wp:effectExtent l="0" t="0" r="8890" b="0"/>
+            <wp:docPr id="8" name="Picture 8"/>
+            <wp:cNvGraphicFramePr>
+              <a:graphicFrameLocks xmlns:a="http://schemas.openxmlformats.org/drawingml/2006/main" noChangeAspect="1"/>
+            </wp:cNvGraphicFramePr>
+            <a:graphic xmlns:a="http://schemas.openxmlformats.org/drawingml/2006/main">
+              <a:graphicData uri="http://schemas.openxmlformats.org/drawingml/2006/picture">
+                <pic:pic xmlns:pic="http://schemas.openxmlformats.org/drawingml/2006/picture">
+                  <pic:nvPicPr>
+                    <pic:cNvPr id="0" name="Picture 2"/>
+                    <pic:cNvPicPr>
+                      <a:picLocks noChangeAspect="1" noChangeArrowheads="1"/>
+                    </pic:cNvPicPr>
+                  </pic:nvPicPr>
+                  <pic:blipFill>
+                    <a:blip r:embed="rId18" cstate="print">
+                      <a:extLst>
+                        <a:ext uri="{28A0092B-C50C-407E-A947-70E740481C1C}">
+                          <a14:useLocalDpi xmlns:a14="http://schemas.microsoft.com/office/drawing/2010/main" val="0"/>
+                        </a:ext>
+                      </a:extLst>
+                    </a:blip>
+                    <a:srcRect/>
+                    <a:stretch>
+                      <a:fillRect/>
+                    </a:stretch>
+                  </pic:blipFill>
+                  <pic:spPr bwMode="auto">
+                    <a:xfrm>
+                      <a:off x="0" y="0"/>
+                      <a:ext cx="5497607" cy="3267618"/>
+                    </a:xfrm>
+                    <a:prstGeom prst="rect">
+                      <a:avLst/>
+                    </a:prstGeom>
+                    <a:noFill/>
+                    <a:ln>
+                      <a:noFill/>
+                    </a:ln>
+                  </pic:spPr>
+                </pic:pic>
+              </a:graphicData>
+            </a:graphic>
+          </wp:inline>
+        </w:drawing>
+      </w:r>
+      <w:r>
+        <w:rPr>
+          <w:rFonts w:cs="Times New Roman"/>
+          <w:b/>
+          <w:i/>
+          <w:szCs w:val="24"/>
+        </w:rPr>
+        <w:t xml:space="preserve">Slika </w:t>
+      </w:r>
+      <w:r>
+        <w:rPr>
+          <w:rFonts w:cs="Times New Roman"/>
+          <w:b/>
+          <w:i/>
+          <w:szCs w:val="24"/>
+        </w:rPr>
+        <w:t>11</w:t>
+      </w:r>
+      <w:r>
+        <w:rPr>
+          <w:rFonts w:cs="Times New Roman"/>
+          <w:b/>
+          <w:i/>
+          <w:szCs w:val="24"/>
+        </w:rPr>
+        <w:t>:</w:t>
+      </w:r>
+      <w:r>
+        <w:rPr>
+          <w:rFonts w:cs="Times New Roman"/>
+          <w:b/>
+          <w:i/>
+          <w:szCs w:val="24"/>
+        </w:rPr>
+        <w:t xml:space="preserve"> </w:t>
+      </w:r>
+      <w:r>
+        <w:rPr>
+          <w:rFonts w:cs="Times New Roman"/>
+          <w:i/>
+          <w:szCs w:val="24"/>
+        </w:rPr>
+        <w:t>Kreiranje animacije</w:t>
+      </w:r>
+    </w:p>
+    <w:p>
+      <w:pPr>
+        <w:tabs>
+          <w:tab w:val="left" w:pos="3975"/>
+        </w:tabs>
+        <w:spacing w:before="240" w:line="360" w:lineRule="auto"/>
+        <w:jc w:val="both"/>
+        <w:rPr>
+          <w:rFonts w:cs="Times New Roman"/>
+          <w:szCs w:val="24"/>
+        </w:rPr>
+      </w:pPr>
+      <w:r>
+        <w:rPr>
+          <w:rFonts w:cs="Times New Roman"/>
+          <w:szCs w:val="24"/>
+        </w:rPr>
+        <w:t xml:space="preserve">Nakon što se kreirala animacija </w:t>
+      </w:r>
+      <w:proofErr w:type="spellStart"/>
+      <w:r>
+        <w:rPr>
+          <w:rFonts w:cs="Times New Roman"/>
+          <w:szCs w:val="24"/>
+        </w:rPr>
+        <w:t>Idle</w:t>
+      </w:r>
+      <w:proofErr w:type="spellEnd"/>
+      <w:r>
+        <w:rPr>
+          <w:rFonts w:cs="Times New Roman"/>
+          <w:szCs w:val="24"/>
+        </w:rPr>
+        <w:t xml:space="preserve">, u Animator tabu možemo vidjeti novo stanje pod nazivom </w:t>
+      </w:r>
+      <w:proofErr w:type="spellStart"/>
+      <w:r>
+        <w:rPr>
+          <w:rFonts w:cs="Times New Roman"/>
+          <w:szCs w:val="24"/>
+        </w:rPr>
+        <w:t>Idle</w:t>
+      </w:r>
+      <w:proofErr w:type="spellEnd"/>
+      <w:r>
+        <w:rPr>
+          <w:rFonts w:cs="Times New Roman"/>
+          <w:szCs w:val="24"/>
+        </w:rPr>
+        <w:t xml:space="preserve"> koje je vezano uz kreiranu animaciju. </w:t>
+      </w:r>
+      <w:proofErr w:type="spellStart"/>
+      <w:r>
+        <w:rPr>
+          <w:rFonts w:cs="Times New Roman"/>
+          <w:szCs w:val="24"/>
+        </w:rPr>
+        <w:t>Unity</w:t>
+      </w:r>
+      <w:proofErr w:type="spellEnd"/>
+      <w:r>
+        <w:rPr>
+          <w:rFonts w:cs="Times New Roman"/>
+          <w:szCs w:val="24"/>
+        </w:rPr>
+        <w:t xml:space="preserve"> također automatski postavlja to stanje kao </w:t>
+      </w:r>
+      <w:proofErr w:type="spellStart"/>
+      <w:r>
+        <w:rPr>
+          <w:rFonts w:cs="Times New Roman"/>
+          <w:szCs w:val="24"/>
+        </w:rPr>
+        <w:t>default</w:t>
+      </w:r>
+      <w:proofErr w:type="spellEnd"/>
+      <w:r>
+        <w:rPr>
+          <w:rFonts w:cs="Times New Roman"/>
+          <w:szCs w:val="24"/>
+        </w:rPr>
+        <w:t xml:space="preserve"> stanje</w:t>
+      </w:r>
+      <w:r>
+        <w:rPr>
+          <w:rFonts w:cs="Times New Roman"/>
+          <w:szCs w:val="24"/>
+        </w:rPr>
+        <w:t xml:space="preserve"> (označeno narančastom bojom)</w:t>
+      </w:r>
+      <w:r>
+        <w:rPr>
+          <w:rFonts w:cs="Times New Roman"/>
+          <w:szCs w:val="24"/>
+        </w:rPr>
+        <w:t>.</w:t>
+      </w:r>
+      <w:r>
+        <w:rPr>
+          <w:rFonts w:cs="Times New Roman"/>
+          <w:szCs w:val="24"/>
+        </w:rPr>
+        <w:t xml:space="preserve"> Da bi kreirali animaciju moramo dodati određene dijelove koji će se mijenjati (opcija </w:t>
+      </w:r>
+      <w:proofErr w:type="spellStart"/>
+      <w:r>
+        <w:rPr>
+          <w:rFonts w:cs="Times New Roman"/>
+          <w:b/>
+          <w:szCs w:val="24"/>
+        </w:rPr>
+        <w:t>Add</w:t>
+      </w:r>
+      <w:proofErr w:type="spellEnd"/>
+      <w:r>
+        <w:rPr>
+          <w:rFonts w:cs="Times New Roman"/>
+          <w:b/>
+          <w:szCs w:val="24"/>
+        </w:rPr>
+        <w:t xml:space="preserve"> </w:t>
+      </w:r>
+      <w:proofErr w:type="spellStart"/>
+      <w:r>
+        <w:rPr>
+          <w:rFonts w:cs="Times New Roman"/>
+          <w:b/>
+          <w:szCs w:val="24"/>
+        </w:rPr>
+        <w:t>Curves</w:t>
+      </w:r>
+      <w:proofErr w:type="spellEnd"/>
+      <w:r>
+        <w:rPr>
+          <w:rFonts w:cs="Times New Roman"/>
+          <w:szCs w:val="24"/>
+        </w:rPr>
+        <w:t>)</w:t>
+      </w:r>
+      <w:r>
+        <w:rPr>
+          <w:rFonts w:cs="Times New Roman"/>
+          <w:szCs w:val="24"/>
+        </w:rPr>
+        <w:t>. Kako bi to trebalo izgledati vidljivo je na slici 12.</w:t>
+      </w:r>
+    </w:p>
+    <w:p>
+      <w:pPr>
+        <w:tabs>
+          <w:tab w:val="left" w:pos="3975"/>
+        </w:tabs>
+        <w:spacing w:before="240"/>
+        <w:jc w:val="center"/>
+        <w:rPr>
+          <w:rFonts w:cs="Times New Roman"/>
+          <w:i/>
+          <w:szCs w:val="24"/>
+        </w:rPr>
+      </w:pPr>
+      <w:r>
+        <w:rPr>
+          <w:rFonts w:cs="Times New Roman"/>
+          <w:noProof/>
+          <w:szCs w:val="24"/>
+          <w:lang w:eastAsia="hr-HR"/>
+        </w:rPr>
+        <w:drawing>
+          <wp:inline distT="0" distB="0" distL="0" distR="0">
+            <wp:extent cx="5760720" cy="3383280"/>
+            <wp:effectExtent l="0" t="0" r="0" b="7620"/>
+            <wp:docPr id="9" name="Picture 9"/>
+            <wp:cNvGraphicFramePr>
+              <a:graphicFrameLocks xmlns:a="http://schemas.openxmlformats.org/drawingml/2006/main" noChangeAspect="1"/>
+            </wp:cNvGraphicFramePr>
+            <a:graphic xmlns:a="http://schemas.openxmlformats.org/drawingml/2006/main">
+              <a:graphicData uri="http://schemas.openxmlformats.org/drawingml/2006/picture">
+                <pic:pic xmlns:pic="http://schemas.openxmlformats.org/drawingml/2006/picture">
+                  <pic:nvPicPr>
+                    <pic:cNvPr id="0" name="Picture 3"/>
+                    <pic:cNvPicPr>
+                      <a:picLocks noChangeAspect="1" noChangeArrowheads="1"/>
+                    </pic:cNvPicPr>
+                  </pic:nvPicPr>
+                  <pic:blipFill>
+                    <a:blip r:embed="rId19" cstate="print">
+                      <a:extLst>
+                        <a:ext uri="{28A0092B-C50C-407E-A947-70E740481C1C}">
+                          <a14:useLocalDpi xmlns:a14="http://schemas.microsoft.com/office/drawing/2010/main" val="0"/>
+                        </a:ext>
+                      </a:extLst>
+                    </a:blip>
+                    <a:srcRect/>
+                    <a:stretch>
+                      <a:fillRect/>
+                    </a:stretch>
+                  </pic:blipFill>
+                  <pic:spPr bwMode="auto">
+                    <a:xfrm>
+                      <a:off x="0" y="0"/>
+                      <a:ext cx="5760720" cy="3383280"/>
+                    </a:xfrm>
+                    <a:prstGeom prst="rect">
+                      <a:avLst/>
+                    </a:prstGeom>
+                    <a:noFill/>
+                    <a:ln>
+                      <a:noFill/>
+                    </a:ln>
+                  </pic:spPr>
+                </pic:pic>
+              </a:graphicData>
+            </a:graphic>
+          </wp:inline>
+        </w:drawing>
+      </w:r>
+      <w:r>
+        <w:rPr>
+          <w:rFonts w:cs="Times New Roman"/>
+          <w:b/>
+          <w:i/>
+          <w:szCs w:val="24"/>
+        </w:rPr>
+        <w:t xml:space="preserve">Slika </w:t>
+      </w:r>
+      <w:r>
+        <w:rPr>
+          <w:rFonts w:cs="Times New Roman"/>
+          <w:b/>
+          <w:i/>
+          <w:szCs w:val="24"/>
+        </w:rPr>
+        <w:t>1</w:t>
+      </w:r>
+      <w:r>
+        <w:rPr>
+          <w:rFonts w:cs="Times New Roman"/>
+          <w:b/>
+          <w:i/>
+          <w:szCs w:val="24"/>
+        </w:rPr>
+        <w:t>2</w:t>
+      </w:r>
+      <w:r>
+        <w:rPr>
+          <w:rFonts w:cs="Times New Roman"/>
+          <w:b/>
+          <w:i/>
+          <w:szCs w:val="24"/>
+        </w:rPr>
+        <w:t>:</w:t>
+      </w:r>
+      <w:r>
+        <w:rPr>
+          <w:rFonts w:cs="Times New Roman"/>
+          <w:b/>
+          <w:i/>
+          <w:szCs w:val="24"/>
+        </w:rPr>
+        <w:t xml:space="preserve"> </w:t>
+      </w:r>
+      <w:proofErr w:type="spellStart"/>
+      <w:r>
+        <w:rPr>
+          <w:rFonts w:cs="Times New Roman"/>
+          <w:i/>
+          <w:szCs w:val="24"/>
+        </w:rPr>
+        <w:t>Idle</w:t>
+      </w:r>
+      <w:proofErr w:type="spellEnd"/>
+      <w:r>
+        <w:rPr>
+          <w:rFonts w:cs="Times New Roman"/>
+          <w:i/>
+          <w:szCs w:val="24"/>
+        </w:rPr>
+        <w:t xml:space="preserve"> animacija u izradi</w:t>
+      </w:r>
+    </w:p>
+    <w:p>
+      <w:pPr>
+        <w:tabs>
+          <w:tab w:val="left" w:pos="3975"/>
+        </w:tabs>
+        <w:spacing w:before="240" w:line="360" w:lineRule="auto"/>
+        <w:jc w:val="both"/>
+        <w:rPr>
+          <w:rFonts w:cs="Times New Roman"/>
+          <w:szCs w:val="24"/>
+        </w:rPr>
+      </w:pPr>
+      <w:r>
+        <w:rPr>
+          <w:rFonts w:cs="Times New Roman"/>
+          <w:szCs w:val="24"/>
+        </w:rPr>
+        <w:lastRenderedPageBreak/>
+        <w:t xml:space="preserve">Na vremenskom intervalu 30 sekundi dodajte novi ključ (desni klik -&gt; </w:t>
+      </w:r>
+      <w:proofErr w:type="spellStart"/>
+      <w:r>
+        <w:rPr>
+          <w:rFonts w:cs="Times New Roman"/>
+          <w:b/>
+          <w:szCs w:val="24"/>
+        </w:rPr>
+        <w:t>Add</w:t>
+      </w:r>
+      <w:proofErr w:type="spellEnd"/>
+      <w:r>
+        <w:rPr>
+          <w:rFonts w:cs="Times New Roman"/>
+          <w:b/>
+          <w:szCs w:val="24"/>
+        </w:rPr>
+        <w:t xml:space="preserve"> </w:t>
+      </w:r>
+      <w:proofErr w:type="spellStart"/>
+      <w:r>
+        <w:rPr>
+          <w:rFonts w:cs="Times New Roman"/>
+          <w:b/>
+          <w:szCs w:val="24"/>
+        </w:rPr>
+        <w:t>key</w:t>
+      </w:r>
+      <w:proofErr w:type="spellEnd"/>
+      <w:r>
+        <w:rPr>
+          <w:rFonts w:cs="Times New Roman"/>
+          <w:szCs w:val="24"/>
+        </w:rPr>
+        <w:t>) te tu promijenite pozicije i rotacije crveno označenih post</w:t>
+      </w:r>
+      <w:r>
+        <w:rPr>
+          <w:rFonts w:cs="Times New Roman"/>
+          <w:szCs w:val="24"/>
+        </w:rPr>
+        <w:t>avka samo</w:t>
+      </w:r>
+      <w:r>
+        <w:rPr>
+          <w:rFonts w:cs="Times New Roman"/>
+          <w:szCs w:val="24"/>
+        </w:rPr>
+        <w:t>g</w:t>
+      </w:r>
+      <w:r>
+        <w:rPr>
+          <w:rFonts w:cs="Times New Roman"/>
+          <w:szCs w:val="24"/>
+        </w:rPr>
+        <w:t xml:space="preserve"> game objekta (preko </w:t>
+      </w:r>
+      <w:proofErr w:type="spellStart"/>
+      <w:r>
+        <w:rPr>
+          <w:rFonts w:cs="Times New Roman"/>
+          <w:szCs w:val="24"/>
+        </w:rPr>
+        <w:t>in</w:t>
+      </w:r>
+      <w:r>
+        <w:rPr>
+          <w:rFonts w:cs="Times New Roman"/>
+          <w:szCs w:val="24"/>
+        </w:rPr>
+        <w:t>spector</w:t>
+      </w:r>
+      <w:proofErr w:type="spellEnd"/>
+      <w:r>
+        <w:rPr>
+          <w:rFonts w:cs="Times New Roman"/>
+          <w:szCs w:val="24"/>
+        </w:rPr>
+        <w:t>-</w:t>
+      </w:r>
+      <w:r>
+        <w:rPr>
+          <w:rFonts w:cs="Times New Roman"/>
+          <w:szCs w:val="24"/>
+        </w:rPr>
+        <w:t xml:space="preserve">a ili pogleda na scenu). Moguće je i mijenjati druge dijelove preko </w:t>
+      </w:r>
+      <w:proofErr w:type="spellStart"/>
+      <w:r>
+        <w:rPr>
+          <w:rFonts w:cs="Times New Roman"/>
+          <w:szCs w:val="24"/>
+        </w:rPr>
+        <w:t>inspector</w:t>
+      </w:r>
+      <w:proofErr w:type="spellEnd"/>
+      <w:r>
+        <w:rPr>
+          <w:rFonts w:cs="Times New Roman"/>
+          <w:szCs w:val="24"/>
+        </w:rPr>
+        <w:t>-</w:t>
+      </w:r>
+      <w:r>
+        <w:rPr>
+          <w:rFonts w:cs="Times New Roman"/>
+          <w:szCs w:val="24"/>
+        </w:rPr>
+        <w:t xml:space="preserve">a, te ih </w:t>
+      </w:r>
+      <w:proofErr w:type="spellStart"/>
+      <w:r>
+        <w:rPr>
+          <w:rFonts w:cs="Times New Roman"/>
+          <w:szCs w:val="24"/>
+        </w:rPr>
+        <w:t>Unity</w:t>
+      </w:r>
+      <w:proofErr w:type="spellEnd"/>
+      <w:r>
+        <w:rPr>
+          <w:rFonts w:cs="Times New Roman"/>
+          <w:szCs w:val="24"/>
+        </w:rPr>
+        <w:t xml:space="preserve"> tada sam </w:t>
+      </w:r>
+      <w:r>
+        <w:rPr>
+          <w:rFonts w:cs="Times New Roman"/>
+          <w:szCs w:val="24"/>
+        </w:rPr>
+        <w:t>dodjeljuje</w:t>
+      </w:r>
+      <w:r>
+        <w:rPr>
+          <w:rFonts w:cs="Times New Roman"/>
+          <w:szCs w:val="24"/>
+        </w:rPr>
+        <w:t xml:space="preserve"> kao ključ u animaciji.</w:t>
+      </w:r>
+      <w:r>
+        <w:rPr>
+          <w:rFonts w:cs="Times New Roman"/>
+          <w:szCs w:val="24"/>
+        </w:rPr>
+        <w:t xml:space="preserve"> Kako bi osigurali da nam animacija ima neprimjetan prijelaz prilikom njezinog ponavljanja (kako se radi o animaciji koja se može prikazivati duže vrijeme) obrišemo ključeve na 1:00, odnosno kraju animacije, te kopiramo početne na njihovo mjesto. Pritiskom na </w:t>
+      </w:r>
+      <w:proofErr w:type="spellStart"/>
+      <w:r>
+        <w:rPr>
+          <w:rFonts w:cs="Times New Roman"/>
+          <w:szCs w:val="24"/>
+        </w:rPr>
+        <w:t>Play</w:t>
+      </w:r>
+      <w:proofErr w:type="spellEnd"/>
+      <w:r>
+        <w:rPr>
+          <w:rFonts w:cs="Times New Roman"/>
+          <w:szCs w:val="24"/>
+        </w:rPr>
+        <w:t xml:space="preserve"> gumb u bilo kojem trenutku možete vidjeti tijek vaše animacije u izradi. Animacija u tijeku je vidljiva na slici 13.</w:t>
+      </w:r>
+      <w:r>
+        <w:rPr>
+          <w:rFonts w:cs="Times New Roman"/>
+          <w:szCs w:val="24"/>
+        </w:rPr>
+        <w:t xml:space="preserve"> Pokrenite igru i prođite kroz </w:t>
+      </w:r>
+      <w:proofErr w:type="spellStart"/>
+      <w:r>
+        <w:rPr>
+          <w:rFonts w:cs="Times New Roman"/>
+          <w:szCs w:val="24"/>
+        </w:rPr>
+        <w:t>tabove</w:t>
+      </w:r>
+      <w:proofErr w:type="spellEnd"/>
+      <w:r>
+        <w:rPr>
+          <w:rFonts w:cs="Times New Roman"/>
+          <w:szCs w:val="24"/>
+        </w:rPr>
+        <w:t xml:space="preserve"> </w:t>
+      </w:r>
+      <w:r>
+        <w:rPr>
+          <w:rFonts w:cs="Times New Roman"/>
+          <w:b/>
+          <w:szCs w:val="24"/>
+        </w:rPr>
+        <w:t xml:space="preserve">Scene </w:t>
+      </w:r>
+      <w:r>
+        <w:rPr>
+          <w:rFonts w:cs="Times New Roman"/>
+          <w:szCs w:val="24"/>
+        </w:rPr>
+        <w:t xml:space="preserve">i </w:t>
+      </w:r>
+      <w:r>
+        <w:rPr>
+          <w:rFonts w:cs="Times New Roman"/>
+          <w:b/>
+          <w:szCs w:val="24"/>
+        </w:rPr>
+        <w:t>Animator</w:t>
+      </w:r>
+      <w:r>
+        <w:rPr>
+          <w:rFonts w:cs="Times New Roman"/>
+          <w:szCs w:val="24"/>
+        </w:rPr>
+        <w:t xml:space="preserve"> da vidite kako to izgleda tijekom pokretanja igre (imajte označeno </w:t>
+      </w:r>
+      <w:proofErr w:type="spellStart"/>
+      <w:r>
+        <w:rPr>
+          <w:rFonts w:cs="Times New Roman"/>
+          <w:szCs w:val="24"/>
+        </w:rPr>
+        <w:t>Orc</w:t>
+      </w:r>
+      <w:proofErr w:type="spellEnd"/>
+      <w:r>
+        <w:rPr>
+          <w:rFonts w:cs="Times New Roman"/>
+          <w:szCs w:val="24"/>
+        </w:rPr>
+        <w:t xml:space="preserve"> game objekt).</w:t>
+      </w:r>
+    </w:p>
+    <w:p>
+      <w:pPr>
+        <w:tabs>
+          <w:tab w:val="left" w:pos="1020"/>
+        </w:tabs>
+        <w:spacing w:line="360" w:lineRule="auto"/>
+        <w:jc w:val="both"/>
+        <w:rPr>
+          <w:rFonts w:cs="Times New Roman"/>
+          <w:szCs w:val="24"/>
+        </w:rPr>
+      </w:pPr>
+      <w:r>
+        <w:rPr>
+          <w:rFonts w:cs="Times New Roman"/>
+          <w:szCs w:val="24"/>
+        </w:rPr>
+        <w:t>Što se tiče same animacije, ona može biti bilo kakva, te možete nadodati još dijelova kojima ćete upravljati tijekom animacije. Iskoristite ovu izradu animacije kako bi pohvatali osnove i kreirajte nešto po želji. Gotove animacije ćemo kasnije preuzeti iz skinutih materijala.</w:t>
+      </w:r>
+    </w:p>
+    <w:p>
+      <w:pPr>
+        <w:tabs>
+          <w:tab w:val="left" w:pos="3975"/>
+        </w:tabs>
+        <w:spacing w:before="240"/>
+        <w:jc w:val="center"/>
+        <w:rPr>
+          <w:rFonts w:cs="Times New Roman"/>
+          <w:i/>
+          <w:szCs w:val="24"/>
+        </w:rPr>
+      </w:pPr>
+      <w:r>
+        <w:rPr>
+          <w:noProof/>
+          <w:lang w:eastAsia="hr-HR"/>
+        </w:rPr>
+        <w:drawing>
+          <wp:inline distT="0" distB="0" distL="0" distR="0" wp14:anchorId="34C7761A" wp14:editId="47A2505E">
+            <wp:extent cx="5760720" cy="3440430"/>
+            <wp:effectExtent l="0" t="0" r="0" b="7620"/>
+            <wp:docPr id="11" name="Picture 11"/>
+            <wp:cNvGraphicFramePr>
+              <a:graphicFrameLocks xmlns:a="http://schemas.openxmlformats.org/drawingml/2006/main" noChangeAspect="1"/>
+            </wp:cNvGraphicFramePr>
+            <a:graphic xmlns:a="http://schemas.openxmlformats.org/drawingml/2006/main">
+              <a:graphicData uri="http://schemas.openxmlformats.org/drawingml/2006/picture">
+                <pic:pic xmlns:pic="http://schemas.openxmlformats.org/drawingml/2006/picture">
+                  <pic:nvPicPr>
+                    <pic:cNvPr id="1" name=""/>
+                    <pic:cNvPicPr/>
+                  </pic:nvPicPr>
+                  <pic:blipFill>
+                    <a:blip r:embed="rId20"/>
+                    <a:stretch>
+                      <a:fillRect/>
+                    </a:stretch>
+                  </pic:blipFill>
+                  <pic:spPr>
+                    <a:xfrm>
+                      <a:off x="0" y="0"/>
+                      <a:ext cx="5760720" cy="3440430"/>
+                    </a:xfrm>
+                    <a:prstGeom prst="rect">
+                      <a:avLst/>
+                    </a:prstGeom>
+                  </pic:spPr>
+                </pic:pic>
+              </a:graphicData>
+            </a:graphic>
+          </wp:inline>
+        </w:drawing>
+      </w:r>
+      <w:r>
+        <w:rPr>
+          <w:rFonts w:cs="Times New Roman"/>
+          <w:b/>
+          <w:i/>
+          <w:szCs w:val="24"/>
+        </w:rPr>
+        <w:t xml:space="preserve">Slika </w:t>
+      </w:r>
+      <w:r>
+        <w:rPr>
+          <w:rFonts w:cs="Times New Roman"/>
+          <w:b/>
+          <w:i/>
+          <w:szCs w:val="24"/>
+        </w:rPr>
+        <w:t>13</w:t>
+      </w:r>
+      <w:r>
+        <w:rPr>
+          <w:rFonts w:cs="Times New Roman"/>
+          <w:b/>
+          <w:i/>
+          <w:szCs w:val="24"/>
+        </w:rPr>
+        <w:t>:</w:t>
+      </w:r>
+      <w:r>
+        <w:rPr>
+          <w:rFonts w:cs="Times New Roman"/>
+          <w:b/>
+          <w:i/>
+          <w:szCs w:val="24"/>
+        </w:rPr>
+        <w:t xml:space="preserve"> </w:t>
+      </w:r>
+      <w:proofErr w:type="spellStart"/>
+      <w:r>
+        <w:rPr>
+          <w:rFonts w:cs="Times New Roman"/>
+          <w:i/>
+          <w:szCs w:val="24"/>
+        </w:rPr>
+        <w:t>Idle</w:t>
+      </w:r>
+      <w:proofErr w:type="spellEnd"/>
+      <w:r>
+        <w:rPr>
+          <w:rFonts w:cs="Times New Roman"/>
+          <w:i/>
+          <w:szCs w:val="24"/>
+        </w:rPr>
+        <w:t xml:space="preserve"> animacija</w:t>
+      </w:r>
+    </w:p>
+    <w:p>
+      <w:pPr>
+        <w:tabs>
+          <w:tab w:val="left" w:pos="3975"/>
+        </w:tabs>
+        <w:spacing w:before="240" w:line="360" w:lineRule="auto"/>
+        <w:jc w:val="both"/>
+        <w:rPr>
+          <w:rFonts w:cs="Times New Roman"/>
+          <w:szCs w:val="24"/>
+        </w:rPr>
+      </w:pPr>
+      <w:r>
+        <w:rPr>
+          <w:rFonts w:cs="Times New Roman"/>
+          <w:szCs w:val="24"/>
+        </w:rPr>
+        <w:t xml:space="preserve">Kako većina nas nismo rođeni umjetnici s talentom izrade animacija, obrisat ćemo naš sav dosadašnji trud kreirane animacije te kopirat gotove </w:t>
+      </w:r>
+      <w:proofErr w:type="spellStart"/>
+      <w:r>
+        <w:rPr>
+          <w:rFonts w:cs="Times New Roman"/>
+          <w:b/>
+          <w:szCs w:val="24"/>
+        </w:rPr>
+        <w:t>Idle</w:t>
+      </w:r>
+      <w:proofErr w:type="spellEnd"/>
+      <w:r>
+        <w:rPr>
+          <w:rFonts w:cs="Times New Roman"/>
+          <w:b/>
+          <w:szCs w:val="24"/>
+        </w:rPr>
+        <w:t xml:space="preserve"> </w:t>
+      </w:r>
+      <w:r>
+        <w:rPr>
+          <w:rFonts w:cs="Times New Roman"/>
+          <w:szCs w:val="24"/>
+        </w:rPr>
+        <w:t xml:space="preserve">i </w:t>
+      </w:r>
+      <w:proofErr w:type="spellStart"/>
+      <w:r>
+        <w:rPr>
+          <w:rFonts w:cs="Times New Roman"/>
+          <w:b/>
+          <w:szCs w:val="24"/>
+        </w:rPr>
+        <w:t>Walk</w:t>
+      </w:r>
+      <w:proofErr w:type="spellEnd"/>
+      <w:r>
+        <w:rPr>
+          <w:rFonts w:cs="Times New Roman"/>
+          <w:b/>
+          <w:szCs w:val="24"/>
+        </w:rPr>
+        <w:t xml:space="preserve"> </w:t>
+      </w:r>
+      <w:r>
+        <w:rPr>
+          <w:rFonts w:cs="Times New Roman"/>
+          <w:szCs w:val="24"/>
+        </w:rPr>
+        <w:t xml:space="preserve">animacije u </w:t>
+      </w:r>
+      <w:proofErr w:type="spellStart"/>
+      <w:r>
+        <w:rPr>
+          <w:rFonts w:cs="Times New Roman"/>
+          <w:b/>
+          <w:szCs w:val="24"/>
+        </w:rPr>
+        <w:t>Animations</w:t>
+      </w:r>
+      <w:proofErr w:type="spellEnd"/>
+      <w:r>
+        <w:rPr>
+          <w:rFonts w:cs="Times New Roman"/>
+          <w:b/>
+          <w:szCs w:val="24"/>
+        </w:rPr>
+        <w:t xml:space="preserve"> </w:t>
+      </w:r>
+      <w:r>
+        <w:rPr>
+          <w:rFonts w:cs="Times New Roman"/>
+          <w:szCs w:val="24"/>
+        </w:rPr>
+        <w:t>datoteku.</w:t>
+      </w:r>
+      <w:r>
+        <w:rPr>
+          <w:rFonts w:cs="Times New Roman"/>
+          <w:szCs w:val="24"/>
+        </w:rPr>
+        <w:t xml:space="preserve"> Kako je naziv jednak, nije potrebno ništa mijenjat da bi vidjeli definiranu animaciju, no ukoliko bi to bilo potrebno promjena se radi unutar Animatora, </w:t>
+      </w:r>
+      <w:proofErr w:type="spellStart"/>
+      <w:r>
+        <w:rPr>
+          <w:rFonts w:cs="Times New Roman"/>
+          <w:szCs w:val="24"/>
+        </w:rPr>
+        <w:t>Idle</w:t>
+      </w:r>
+      <w:proofErr w:type="spellEnd"/>
+      <w:r>
+        <w:rPr>
+          <w:rFonts w:cs="Times New Roman"/>
+          <w:szCs w:val="24"/>
+        </w:rPr>
+        <w:t xml:space="preserve"> stanja, pod opcijom </w:t>
+      </w:r>
+      <w:proofErr w:type="spellStart"/>
+      <w:r>
+        <w:rPr>
+          <w:rFonts w:cs="Times New Roman"/>
+          <w:b/>
+          <w:szCs w:val="24"/>
+        </w:rPr>
+        <w:t>Motion</w:t>
+      </w:r>
+      <w:proofErr w:type="spellEnd"/>
+      <w:r>
+        <w:rPr>
+          <w:rFonts w:cs="Times New Roman"/>
+          <w:szCs w:val="24"/>
+        </w:rPr>
+        <w:t xml:space="preserve"> gdje odabirete željenu animaciju.</w:t>
+      </w:r>
+      <w:r>
+        <w:rPr>
+          <w:rFonts w:cs="Times New Roman"/>
+          <w:szCs w:val="24"/>
+        </w:rPr>
+        <w:t xml:space="preserve"> Povucite novu animaciju </w:t>
+      </w:r>
+      <w:proofErr w:type="spellStart"/>
+      <w:r>
+        <w:rPr>
+          <w:rFonts w:cs="Times New Roman"/>
+          <w:b/>
+          <w:szCs w:val="24"/>
+        </w:rPr>
+        <w:t>Walk</w:t>
+      </w:r>
+      <w:proofErr w:type="spellEnd"/>
+      <w:r>
+        <w:rPr>
+          <w:rFonts w:cs="Times New Roman"/>
+          <w:szCs w:val="24"/>
+        </w:rPr>
+        <w:t xml:space="preserve"> u Animator </w:t>
+      </w:r>
+      <w:proofErr w:type="spellStart"/>
+      <w:r>
+        <w:rPr>
+          <w:rFonts w:cs="Times New Roman"/>
+          <w:szCs w:val="24"/>
+        </w:rPr>
+        <w:t>tab</w:t>
+      </w:r>
+      <w:proofErr w:type="spellEnd"/>
+      <w:r>
+        <w:rPr>
+          <w:rFonts w:cs="Times New Roman"/>
+          <w:szCs w:val="24"/>
+        </w:rPr>
+        <w:t xml:space="preserve">, te uočite kako se stvorilo novo stanje </w:t>
+      </w:r>
+      <w:proofErr w:type="spellStart"/>
+      <w:r>
+        <w:rPr>
+          <w:rFonts w:cs="Times New Roman"/>
+          <w:szCs w:val="24"/>
+        </w:rPr>
+        <w:t>Walk</w:t>
+      </w:r>
+      <w:proofErr w:type="spellEnd"/>
+      <w:r>
+        <w:rPr>
+          <w:rFonts w:cs="Times New Roman"/>
+          <w:szCs w:val="24"/>
+        </w:rPr>
+        <w:t xml:space="preserve"> (sive boje).</w:t>
+      </w:r>
+      <w:r>
+        <w:rPr>
+          <w:rFonts w:cs="Times New Roman"/>
+          <w:szCs w:val="24"/>
+        </w:rPr>
+        <w:t xml:space="preserve"> Sada moramo definirati Animatoru kada </w:t>
+      </w:r>
+      <w:r>
+        <w:rPr>
+          <w:rFonts w:cs="Times New Roman"/>
+          <w:szCs w:val="24"/>
+        </w:rPr>
+        <w:lastRenderedPageBreak/>
+        <w:t>je potrebno priječi iz jedne animacije u drugu, te se vratiti u početnu. Za to su nam potrebni određeni parametri i tranzicije među animacijama.</w:t>
+      </w:r>
+    </w:p>
+    <w:p>
+      <w:pPr>
+        <w:tabs>
+          <w:tab w:val="left" w:pos="3975"/>
+        </w:tabs>
+        <w:spacing w:before="240" w:line="360" w:lineRule="auto"/>
+        <w:jc w:val="both"/>
+        <w:rPr>
+          <w:rFonts w:cs="Times New Roman"/>
+          <w:szCs w:val="24"/>
+        </w:rPr>
+      </w:pPr>
+      <w:r>
+        <w:rPr>
+          <w:rFonts w:cs="Times New Roman"/>
+          <w:szCs w:val="24"/>
+        </w:rPr>
+        <w:t xml:space="preserve">Kreirajte </w:t>
+      </w:r>
+      <w:proofErr w:type="spellStart"/>
+      <w:r>
+        <w:rPr>
+          <w:rFonts w:cs="Times New Roman"/>
+          <w:b/>
+          <w:szCs w:val="24"/>
+        </w:rPr>
+        <w:t>Float</w:t>
+      </w:r>
+      <w:proofErr w:type="spellEnd"/>
+      <w:r>
+        <w:rPr>
+          <w:rFonts w:cs="Times New Roman"/>
+          <w:szCs w:val="24"/>
+        </w:rPr>
+        <w:t xml:space="preserve"> parametar te ga nazovite </w:t>
+      </w:r>
+      <w:proofErr w:type="spellStart"/>
+      <w:r>
+        <w:rPr>
+          <w:rFonts w:cs="Times New Roman"/>
+          <w:b/>
+          <w:szCs w:val="24"/>
+        </w:rPr>
+        <w:t>Speed</w:t>
+      </w:r>
+      <w:proofErr w:type="spellEnd"/>
+      <w:r>
+        <w:rPr>
+          <w:rFonts w:cs="Times New Roman"/>
+          <w:szCs w:val="24"/>
+        </w:rPr>
+        <w:t xml:space="preserve">, te kreirajte tranziciju između </w:t>
+      </w:r>
+      <w:proofErr w:type="spellStart"/>
+      <w:r>
+        <w:rPr>
+          <w:rFonts w:cs="Times New Roman"/>
+          <w:szCs w:val="24"/>
+        </w:rPr>
+        <w:t>Idle</w:t>
+      </w:r>
+      <w:proofErr w:type="spellEnd"/>
+      <w:r>
+        <w:rPr>
+          <w:rFonts w:cs="Times New Roman"/>
+          <w:szCs w:val="24"/>
+        </w:rPr>
+        <w:t xml:space="preserve"> i </w:t>
+      </w:r>
+      <w:proofErr w:type="spellStart"/>
+      <w:r>
+        <w:rPr>
+          <w:rFonts w:cs="Times New Roman"/>
+          <w:szCs w:val="24"/>
+        </w:rPr>
+        <w:t>Walk</w:t>
+      </w:r>
+      <w:proofErr w:type="spellEnd"/>
+      <w:r>
+        <w:rPr>
+          <w:rFonts w:cs="Times New Roman"/>
+          <w:szCs w:val="24"/>
+        </w:rPr>
+        <w:t xml:space="preserve"> (desni klik na </w:t>
+      </w:r>
+      <w:proofErr w:type="spellStart"/>
+      <w:r>
+        <w:rPr>
+          <w:rFonts w:cs="Times New Roman"/>
+          <w:szCs w:val="24"/>
+        </w:rPr>
+        <w:t>Idle</w:t>
+      </w:r>
+      <w:proofErr w:type="spellEnd"/>
+      <w:r>
+        <w:rPr>
+          <w:rFonts w:cs="Times New Roman"/>
+          <w:szCs w:val="24"/>
+        </w:rPr>
+        <w:t xml:space="preserve"> i </w:t>
+      </w:r>
+      <w:r>
+        <w:rPr>
+          <w:rFonts w:cs="Times New Roman"/>
+          <w:b/>
+          <w:szCs w:val="24"/>
+        </w:rPr>
+        <w:t xml:space="preserve">Make </w:t>
+      </w:r>
+      <w:proofErr w:type="spellStart"/>
+      <w:r>
+        <w:rPr>
+          <w:rFonts w:cs="Times New Roman"/>
+          <w:b/>
+          <w:szCs w:val="24"/>
+        </w:rPr>
+        <w:t>transition</w:t>
+      </w:r>
+      <w:proofErr w:type="spellEnd"/>
+      <w:r>
+        <w:rPr>
+          <w:rFonts w:cs="Times New Roman"/>
+          <w:szCs w:val="24"/>
+        </w:rPr>
+        <w:t xml:space="preserve">). Na toj tranziciji definirajte uvjet da je </w:t>
+      </w:r>
+      <w:proofErr w:type="spellStart"/>
+      <w:r>
+        <w:rPr>
+          <w:rFonts w:cs="Times New Roman"/>
+          <w:b/>
+          <w:szCs w:val="24"/>
+        </w:rPr>
+        <w:t>Speed</w:t>
+      </w:r>
+      <w:proofErr w:type="spellEnd"/>
+      <w:r>
+        <w:rPr>
+          <w:rFonts w:cs="Times New Roman"/>
+          <w:b/>
+          <w:szCs w:val="24"/>
+        </w:rPr>
+        <w:t xml:space="preserve"> </w:t>
+      </w:r>
+      <w:proofErr w:type="spellStart"/>
+      <w:r>
+        <w:rPr>
+          <w:rFonts w:cs="Times New Roman"/>
+          <w:b/>
+          <w:szCs w:val="24"/>
+        </w:rPr>
+        <w:t>Greater</w:t>
+      </w:r>
+      <w:proofErr w:type="spellEnd"/>
+      <w:r>
+        <w:rPr>
+          <w:rFonts w:cs="Times New Roman"/>
+          <w:szCs w:val="24"/>
+        </w:rPr>
+        <w:t xml:space="preserve"> </w:t>
+      </w:r>
+      <w:proofErr w:type="spellStart"/>
+      <w:r>
+        <w:rPr>
+          <w:rFonts w:cs="Times New Roman"/>
+          <w:szCs w:val="24"/>
+        </w:rPr>
+        <w:t>than</w:t>
+      </w:r>
+      <w:proofErr w:type="spellEnd"/>
+      <w:r>
+        <w:rPr>
+          <w:rFonts w:cs="Times New Roman"/>
+          <w:szCs w:val="24"/>
+        </w:rPr>
+        <w:t xml:space="preserve"> </w:t>
+      </w:r>
+      <w:r>
+        <w:rPr>
+          <w:rFonts w:cs="Times New Roman"/>
+          <w:b/>
+          <w:szCs w:val="24"/>
+        </w:rPr>
+        <w:t>0.1</w:t>
+      </w:r>
+      <w:r>
+        <w:rPr>
+          <w:rFonts w:cs="Times New Roman"/>
+          <w:szCs w:val="24"/>
+        </w:rPr>
+        <w:t>.</w:t>
+      </w:r>
+      <w:r>
+        <w:rPr>
+          <w:rFonts w:cs="Times New Roman"/>
+          <w:szCs w:val="24"/>
+        </w:rPr>
+        <w:t xml:space="preserve"> Te učinite isto za povratnu tranziciju s </w:t>
+      </w:r>
+      <w:proofErr w:type="spellStart"/>
+      <w:r>
+        <w:rPr>
+          <w:rFonts w:cs="Times New Roman"/>
+          <w:szCs w:val="24"/>
+        </w:rPr>
+        <w:t>Walk</w:t>
+      </w:r>
+      <w:proofErr w:type="spellEnd"/>
+      <w:r>
+        <w:rPr>
+          <w:rFonts w:cs="Times New Roman"/>
+          <w:szCs w:val="24"/>
+        </w:rPr>
+        <w:t xml:space="preserve"> na </w:t>
+      </w:r>
+      <w:proofErr w:type="spellStart"/>
+      <w:r>
+        <w:rPr>
+          <w:rFonts w:cs="Times New Roman"/>
+          <w:szCs w:val="24"/>
+        </w:rPr>
+        <w:t>Idle</w:t>
+      </w:r>
+      <w:proofErr w:type="spellEnd"/>
+      <w:r>
+        <w:rPr>
+          <w:rFonts w:cs="Times New Roman"/>
+          <w:szCs w:val="24"/>
+        </w:rPr>
+        <w:t xml:space="preserve">, samo što ovdje stavite </w:t>
+      </w:r>
+      <w:proofErr w:type="spellStart"/>
+      <w:r>
+        <w:rPr>
+          <w:rFonts w:cs="Times New Roman"/>
+          <w:szCs w:val="24"/>
+        </w:rPr>
+        <w:t>uvijet</w:t>
+      </w:r>
+      <w:proofErr w:type="spellEnd"/>
+      <w:r>
+        <w:rPr>
+          <w:rFonts w:cs="Times New Roman"/>
+          <w:szCs w:val="24"/>
+        </w:rPr>
+        <w:t xml:space="preserve"> </w:t>
+      </w:r>
+      <w:proofErr w:type="spellStart"/>
+      <w:r>
+        <w:rPr>
+          <w:rFonts w:cs="Times New Roman"/>
+          <w:b/>
+          <w:szCs w:val="24"/>
+        </w:rPr>
+        <w:t>Speed</w:t>
+      </w:r>
+      <w:proofErr w:type="spellEnd"/>
+      <w:r>
+        <w:rPr>
+          <w:rFonts w:cs="Times New Roman"/>
+          <w:b/>
+          <w:szCs w:val="24"/>
+        </w:rPr>
+        <w:t xml:space="preserve"> </w:t>
+      </w:r>
+      <w:proofErr w:type="spellStart"/>
+      <w:r>
+        <w:rPr>
+          <w:rFonts w:cs="Times New Roman"/>
+          <w:b/>
+          <w:szCs w:val="24"/>
+        </w:rPr>
+        <w:t>Less</w:t>
+      </w:r>
+      <w:proofErr w:type="spellEnd"/>
+      <w:r>
+        <w:rPr>
+          <w:rFonts w:cs="Times New Roman"/>
+          <w:b/>
+          <w:szCs w:val="24"/>
+        </w:rPr>
+        <w:t xml:space="preserve"> </w:t>
+      </w:r>
+      <w:proofErr w:type="spellStart"/>
+      <w:r>
+        <w:rPr>
+          <w:rFonts w:cs="Times New Roman"/>
+          <w:szCs w:val="24"/>
+        </w:rPr>
+        <w:t>than</w:t>
+      </w:r>
+      <w:proofErr w:type="spellEnd"/>
+      <w:r>
+        <w:rPr>
+          <w:rFonts w:cs="Times New Roman"/>
+          <w:szCs w:val="24"/>
+        </w:rPr>
+        <w:t xml:space="preserve"> </w:t>
+      </w:r>
+      <w:r>
+        <w:rPr>
+          <w:rFonts w:cs="Times New Roman"/>
+          <w:b/>
+          <w:szCs w:val="24"/>
+        </w:rPr>
+        <w:t>0.1</w:t>
+      </w:r>
+      <w:r>
+        <w:rPr>
+          <w:rFonts w:cs="Times New Roman"/>
+          <w:szCs w:val="24"/>
+        </w:rPr>
+        <w:t xml:space="preserve">, kao </w:t>
+      </w:r>
+      <w:r>
+        <w:rPr>
+          <w:rFonts w:cs="Times New Roman"/>
+          <w:szCs w:val="24"/>
+        </w:rPr>
+        <w:t>što je prikazano na slici 14.</w:t>
+      </w:r>
+    </w:p>
+    <w:p>
+      <w:pPr>
+        <w:tabs>
+          <w:tab w:val="left" w:pos="3975"/>
+        </w:tabs>
+        <w:spacing w:before="240" w:line="360" w:lineRule="auto"/>
+        <w:jc w:val="center"/>
+        <w:rPr>
+          <w:rFonts w:cs="Times New Roman"/>
+          <w:szCs w:val="24"/>
+        </w:rPr>
+      </w:pPr>
+      <w:r>
+        <w:rPr>
+          <w:rFonts w:cs="Times New Roman"/>
+          <w:noProof/>
+          <w:szCs w:val="24"/>
+          <w:lang w:eastAsia="hr-HR"/>
+        </w:rPr>
+        <w:drawing>
+          <wp:inline distT="0" distB="0" distL="0" distR="0">
+            <wp:extent cx="5760720" cy="3474720"/>
+            <wp:effectExtent l="0" t="0" r="0" b="0"/>
+            <wp:docPr id="14" name="Picture 14"/>
+            <wp:cNvGraphicFramePr>
+              <a:graphicFrameLocks xmlns:a="http://schemas.openxmlformats.org/drawingml/2006/main" noChangeAspect="1"/>
+            </wp:cNvGraphicFramePr>
+            <a:graphic xmlns:a="http://schemas.openxmlformats.org/drawingml/2006/main">
+              <a:graphicData uri="http://schemas.openxmlformats.org/drawingml/2006/picture">
+                <pic:pic xmlns:pic="http://schemas.openxmlformats.org/drawingml/2006/picture">
+                  <pic:nvPicPr>
+                    <pic:cNvPr id="0" name="Picture 5"/>
+                    <pic:cNvPicPr>
+                      <a:picLocks noChangeAspect="1" noChangeArrowheads="1"/>
+                    </pic:cNvPicPr>
+                  </pic:nvPicPr>
+                  <pic:blipFill>
+                    <a:blip r:embed="rId21" cstate="print">
+                      <a:extLst>
+                        <a:ext uri="{28A0092B-C50C-407E-A947-70E740481C1C}">
+                          <a14:useLocalDpi xmlns:a14="http://schemas.microsoft.com/office/drawing/2010/main" val="0"/>
+                        </a:ext>
+                      </a:extLst>
+                    </a:blip>
+                    <a:srcRect/>
+                    <a:stretch>
+                      <a:fillRect/>
+                    </a:stretch>
+                  </pic:blipFill>
+                  <pic:spPr bwMode="auto">
+                    <a:xfrm>
+                      <a:off x="0" y="0"/>
+                      <a:ext cx="5760720" cy="3474720"/>
+                    </a:xfrm>
+                    <a:prstGeom prst="rect">
+                      <a:avLst/>
+                    </a:prstGeom>
+                    <a:noFill/>
+                    <a:ln>
+                      <a:noFill/>
+                    </a:ln>
+                  </pic:spPr>
+                </pic:pic>
+              </a:graphicData>
+            </a:graphic>
+          </wp:inline>
+        </w:drawing>
+      </w:r>
+      <w:r>
+        <w:rPr>
+          <w:rFonts w:cs="Times New Roman"/>
+          <w:b/>
+          <w:i/>
+          <w:szCs w:val="24"/>
+        </w:rPr>
+        <w:t xml:space="preserve">Slika </w:t>
+      </w:r>
+      <w:r>
+        <w:rPr>
+          <w:rFonts w:cs="Times New Roman"/>
+          <w:b/>
+          <w:i/>
+          <w:szCs w:val="24"/>
+        </w:rPr>
+        <w:t>14</w:t>
+      </w:r>
+      <w:r>
+        <w:rPr>
+          <w:rFonts w:cs="Times New Roman"/>
+          <w:b/>
+          <w:i/>
+          <w:szCs w:val="24"/>
+        </w:rPr>
+        <w:t>:</w:t>
+      </w:r>
+      <w:r>
+        <w:rPr>
+          <w:rFonts w:cs="Times New Roman"/>
+          <w:b/>
+          <w:i/>
+          <w:szCs w:val="24"/>
+        </w:rPr>
+        <w:t xml:space="preserve"> </w:t>
+      </w:r>
+      <w:r>
+        <w:rPr>
+          <w:rFonts w:cs="Times New Roman"/>
+          <w:i/>
+          <w:szCs w:val="24"/>
+        </w:rPr>
+        <w:t>Animator – tranzicije i parametri</w:t>
+      </w:r>
+    </w:p>
+    <w:p>
+      <w:pPr>
+        <w:tabs>
+          <w:tab w:val="left" w:pos="3975"/>
+        </w:tabs>
+        <w:spacing w:before="240" w:line="360" w:lineRule="auto"/>
+        <w:jc w:val="both"/>
+        <w:rPr>
+          <w:rFonts w:cs="Times New Roman"/>
+          <w:szCs w:val="24"/>
+        </w:rPr>
+      </w:pPr>
+      <w:r>
+        <w:rPr>
+          <w:rFonts w:cs="Times New Roman"/>
+          <w:szCs w:val="24"/>
+        </w:rPr>
+        <w:t xml:space="preserve">Ukoliko ste već pokrenuli igru i ponadali se da je to to, uočili ste da se prikazuje samo </w:t>
+      </w:r>
+      <w:proofErr w:type="spellStart"/>
+      <w:r>
+        <w:rPr>
+          <w:rFonts w:cs="Times New Roman"/>
+          <w:szCs w:val="24"/>
+        </w:rPr>
+        <w:t>Idle</w:t>
+      </w:r>
+      <w:proofErr w:type="spellEnd"/>
+      <w:r>
+        <w:rPr>
+          <w:rFonts w:cs="Times New Roman"/>
+          <w:szCs w:val="24"/>
+        </w:rPr>
+        <w:t xml:space="preserve"> animacija nevezano uz našu kretnju. Razlog tome je što nigdje nismo definirali promjenu parametra brzine, to moramo učiniti u skripti </w:t>
+      </w:r>
+      <w:r>
+        <w:rPr>
+          <w:rFonts w:cs="Times New Roman"/>
+          <w:b/>
+          <w:szCs w:val="24"/>
+        </w:rPr>
+        <w:t>PlayerController2D</w:t>
+      </w:r>
+      <w:r>
+        <w:rPr>
+          <w:rFonts w:cs="Times New Roman"/>
+          <w:szCs w:val="24"/>
+        </w:rPr>
+        <w:t>.</w:t>
+      </w:r>
+      <w:r>
+        <w:rPr>
+          <w:rFonts w:cs="Times New Roman"/>
+          <w:szCs w:val="24"/>
+        </w:rPr>
+        <w:t xml:space="preserve"> Dodajte nove linije koda prikazane sljedećim slikama.</w:t>
+      </w:r>
+    </w:p>
+    <w:p>
+      <w:pPr>
+        <w:tabs>
+          <w:tab w:val="left" w:pos="3975"/>
+        </w:tabs>
+        <w:spacing w:before="240" w:line="360" w:lineRule="auto"/>
+        <w:jc w:val="center"/>
+        <w:rPr>
+          <w:rFonts w:cs="Times New Roman"/>
+          <w:i/>
+          <w:szCs w:val="24"/>
+        </w:rPr>
+      </w:pPr>
+      <w:r>
+        <w:rPr>
+          <w:noProof/>
+          <w:lang w:eastAsia="hr-HR"/>
+        </w:rPr>
+        <w:drawing>
+          <wp:inline distT="0" distB="0" distL="0" distR="0">
+            <wp:extent cx="5753100" cy="1028700"/>
+            <wp:effectExtent l="0" t="0" r="0" b="0"/>
+            <wp:docPr id="23" name="Picture 23"/>
+            <wp:cNvGraphicFramePr>
+              <a:graphicFrameLocks xmlns:a="http://schemas.openxmlformats.org/drawingml/2006/main" noChangeAspect="1"/>
+            </wp:cNvGraphicFramePr>
+            <a:graphic xmlns:a="http://schemas.openxmlformats.org/drawingml/2006/main">
+              <a:graphicData uri="http://schemas.openxmlformats.org/drawingml/2006/picture">
+                <pic:pic xmlns:pic="http://schemas.openxmlformats.org/drawingml/2006/picture">
+                  <pic:nvPicPr>
+                    <pic:cNvPr id="0" name="Picture 6"/>
+                    <pic:cNvPicPr>
+                      <a:picLocks noChangeAspect="1" noChangeArrowheads="1"/>
+                    </pic:cNvPicPr>
+                  </pic:nvPicPr>
+                  <pic:blipFill>
+                    <a:blip r:embed="rId22">
+                      <a:extLst>
+                        <a:ext uri="{28A0092B-C50C-407E-A947-70E740481C1C}">
+                          <a14:useLocalDpi xmlns:a14="http://schemas.microsoft.com/office/drawing/2010/main" val="0"/>
+                        </a:ext>
+                      </a:extLst>
+                    </a:blip>
+                    <a:srcRect/>
+                    <a:stretch>
+                      <a:fillRect/>
+                    </a:stretch>
+                  </pic:blipFill>
+                  <pic:spPr bwMode="auto">
+                    <a:xfrm>
+                      <a:off x="0" y="0"/>
+                      <a:ext cx="5753100" cy="1028700"/>
+                    </a:xfrm>
+                    <a:prstGeom prst="rect">
+                      <a:avLst/>
+                    </a:prstGeom>
+                    <a:noFill/>
+                    <a:ln>
+                      <a:noFill/>
+                    </a:ln>
+                  </pic:spPr>
+                </pic:pic>
+              </a:graphicData>
+            </a:graphic>
+          </wp:inline>
+        </w:drawing>
+      </w:r>
+      <w:r>
+        <w:rPr>
+          <w:rFonts w:cs="Times New Roman"/>
+          <w:b/>
+          <w:i/>
+          <w:szCs w:val="24"/>
+        </w:rPr>
+        <w:t xml:space="preserve">Slika </w:t>
+      </w:r>
+      <w:r>
+        <w:rPr>
+          <w:rFonts w:cs="Times New Roman"/>
+          <w:b/>
+          <w:i/>
+          <w:szCs w:val="24"/>
+        </w:rPr>
+        <w:t>15</w:t>
+      </w:r>
+      <w:r>
+        <w:rPr>
+          <w:rFonts w:cs="Times New Roman"/>
+          <w:b/>
+          <w:i/>
+          <w:szCs w:val="24"/>
+        </w:rPr>
+        <w:t>:</w:t>
+      </w:r>
+      <w:r>
+        <w:rPr>
+          <w:rFonts w:cs="Times New Roman"/>
+          <w:b/>
+          <w:i/>
+          <w:szCs w:val="24"/>
+        </w:rPr>
+        <w:t xml:space="preserve"> </w:t>
+      </w:r>
+      <w:r>
+        <w:rPr>
+          <w:rFonts w:cs="Times New Roman"/>
+          <w:i/>
+          <w:szCs w:val="24"/>
+        </w:rPr>
+        <w:t xml:space="preserve">Promjena parametra </w:t>
+      </w:r>
+      <w:proofErr w:type="spellStart"/>
+      <w:r>
+        <w:rPr>
+          <w:rFonts w:cs="Times New Roman"/>
+          <w:i/>
+          <w:szCs w:val="24"/>
+        </w:rPr>
+        <w:t>Speed</w:t>
+      </w:r>
+      <w:proofErr w:type="spellEnd"/>
+    </w:p>
+    <w:p>
+      <w:pPr>
+        <w:tabs>
+          <w:tab w:val="left" w:pos="3975"/>
+        </w:tabs>
+        <w:spacing w:before="240" w:line="360" w:lineRule="auto"/>
+        <w:jc w:val="both"/>
+        <w:rPr>
+          <w:rFonts w:cs="Times New Roman"/>
+          <w:szCs w:val="24"/>
+        </w:rPr>
+      </w:pPr>
+      <w:r>
+        <w:rPr>
+          <w:rFonts w:cs="Times New Roman"/>
+          <w:szCs w:val="24"/>
+        </w:rPr>
+        <w:lastRenderedPageBreak/>
+        <w:t>Sada se igrač kreće i animira kako bi trebao.</w:t>
+      </w:r>
+      <w:r>
+        <w:rPr>
+          <w:rFonts w:cs="Times New Roman"/>
+          <w:szCs w:val="24"/>
+        </w:rPr>
+        <w:t xml:space="preserve"> Kako bi spremili sve promijene na </w:t>
+      </w:r>
+      <w:proofErr w:type="spellStart"/>
+      <w:r>
+        <w:rPr>
+          <w:rFonts w:cs="Times New Roman"/>
+          <w:szCs w:val="24"/>
+        </w:rPr>
+        <w:t>prefab</w:t>
+      </w:r>
+      <w:proofErr w:type="spellEnd"/>
+      <w:r>
+        <w:rPr>
+          <w:rFonts w:cs="Times New Roman"/>
+          <w:szCs w:val="24"/>
+        </w:rPr>
+        <w:t xml:space="preserve"> u inspektoru </w:t>
+      </w:r>
+      <w:proofErr w:type="spellStart"/>
+      <w:r>
+        <w:rPr>
+          <w:rFonts w:cs="Times New Roman"/>
+          <w:szCs w:val="24"/>
+        </w:rPr>
+        <w:t>Orc</w:t>
+      </w:r>
+      <w:proofErr w:type="spellEnd"/>
+      <w:r>
+        <w:rPr>
+          <w:rFonts w:cs="Times New Roman"/>
+          <w:szCs w:val="24"/>
+        </w:rPr>
+        <w:t xml:space="preserve"> game objekta pritisnemo </w:t>
+      </w:r>
+      <w:proofErr w:type="spellStart"/>
+      <w:r>
+        <w:rPr>
+          <w:rFonts w:cs="Times New Roman"/>
+          <w:b/>
+          <w:szCs w:val="24"/>
+        </w:rPr>
+        <w:t>App</w:t>
       </w:r>
       <w:bookmarkStart w:id="0" w:name="_GoBack"/>
       <w:bookmarkEnd w:id="0"/>
+      <w:r>
+        <w:rPr>
+          <w:rFonts w:cs="Times New Roman"/>
+          <w:b/>
+          <w:szCs w:val="24"/>
+        </w:rPr>
+        <w:t>ly</w:t>
+      </w:r>
+      <w:proofErr w:type="spellEnd"/>
+      <w:r>
+        <w:rPr>
+          <w:rFonts w:cs="Times New Roman"/>
+          <w:szCs w:val="24"/>
+        </w:rPr>
+        <w:t xml:space="preserve">. Ukoliko provjerite opcije </w:t>
+      </w:r>
+      <w:proofErr w:type="spellStart"/>
+      <w:r>
+        <w:rPr>
+          <w:rFonts w:cs="Times New Roman"/>
+          <w:szCs w:val="24"/>
+        </w:rPr>
+        <w:t>prefaba</w:t>
+      </w:r>
+      <w:proofErr w:type="spellEnd"/>
+      <w:r>
+        <w:rPr>
+          <w:rFonts w:cs="Times New Roman"/>
+          <w:szCs w:val="24"/>
+        </w:rPr>
+        <w:t>, one su izjednačene s našim objektom unutar igre.</w:t>
+      </w:r>
     </w:p>
     <w:sectPr>
       <w:pgSz w:w="11906" w:h="16838"/>
@@ -8490,7 +10842,7 @@
 </file>
 
 <file path=customXml/itemProps1.xml><?xml version="1.0" encoding="utf-8"?>
-<ds:datastoreItem xmlns:ds="http://schemas.openxmlformats.org/officeDocument/2006/customXml" ds:itemID="{C6AAB27C-3F40-452E-BE1D-2D83CDE56332}">
+<ds:datastoreItem xmlns:ds="http://schemas.openxmlformats.org/officeDocument/2006/customXml" ds:itemID="{389B1F86-A349-41F7-93D3-378BB3DADC1D}">
   <ds:schemaRefs>
     <ds:schemaRef ds:uri="http://schemas.openxmlformats.org/officeDocument/2006/bibliography"/>
   </ds:schemaRefs>

</xml_diff>

<commit_message>
2D Character - Jumping
</commit_message>
<xml_diff>
--- a/Day 2/SPS - Day 2.docx
+++ b/Day 2/SPS - Day 2.docx
@@ -19,23 +19,29 @@
         </w:rPr>
         <w:t xml:space="preserve">Student poučava studenta – </w:t>
       </w:r>
-      <w:proofErr w:type="spellStart"/>
       <w:r>
         <w:rPr>
           <w:rFonts w:ascii="Arial" w:hAnsi="Arial" w:cs="Arial"/>
           <w:sz w:val="40"/>
           <w:szCs w:val="40"/>
         </w:rPr>
-        <w:t>Day</w:t>
-      </w:r>
-      <w:proofErr w:type="spellEnd"/>
+        <w:t>Vježba</w:t>
+      </w:r>
       <w:r>
         <w:rPr>
           <w:rFonts w:ascii="Arial" w:hAnsi="Arial" w:cs="Arial"/>
           <w:sz w:val="40"/>
           <w:szCs w:val="40"/>
         </w:rPr>
-        <w:t xml:space="preserve"> 2</w:t>
+        <w:t xml:space="preserve"> </w:t>
+      </w:r>
+      <w:r>
+        <w:rPr>
+          <w:rFonts w:ascii="Arial" w:hAnsi="Arial" w:cs="Arial"/>
+          <w:sz w:val="40"/>
+          <w:szCs w:val="40"/>
+        </w:rPr>
+        <w:t>1</w:t>
       </w:r>
     </w:p>
     <w:p>
@@ -287,39 +293,14 @@
           <w:rFonts w:cs="Times New Roman"/>
           <w:szCs w:val="24"/>
         </w:rPr>
-        <w:t xml:space="preserve"> editor u kojem ćemo tijekom današnje vježbe kreirati našeg 2D lika. Za daljnji rad potrebno je preuzeti sve materijale koji se mogu naći na sljedećem linku </w:t>
-      </w:r>
-      <w:r>
-        <w:rPr>
-          <w:rFonts w:cs="Times New Roman"/>
-          <w:b/>
-          <w:color w:val="1F4E79" w:themeColor="accent1" w:themeShade="80"/>
-          <w:szCs w:val="24"/>
-        </w:rPr>
-        <w:t>LINK</w:t>
-      </w:r>
-      <w:r>
-        <w:rPr>
-          <w:rFonts w:cs="Times New Roman"/>
-          <w:szCs w:val="24"/>
-        </w:rPr>
-        <w:t xml:space="preserve">. (* opis </w:t>
-      </w:r>
-      <w:proofErr w:type="spellStart"/>
-      <w:r>
-        <w:rPr>
-          <w:rFonts w:cs="Times New Roman"/>
-          <w:szCs w:val="24"/>
-        </w:rPr>
-        <w:t>assetsa</w:t>
-      </w:r>
-      <w:proofErr w:type="spellEnd"/>
-      <w:r>
-        <w:rPr>
-          <w:rFonts w:cs="Times New Roman"/>
-          <w:szCs w:val="24"/>
-        </w:rPr>
-        <w:t>*)</w:t>
+        <w:t xml:space="preserve"> editor u kojem ćemo tijekom današnje vježbe kreirati našeg 2D lika. Za daljnji rad potrebno je preuzeti sve materijale koji se mogu naći na sljedećem linku</w:t>
+      </w:r>
+      <w:r>
+        <w:rPr>
+          <w:rFonts w:cs="Times New Roman"/>
+          <w:szCs w:val="24"/>
+        </w:rPr>
+        <w:t>:</w:t>
       </w:r>
     </w:p>
     <w:p>
@@ -327,7 +308,30 @@
         <w:tabs>
           <w:tab w:val="left" w:pos="3780"/>
         </w:tabs>
-        <w:spacing w:line="360" w:lineRule="auto"/>
+        <w:spacing w:before="240" w:line="360" w:lineRule="auto"/>
+        <w:jc w:val="both"/>
+        <w:rPr>
+          <w:rFonts w:cs="Times New Roman"/>
+          <w:szCs w:val="24"/>
+        </w:rPr>
+      </w:pPr>
+      <w:hyperlink r:id="rId8" w:history="1">
+        <w:r>
+          <w:rPr>
+            <w:rStyle w:val="Hyperlink"/>
+            <w:rFonts w:cs="Times New Roman"/>
+            <w:szCs w:val="24"/>
+          </w:rPr>
+          <w:t>https://github.com/steyskal/Student-poucava-studenta/tree/master/Day%202/Assets</w:t>
+        </w:r>
+      </w:hyperlink>
+    </w:p>
+    <w:p>
+      <w:pPr>
+        <w:tabs>
+          <w:tab w:val="left" w:pos="3780"/>
+        </w:tabs>
+        <w:spacing w:before="240" w:line="360" w:lineRule="auto"/>
         <w:jc w:val="both"/>
         <w:rPr>
           <w:rFonts w:cs="Times New Roman"/>
@@ -380,7 +384,7 @@
                     <pic:cNvPicPr/>
                   </pic:nvPicPr>
                   <pic:blipFill>
-                    <a:blip r:embed="rId8"/>
+                    <a:blip r:embed="rId9"/>
                     <a:stretch>
                       <a:fillRect/>
                     </a:stretch>
@@ -652,7 +656,7 @@
                     </pic:cNvPicPr>
                   </pic:nvPicPr>
                   <pic:blipFill>
-                    <a:blip r:embed="rId9">
+                    <a:blip r:embed="rId10">
                       <a:extLst>
                         <a:ext uri="{28A0092B-C50C-407E-A947-70E740481C1C}">
                           <a14:useLocalDpi xmlns:a14="http://schemas.microsoft.com/office/drawing/2010/main" val="0"/>
@@ -987,7 +991,7 @@
                     </pic:cNvPicPr>
                   </pic:nvPicPr>
                   <pic:blipFill>
-                    <a:blip r:embed="rId10">
+                    <a:blip r:embed="rId11">
                       <a:extLst>
                         <a:ext uri="{28A0092B-C50C-407E-A947-70E740481C1C}">
                           <a14:useLocalDpi xmlns:a14="http://schemas.microsoft.com/office/drawing/2010/main" val="0"/>
@@ -1241,7 +1245,7 @@
                     <pic:cNvPicPr/>
                   </pic:nvPicPr>
                   <pic:blipFill>
-                    <a:blip r:embed="rId11"/>
+                    <a:blip r:embed="rId12"/>
                     <a:stretch>
                       <a:fillRect/>
                     </a:stretch>
@@ -1289,7 +1293,7 @@
                     <pic:cNvPicPr/>
                   </pic:nvPicPr>
                   <pic:blipFill>
-                    <a:blip r:embed="rId12"/>
+                    <a:blip r:embed="rId13"/>
                     <a:stretch>
                       <a:fillRect/>
                     </a:stretch>
@@ -3020,7 +3024,7 @@
                     <pic:cNvPicPr/>
                   </pic:nvPicPr>
                   <pic:blipFill>
-                    <a:blip r:embed="rId13"/>
+                    <a:blip r:embed="rId14"/>
                     <a:stretch>
                       <a:fillRect/>
                     </a:stretch>
@@ -3434,23 +3438,14 @@
           <w:rFonts w:cs="Times New Roman"/>
           <w:szCs w:val="24"/>
         </w:rPr>
-        <w:t xml:space="preserve">-u da učini isto njegovoj djeci (svim </w:t>
-      </w:r>
-      <w:proofErr w:type="spellStart"/>
-      <w:r>
-        <w:rPr>
-          <w:rFonts w:cs="Times New Roman"/>
-          <w:szCs w:val="24"/>
-        </w:rPr>
-        <w:t>podijelovima</w:t>
-      </w:r>
-      <w:proofErr w:type="spellEnd"/>
-      <w:r>
-        <w:rPr>
-          <w:rFonts w:cs="Times New Roman"/>
-          <w:szCs w:val="24"/>
-        </w:rPr>
-        <w:t>).</w:t>
+        <w:t>-u da učin</w:t>
+      </w:r>
+      <w:r>
+        <w:rPr>
+          <w:rFonts w:cs="Times New Roman"/>
+          <w:szCs w:val="24"/>
+        </w:rPr>
+        <w:t>i isto njegovoj djeci.</w:t>
       </w:r>
     </w:p>
     <w:p>
@@ -6438,7 +6433,7 @@
                     <pic:cNvPicPr/>
                   </pic:nvPicPr>
                   <pic:blipFill>
-                    <a:blip r:embed="rId14"/>
+                    <a:blip r:embed="rId15"/>
                     <a:stretch>
                       <a:fillRect/>
                     </a:stretch>
@@ -6997,7 +6992,7 @@
                     <pic:cNvPicPr/>
                   </pic:nvPicPr>
                   <pic:blipFill>
-                    <a:blip r:embed="rId15"/>
+                    <a:blip r:embed="rId16"/>
                     <a:stretch>
                       <a:fillRect/>
                     </a:stretch>
@@ -7294,7 +7289,7 @@
                     </pic:cNvPicPr>
                   </pic:nvPicPr>
                   <pic:blipFill>
-                    <a:blip r:embed="rId16">
+                    <a:blip r:embed="rId17">
                       <a:extLst>
                         <a:ext uri="{28A0092B-C50C-407E-A947-70E740481C1C}">
                           <a14:useLocalDpi xmlns:a14="http://schemas.microsoft.com/office/drawing/2010/main" val="0"/>
@@ -7871,7 +7866,7 @@
                     <pic:cNvPicPr/>
                   </pic:nvPicPr>
                   <pic:blipFill>
-                    <a:blip r:embed="rId17"/>
+                    <a:blip r:embed="rId18"/>
                     <a:stretch>
                       <a:fillRect/>
                     </a:stretch>
@@ -8120,7 +8115,7 @@
                     </pic:cNvPicPr>
                   </pic:nvPicPr>
                   <pic:blipFill>
-                    <a:blip r:embed="rId18" cstate="print">
+                    <a:blip r:embed="rId19" cstate="print">
                       <a:extLst>
                         <a:ext uri="{28A0092B-C50C-407E-A947-70E740481C1C}">
                           <a14:useLocalDpi xmlns:a14="http://schemas.microsoft.com/office/drawing/2010/main" val="0"/>
@@ -8381,7 +8376,7 @@
                     </pic:cNvPicPr>
                   </pic:nvPicPr>
                   <pic:blipFill>
-                    <a:blip r:embed="rId19" cstate="print">
+                    <a:blip r:embed="rId20" cstate="print">
                       <a:extLst>
                         <a:ext uri="{28A0092B-C50C-407E-A947-70E740481C1C}">
                           <a14:useLocalDpi xmlns:a14="http://schemas.microsoft.com/office/drawing/2010/main" val="0"/>
@@ -8782,7 +8777,7 @@
                     <pic:cNvPicPr/>
                   </pic:nvPicPr>
                   <pic:blipFill>
-                    <a:blip r:embed="rId20"/>
+                    <a:blip r:embed="rId21"/>
                     <a:stretch>
                       <a:fillRect/>
                     </a:stretch>
@@ -9294,15 +9289,13 @@
         </w:rPr>
         <w:t xml:space="preserve">, samo što ovdje stavite </w:t>
       </w:r>
-      <w:proofErr w:type="spellStart"/>
-      <w:r>
-        <w:rPr>
-          <w:rFonts w:cs="Times New Roman"/>
-          <w:szCs w:val="24"/>
-        </w:rPr>
-        <w:t>uvijet</w:t>
-      </w:r>
-      <w:proofErr w:type="spellEnd"/>
+      <w:r>
+        <w:rPr>
+          <w:rFonts w:cs="Times New Roman"/>
+          <w:szCs w:val="24"/>
+        </w:rPr>
+        <w:t>uvjet</w:t>
+      </w:r>
       <w:r>
         <w:rPr>
           <w:rFonts w:cs="Times New Roman"/>
@@ -9422,7 +9415,7 @@
                     </pic:cNvPicPr>
                   </pic:nvPicPr>
                   <pic:blipFill>
-                    <a:blip r:embed="rId21" cstate="print">
+                    <a:blip r:embed="rId22" cstate="print">
                       <a:extLst>
                         <a:ext uri="{28A0092B-C50C-407E-A947-70E740481C1C}">
                           <a14:useLocalDpi xmlns:a14="http://schemas.microsoft.com/office/drawing/2010/main" val="0"/>
@@ -9592,7 +9585,7 @@
                     </pic:cNvPicPr>
                   </pic:nvPicPr>
                   <pic:blipFill>
-                    <a:blip r:embed="rId22">
+                    <a:blip r:embed="rId23">
                       <a:extLst>
                         <a:ext uri="{28A0092B-C50C-407E-A947-70E740481C1C}">
                           <a14:useLocalDpi xmlns:a14="http://schemas.microsoft.com/office/drawing/2010/main" val="0"/>
@@ -9744,42 +9737,1995 @@
           <w:b/>
           <w:szCs w:val="24"/>
         </w:rPr>
-        <w:t>App</w:t>
+        <w:t>Apply</w:t>
+      </w:r>
+      <w:proofErr w:type="spellEnd"/>
+      <w:r>
+        <w:rPr>
+          <w:rFonts w:cs="Times New Roman"/>
+          <w:szCs w:val="24"/>
+        </w:rPr>
+        <w:t xml:space="preserve">. Ukoliko provjerite opcije </w:t>
+      </w:r>
+      <w:proofErr w:type="spellStart"/>
+      <w:r>
+        <w:rPr>
+          <w:rFonts w:cs="Times New Roman"/>
+          <w:szCs w:val="24"/>
+        </w:rPr>
+        <w:t>prefab</w:t>
+      </w:r>
+      <w:proofErr w:type="spellEnd"/>
+      <w:r>
+        <w:rPr>
+          <w:rFonts w:cs="Times New Roman"/>
+          <w:szCs w:val="24"/>
+        </w:rPr>
+        <w:t>-</w:t>
+      </w:r>
+      <w:r>
+        <w:rPr>
+          <w:rFonts w:cs="Times New Roman"/>
+          <w:szCs w:val="24"/>
+        </w:rPr>
+        <w:t>a, one su izjednačene s našim objektom unutar igre.</w:t>
+      </w:r>
+    </w:p>
+    <w:p>
+      <w:pPr>
+        <w:tabs>
+          <w:tab w:val="left" w:pos="3975"/>
+        </w:tabs>
+        <w:spacing w:before="240" w:line="360" w:lineRule="auto"/>
+        <w:jc w:val="both"/>
+        <w:rPr>
+          <w:rFonts w:cs="Times New Roman"/>
+          <w:szCs w:val="24"/>
+        </w:rPr>
+      </w:pPr>
+      <w:r>
+        <w:rPr>
+          <w:rFonts w:cs="Times New Roman"/>
+          <w:szCs w:val="24"/>
+        </w:rPr>
+        <w:t xml:space="preserve">Jedna od bitnih mogućnosti kontrole igrača u 2D </w:t>
+      </w:r>
+      <w:proofErr w:type="spellStart"/>
+      <w:r>
+        <w:rPr>
+          <w:rFonts w:cs="Times New Roman"/>
+          <w:szCs w:val="24"/>
+        </w:rPr>
+        <w:t>platformer</w:t>
+      </w:r>
+      <w:proofErr w:type="spellEnd"/>
+      <w:r>
+        <w:rPr>
+          <w:rFonts w:cs="Times New Roman"/>
+          <w:szCs w:val="24"/>
+        </w:rPr>
+        <w:t xml:space="preserve"> igrama je skok, kako bi omogućili našem liku </w:t>
+      </w:r>
+      <w:r>
+        <w:rPr>
+          <w:rFonts w:cs="Times New Roman"/>
+          <w:szCs w:val="24"/>
+        </w:rPr>
+        <w:t xml:space="preserve">da skače, potrebno je </w:t>
+      </w:r>
+      <w:r>
+        <w:rPr>
+          <w:rFonts w:cs="Times New Roman"/>
+          <w:szCs w:val="24"/>
+        </w:rPr>
+        <w:t>koristiti</w:t>
+      </w:r>
+      <w:r>
+        <w:rPr>
+          <w:rFonts w:cs="Times New Roman"/>
+          <w:szCs w:val="24"/>
+        </w:rPr>
+        <w:t xml:space="preserve"> nove animacije i dodati nekoliko linija koda u našu skriptu. Bitno je napomenuti da se realizacija skoka može izvršiti na mnogo različitih načina, te je ovo samo jedan od njih.</w:t>
+      </w:r>
+    </w:p>
+    <w:p>
+      <w:pPr>
+        <w:tabs>
+          <w:tab w:val="left" w:pos="3975"/>
+        </w:tabs>
+        <w:spacing w:before="240" w:line="360" w:lineRule="auto"/>
+        <w:jc w:val="both"/>
+        <w:rPr>
+          <w:rFonts w:cs="Times New Roman"/>
+          <w:szCs w:val="24"/>
+        </w:rPr>
+      </w:pPr>
+      <w:r>
+        <w:rPr>
+          <w:rFonts w:cs="Times New Roman"/>
+          <w:szCs w:val="24"/>
+        </w:rPr>
+        <w:t>Prvi dio u realizaciji skoka jest provjera da li se naš igrač nalazi na nekom drugom objektu koji predstavlja pod.</w:t>
+      </w:r>
+      <w:r>
+        <w:rPr>
+          <w:rFonts w:cs="Times New Roman"/>
+          <w:szCs w:val="24"/>
+        </w:rPr>
+        <w:t xml:space="preserve"> Dodat ćemo sljedeće linije koda prikazane na slici 16.</w:t>
+      </w:r>
+    </w:p>
+    <w:p>
+      <w:pPr>
+        <w:tabs>
+          <w:tab w:val="left" w:pos="3975"/>
+        </w:tabs>
+        <w:spacing w:before="240" w:line="360" w:lineRule="auto"/>
+        <w:jc w:val="center"/>
+        <w:rPr>
+          <w:rFonts w:cs="Times New Roman"/>
+          <w:i/>
+          <w:szCs w:val="24"/>
+        </w:rPr>
+      </w:pPr>
+      <w:r>
+        <w:rPr>
+          <w:noProof/>
+          <w:lang w:eastAsia="hr-HR"/>
+        </w:rPr>
+        <w:drawing>
+          <wp:inline distT="0" distB="0" distL="0" distR="0" wp14:anchorId="4074A263" wp14:editId="119CB199">
+            <wp:extent cx="5760720" cy="4019550"/>
+            <wp:effectExtent l="0" t="0" r="0" b="0"/>
+            <wp:docPr id="12" name="Picture 12"/>
+            <wp:cNvGraphicFramePr>
+              <a:graphicFrameLocks xmlns:a="http://schemas.openxmlformats.org/drawingml/2006/main" noChangeAspect="1"/>
+            </wp:cNvGraphicFramePr>
+            <a:graphic xmlns:a="http://schemas.openxmlformats.org/drawingml/2006/main">
+              <a:graphicData uri="http://schemas.openxmlformats.org/drawingml/2006/picture">
+                <pic:pic xmlns:pic="http://schemas.openxmlformats.org/drawingml/2006/picture">
+                  <pic:nvPicPr>
+                    <pic:cNvPr id="1" name=""/>
+                    <pic:cNvPicPr/>
+                  </pic:nvPicPr>
+                  <pic:blipFill>
+                    <a:blip r:embed="rId24"/>
+                    <a:stretch>
+                      <a:fillRect/>
+                    </a:stretch>
+                  </pic:blipFill>
+                  <pic:spPr>
+                    <a:xfrm>
+                      <a:off x="0" y="0"/>
+                      <a:ext cx="5760720" cy="4019550"/>
+                    </a:xfrm>
+                    <a:prstGeom prst="rect">
+                      <a:avLst/>
+                    </a:prstGeom>
+                  </pic:spPr>
+                </pic:pic>
+              </a:graphicData>
+            </a:graphic>
+          </wp:inline>
+        </w:drawing>
+      </w:r>
+      <w:r>
+        <w:rPr>
+          <w:rFonts w:cs="Times New Roman"/>
+          <w:b/>
+          <w:i/>
+          <w:szCs w:val="24"/>
+        </w:rPr>
+        <w:t xml:space="preserve"> </w:t>
+      </w:r>
+      <w:r>
+        <w:rPr>
+          <w:rFonts w:cs="Times New Roman"/>
+          <w:b/>
+          <w:i/>
+          <w:szCs w:val="24"/>
+        </w:rPr>
+        <w:t xml:space="preserve">Slika </w:t>
+      </w:r>
+      <w:r>
+        <w:rPr>
+          <w:rFonts w:cs="Times New Roman"/>
+          <w:b/>
+          <w:i/>
+          <w:szCs w:val="24"/>
+        </w:rPr>
+        <w:t>16</w:t>
+      </w:r>
+      <w:r>
+        <w:rPr>
+          <w:rFonts w:cs="Times New Roman"/>
+          <w:b/>
+          <w:i/>
+          <w:szCs w:val="24"/>
+        </w:rPr>
+        <w:t>:</w:t>
+      </w:r>
+      <w:r>
+        <w:rPr>
+          <w:rFonts w:cs="Times New Roman"/>
+          <w:b/>
+          <w:i/>
+          <w:szCs w:val="24"/>
+        </w:rPr>
+        <w:t xml:space="preserve"> </w:t>
+      </w:r>
+      <w:proofErr w:type="spellStart"/>
+      <w:r>
+        <w:rPr>
+          <w:rFonts w:cs="Times New Roman"/>
+          <w:i/>
+          <w:szCs w:val="24"/>
+        </w:rPr>
+        <w:t>Ground</w:t>
+      </w:r>
+      <w:proofErr w:type="spellEnd"/>
+      <w:r>
+        <w:rPr>
+          <w:rFonts w:cs="Times New Roman"/>
+          <w:i/>
+          <w:szCs w:val="24"/>
+        </w:rPr>
+        <w:t xml:space="preserve"> </w:t>
+      </w:r>
+      <w:proofErr w:type="spellStart"/>
+      <w:r>
+        <w:rPr>
+          <w:rFonts w:cs="Times New Roman"/>
+          <w:i/>
+          <w:szCs w:val="24"/>
+        </w:rPr>
+        <w:t>check</w:t>
+      </w:r>
+      <w:proofErr w:type="spellEnd"/>
+    </w:p>
+    <w:p>
+      <w:pPr>
+        <w:tabs>
+          <w:tab w:val="left" w:pos="3975"/>
+        </w:tabs>
+        <w:spacing w:before="240" w:line="360" w:lineRule="auto"/>
+        <w:jc w:val="both"/>
+        <w:rPr>
+          <w:rFonts w:cs="Times New Roman"/>
+          <w:szCs w:val="24"/>
+        </w:rPr>
+      </w:pPr>
+      <w:r>
+        <w:rPr>
+          <w:rFonts w:cs="Times New Roman"/>
+          <w:szCs w:val="24"/>
+        </w:rPr>
+        <w:t xml:space="preserve">Sada kreirajte novi prazni game objekt, preimenujte ga u </w:t>
+      </w:r>
+      <w:proofErr w:type="spellStart"/>
+      <w:r>
+        <w:rPr>
+          <w:rFonts w:cs="Times New Roman"/>
+          <w:b/>
+          <w:szCs w:val="24"/>
+        </w:rPr>
+        <w:t>GroundCheck</w:t>
+      </w:r>
+      <w:proofErr w:type="spellEnd"/>
+      <w:r>
+        <w:rPr>
+          <w:rFonts w:cs="Times New Roman"/>
+          <w:szCs w:val="24"/>
+        </w:rPr>
+        <w:t xml:space="preserve">, te ga postavite kao dijete </w:t>
+      </w:r>
+      <w:proofErr w:type="spellStart"/>
+      <w:r>
+        <w:rPr>
+          <w:rFonts w:cs="Times New Roman"/>
+          <w:szCs w:val="24"/>
+        </w:rPr>
+        <w:t>Orc</w:t>
+      </w:r>
+      <w:proofErr w:type="spellEnd"/>
+      <w:r>
+        <w:rPr>
+          <w:rFonts w:cs="Times New Roman"/>
+          <w:szCs w:val="24"/>
+        </w:rPr>
+        <w:t xml:space="preserve"> objekta.</w:t>
+      </w:r>
+      <w:r>
+        <w:rPr>
+          <w:rFonts w:cs="Times New Roman"/>
+          <w:szCs w:val="24"/>
+        </w:rPr>
+        <w:t xml:space="preserve"> Resetirajte poziciju tog objekta, te ukoliko je potrebno premjestite ga na samo dno našeg igrača i stavite ga pod </w:t>
+      </w:r>
+      <w:proofErr w:type="spellStart"/>
+      <w:r>
+        <w:rPr>
+          <w:rFonts w:cs="Times New Roman"/>
+          <w:szCs w:val="24"/>
+        </w:rPr>
+        <w:t>layer</w:t>
+      </w:r>
+      <w:proofErr w:type="spellEnd"/>
+      <w:r>
+        <w:rPr>
+          <w:rFonts w:cs="Times New Roman"/>
+          <w:szCs w:val="24"/>
+        </w:rPr>
+        <w:t xml:space="preserve"> </w:t>
+      </w:r>
+      <w:r>
+        <w:rPr>
+          <w:rFonts w:cs="Times New Roman"/>
+          <w:b/>
+          <w:szCs w:val="24"/>
+        </w:rPr>
+        <w:t>Player</w:t>
+      </w:r>
+      <w:r>
+        <w:rPr>
+          <w:rFonts w:cs="Times New Roman"/>
+          <w:szCs w:val="24"/>
+        </w:rPr>
+        <w:t>. Također</w:t>
+      </w:r>
+      <w:r>
+        <w:rPr>
+          <w:rFonts w:cs="Times New Roman"/>
+          <w:szCs w:val="24"/>
+        </w:rPr>
+        <w:t xml:space="preserve">, unutar inspektora, postavite objektu ikonu da bude bolje vidljiv unutar pogleda scene. Rezultat dodavanja </w:t>
+      </w:r>
+      <w:proofErr w:type="spellStart"/>
+      <w:r>
+        <w:rPr>
+          <w:rFonts w:cs="Times New Roman"/>
+          <w:szCs w:val="24"/>
+        </w:rPr>
+        <w:t>GroundCheck</w:t>
+      </w:r>
+      <w:proofErr w:type="spellEnd"/>
+      <w:r>
+        <w:rPr>
+          <w:rFonts w:cs="Times New Roman"/>
+          <w:szCs w:val="24"/>
+        </w:rPr>
+        <w:t xml:space="preserve"> objekta vidljiv je na slici 17.</w:t>
+      </w:r>
+    </w:p>
+    <w:p>
+      <w:pPr>
+        <w:tabs>
+          <w:tab w:val="left" w:pos="3975"/>
+        </w:tabs>
+        <w:spacing w:before="240" w:line="360" w:lineRule="auto"/>
+        <w:jc w:val="center"/>
+        <w:rPr>
+          <w:rFonts w:cs="Times New Roman"/>
+          <w:i/>
+          <w:szCs w:val="24"/>
+        </w:rPr>
+      </w:pPr>
+      <w:r>
+        <w:rPr>
+          <w:rFonts w:cs="Times New Roman"/>
+          <w:noProof/>
+          <w:szCs w:val="24"/>
+          <w:lang w:eastAsia="hr-HR"/>
+        </w:rPr>
+        <w:lastRenderedPageBreak/>
+        <w:drawing>
+          <wp:inline distT="0" distB="0" distL="0" distR="0">
+            <wp:extent cx="5753100" cy="2266950"/>
+            <wp:effectExtent l="0" t="0" r="0" b="0"/>
+            <wp:docPr id="18" name="Picture 18"/>
+            <wp:cNvGraphicFramePr>
+              <a:graphicFrameLocks xmlns:a="http://schemas.openxmlformats.org/drawingml/2006/main" noChangeAspect="1"/>
+            </wp:cNvGraphicFramePr>
+            <a:graphic xmlns:a="http://schemas.openxmlformats.org/drawingml/2006/main">
+              <a:graphicData uri="http://schemas.openxmlformats.org/drawingml/2006/picture">
+                <pic:pic xmlns:pic="http://schemas.openxmlformats.org/drawingml/2006/picture">
+                  <pic:nvPicPr>
+                    <pic:cNvPr id="0" name="Picture 2"/>
+                    <pic:cNvPicPr>
+                      <a:picLocks noChangeAspect="1" noChangeArrowheads="1"/>
+                    </pic:cNvPicPr>
+                  </pic:nvPicPr>
+                  <pic:blipFill>
+                    <a:blip r:embed="rId25" cstate="print">
+                      <a:extLst>
+                        <a:ext uri="{28A0092B-C50C-407E-A947-70E740481C1C}">
+                          <a14:useLocalDpi xmlns:a14="http://schemas.microsoft.com/office/drawing/2010/main" val="0"/>
+                        </a:ext>
+                      </a:extLst>
+                    </a:blip>
+                    <a:srcRect/>
+                    <a:stretch>
+                      <a:fillRect/>
+                    </a:stretch>
+                  </pic:blipFill>
+                  <pic:spPr bwMode="auto">
+                    <a:xfrm>
+                      <a:off x="0" y="0"/>
+                      <a:ext cx="5753100" cy="2266950"/>
+                    </a:xfrm>
+                    <a:prstGeom prst="rect">
+                      <a:avLst/>
+                    </a:prstGeom>
+                    <a:noFill/>
+                    <a:ln>
+                      <a:noFill/>
+                    </a:ln>
+                  </pic:spPr>
+                </pic:pic>
+              </a:graphicData>
+            </a:graphic>
+          </wp:inline>
+        </w:drawing>
+      </w:r>
+      <w:r>
+        <w:rPr>
+          <w:rFonts w:cs="Times New Roman"/>
+          <w:b/>
+          <w:i/>
+          <w:szCs w:val="24"/>
+        </w:rPr>
+        <w:t xml:space="preserve">Slika </w:t>
+      </w:r>
+      <w:r>
+        <w:rPr>
+          <w:rFonts w:cs="Times New Roman"/>
+          <w:b/>
+          <w:i/>
+          <w:szCs w:val="24"/>
+        </w:rPr>
+        <w:t>17</w:t>
+      </w:r>
+      <w:r>
+        <w:rPr>
+          <w:rFonts w:cs="Times New Roman"/>
+          <w:b/>
+          <w:i/>
+          <w:szCs w:val="24"/>
+        </w:rPr>
+        <w:t>:</w:t>
+      </w:r>
+      <w:r>
+        <w:rPr>
+          <w:rFonts w:cs="Times New Roman"/>
+          <w:b/>
+          <w:i/>
+          <w:szCs w:val="24"/>
+        </w:rPr>
+        <w:t xml:space="preserve"> </w:t>
+      </w:r>
+      <w:proofErr w:type="spellStart"/>
+      <w:r>
+        <w:rPr>
+          <w:rFonts w:cs="Times New Roman"/>
+          <w:i/>
+          <w:szCs w:val="24"/>
+        </w:rPr>
+        <w:t>GroundCheck</w:t>
+      </w:r>
+      <w:proofErr w:type="spellEnd"/>
+      <w:r>
+        <w:rPr>
+          <w:rFonts w:cs="Times New Roman"/>
+          <w:i/>
+          <w:szCs w:val="24"/>
+        </w:rPr>
+        <w:t xml:space="preserve"> objekt</w:t>
+      </w:r>
+    </w:p>
+    <w:p>
+      <w:pPr>
+        <w:tabs>
+          <w:tab w:val="left" w:pos="3975"/>
+        </w:tabs>
+        <w:spacing w:before="240" w:line="360" w:lineRule="auto"/>
+        <w:jc w:val="both"/>
+        <w:rPr>
+          <w:rFonts w:cs="Times New Roman"/>
+          <w:szCs w:val="24"/>
+        </w:rPr>
+      </w:pPr>
+      <w:r>
+        <w:rPr>
+          <w:rFonts w:cs="Times New Roman"/>
+          <w:szCs w:val="24"/>
+        </w:rPr>
+        <w:t xml:space="preserve">Taj novo kreirani objekt drag &amp; </w:t>
+      </w:r>
+      <w:proofErr w:type="spellStart"/>
+      <w:r>
+        <w:rPr>
+          <w:rFonts w:cs="Times New Roman"/>
+          <w:szCs w:val="24"/>
+        </w:rPr>
+        <w:t>dropp</w:t>
+      </w:r>
+      <w:proofErr w:type="spellEnd"/>
+      <w:r>
+        <w:rPr>
+          <w:rFonts w:cs="Times New Roman"/>
+          <w:szCs w:val="24"/>
+        </w:rPr>
+        <w:t xml:space="preserve">-amo pod </w:t>
+      </w:r>
+      <w:proofErr w:type="spellStart"/>
+      <w:r>
+        <w:rPr>
+          <w:rFonts w:cs="Times New Roman"/>
+          <w:szCs w:val="24"/>
+        </w:rPr>
+        <w:t>Orc</w:t>
+      </w:r>
+      <w:proofErr w:type="spellEnd"/>
+      <w:r>
+        <w:rPr>
+          <w:rFonts w:cs="Times New Roman"/>
+          <w:szCs w:val="24"/>
+        </w:rPr>
+        <w:t xml:space="preserve"> komponentu </w:t>
+      </w:r>
+      <w:r>
+        <w:rPr>
+          <w:rFonts w:cs="Times New Roman"/>
+          <w:b/>
+          <w:szCs w:val="24"/>
+        </w:rPr>
+        <w:t>PlayerController2D</w:t>
+      </w:r>
+      <w:r>
+        <w:rPr>
+          <w:rFonts w:cs="Times New Roman"/>
+          <w:szCs w:val="24"/>
+        </w:rPr>
+        <w:t xml:space="preserve"> unutar opcije </w:t>
+      </w:r>
+      <w:proofErr w:type="spellStart"/>
+      <w:r>
+        <w:rPr>
+          <w:rFonts w:cs="Times New Roman"/>
+          <w:b/>
+          <w:szCs w:val="24"/>
+        </w:rPr>
+        <w:t>Ground</w:t>
+      </w:r>
+      <w:proofErr w:type="spellEnd"/>
+      <w:r>
+        <w:rPr>
+          <w:rFonts w:cs="Times New Roman"/>
+          <w:b/>
+          <w:szCs w:val="24"/>
+        </w:rPr>
+        <w:t xml:space="preserve"> </w:t>
+      </w:r>
+      <w:proofErr w:type="spellStart"/>
+      <w:r>
+        <w:rPr>
+          <w:rFonts w:cs="Times New Roman"/>
+          <w:b/>
+          <w:szCs w:val="24"/>
+        </w:rPr>
+        <w:t>Check</w:t>
+      </w:r>
+      <w:proofErr w:type="spellEnd"/>
+      <w:r>
+        <w:rPr>
+          <w:rFonts w:cs="Times New Roman"/>
+          <w:szCs w:val="24"/>
+        </w:rPr>
+        <w:t xml:space="preserve">. Zatim pod opcijom </w:t>
+      </w:r>
+      <w:proofErr w:type="spellStart"/>
+      <w:r>
+        <w:rPr>
+          <w:rFonts w:cs="Times New Roman"/>
+          <w:b/>
+          <w:szCs w:val="24"/>
+        </w:rPr>
+        <w:t>What</w:t>
+      </w:r>
+      <w:proofErr w:type="spellEnd"/>
+      <w:r>
+        <w:rPr>
+          <w:rFonts w:cs="Times New Roman"/>
+          <w:b/>
+          <w:szCs w:val="24"/>
+        </w:rPr>
+        <w:t xml:space="preserve"> </w:t>
+      </w:r>
+      <w:proofErr w:type="spellStart"/>
+      <w:r>
+        <w:rPr>
+          <w:rFonts w:cs="Times New Roman"/>
+          <w:b/>
+          <w:szCs w:val="24"/>
+        </w:rPr>
+        <w:t>Is</w:t>
+      </w:r>
+      <w:proofErr w:type="spellEnd"/>
+      <w:r>
+        <w:rPr>
+          <w:rFonts w:cs="Times New Roman"/>
+          <w:b/>
+          <w:szCs w:val="24"/>
+        </w:rPr>
+        <w:t xml:space="preserve"> </w:t>
+      </w:r>
+      <w:proofErr w:type="spellStart"/>
+      <w:r>
+        <w:rPr>
+          <w:rFonts w:cs="Times New Roman"/>
+          <w:b/>
+          <w:szCs w:val="24"/>
+        </w:rPr>
+        <w:t>Ground</w:t>
+      </w:r>
+      <w:proofErr w:type="spellEnd"/>
+      <w:r>
+        <w:rPr>
+          <w:rFonts w:cs="Times New Roman"/>
+          <w:szCs w:val="24"/>
+        </w:rPr>
+        <w:t xml:space="preserve"> odaberemo </w:t>
+      </w:r>
+      <w:proofErr w:type="spellStart"/>
+      <w:r>
+        <w:rPr>
+          <w:rFonts w:cs="Times New Roman"/>
+          <w:b/>
+          <w:szCs w:val="24"/>
+        </w:rPr>
+        <w:t>Everything</w:t>
+      </w:r>
+      <w:proofErr w:type="spellEnd"/>
+      <w:r>
+        <w:rPr>
+          <w:rFonts w:cs="Times New Roman"/>
+          <w:b/>
+          <w:szCs w:val="24"/>
+        </w:rPr>
+        <w:t xml:space="preserve"> </w:t>
+      </w:r>
+      <w:r>
+        <w:rPr>
+          <w:rFonts w:cs="Times New Roman"/>
+          <w:szCs w:val="24"/>
+        </w:rPr>
+        <w:t xml:space="preserve">i </w:t>
+      </w:r>
+      <w:proofErr w:type="spellStart"/>
+      <w:r>
+        <w:rPr>
+          <w:rFonts w:cs="Times New Roman"/>
+          <w:szCs w:val="24"/>
+        </w:rPr>
+        <w:t>odznačimo</w:t>
+      </w:r>
+      <w:proofErr w:type="spellEnd"/>
+      <w:r>
+        <w:rPr>
+          <w:rFonts w:cs="Times New Roman"/>
+          <w:szCs w:val="24"/>
+        </w:rPr>
+        <w:t xml:space="preserve"> </w:t>
+      </w:r>
+      <w:r>
+        <w:rPr>
+          <w:rFonts w:cs="Times New Roman"/>
+          <w:b/>
+          <w:szCs w:val="24"/>
+        </w:rPr>
+        <w:t xml:space="preserve">Player </w:t>
+      </w:r>
+      <w:proofErr w:type="spellStart"/>
+      <w:r>
+        <w:rPr>
+          <w:rFonts w:cs="Times New Roman"/>
+          <w:szCs w:val="24"/>
+        </w:rPr>
+        <w:t>layer</w:t>
+      </w:r>
+      <w:proofErr w:type="spellEnd"/>
+      <w:r>
+        <w:rPr>
+          <w:rFonts w:cs="Times New Roman"/>
+          <w:szCs w:val="24"/>
+        </w:rPr>
+        <w:t xml:space="preserve"> (ne želimo da igrač stvara koliziju sa samim sobom)</w:t>
+      </w:r>
+      <w:r>
+        <w:rPr>
+          <w:rFonts w:cs="Times New Roman"/>
+          <w:szCs w:val="24"/>
+        </w:rPr>
+        <w:t>.</w:t>
+      </w:r>
+      <w:r>
+        <w:rPr>
+          <w:rFonts w:cs="Times New Roman"/>
+          <w:szCs w:val="24"/>
+        </w:rPr>
+        <w:t xml:space="preserve"> Unutar animatora dodajte nove paramet</w:t>
+      </w:r>
+      <w:r>
+        <w:rPr>
+          <w:rFonts w:cs="Times New Roman"/>
+          <w:szCs w:val="24"/>
+        </w:rPr>
+        <w:t>r</w:t>
+      </w:r>
+      <w:r>
+        <w:rPr>
+          <w:rFonts w:cs="Times New Roman"/>
+          <w:szCs w:val="24"/>
+        </w:rPr>
+        <w:t>e</w:t>
+      </w:r>
+      <w:r>
+        <w:rPr>
+          <w:rFonts w:cs="Times New Roman"/>
+          <w:szCs w:val="24"/>
+        </w:rPr>
+        <w:t xml:space="preserve"> </w:t>
+      </w:r>
+      <w:proofErr w:type="spellStart"/>
+      <w:r>
+        <w:rPr>
+          <w:rFonts w:cs="Times New Roman"/>
+          <w:b/>
+          <w:szCs w:val="24"/>
+        </w:rPr>
+        <w:t>Ground</w:t>
+      </w:r>
+      <w:proofErr w:type="spellEnd"/>
+      <w:r>
+        <w:rPr>
+          <w:rFonts w:cs="Times New Roman"/>
+          <w:szCs w:val="24"/>
+        </w:rPr>
+        <w:t xml:space="preserve"> (</w:t>
+      </w:r>
+      <w:proofErr w:type="spellStart"/>
+      <w:r>
+        <w:rPr>
+          <w:rFonts w:cs="Times New Roman"/>
+          <w:szCs w:val="24"/>
+        </w:rPr>
+        <w:t>bool</w:t>
+      </w:r>
+      <w:proofErr w:type="spellEnd"/>
+      <w:r>
+        <w:rPr>
+          <w:rFonts w:cs="Times New Roman"/>
+          <w:szCs w:val="24"/>
+        </w:rPr>
+        <w:t>)</w:t>
+      </w:r>
+      <w:r>
+        <w:rPr>
+          <w:rFonts w:cs="Times New Roman"/>
+          <w:szCs w:val="24"/>
+        </w:rPr>
+        <w:t xml:space="preserve"> i </w:t>
+      </w:r>
+      <w:proofErr w:type="spellStart"/>
+      <w:r>
+        <w:rPr>
+          <w:rFonts w:cs="Times New Roman"/>
+          <w:b/>
+          <w:szCs w:val="24"/>
+        </w:rPr>
+        <w:t>vSpeed</w:t>
+      </w:r>
+      <w:proofErr w:type="spellEnd"/>
+      <w:r>
+        <w:rPr>
+          <w:rFonts w:cs="Times New Roman"/>
+          <w:b/>
+          <w:szCs w:val="24"/>
+        </w:rPr>
+        <w:t xml:space="preserve"> </w:t>
+      </w:r>
+      <w:r>
+        <w:rPr>
+          <w:rFonts w:cs="Times New Roman"/>
+          <w:szCs w:val="24"/>
+        </w:rPr>
+        <w:t>(</w:t>
+      </w:r>
+      <w:proofErr w:type="spellStart"/>
+      <w:r>
+        <w:rPr>
+          <w:rFonts w:cs="Times New Roman"/>
+          <w:szCs w:val="24"/>
+        </w:rPr>
+        <w:t>float</w:t>
+      </w:r>
+      <w:proofErr w:type="spellEnd"/>
+      <w:r>
+        <w:rPr>
+          <w:rFonts w:cs="Times New Roman"/>
+          <w:szCs w:val="24"/>
+        </w:rPr>
+        <w:t>)</w:t>
+      </w:r>
+      <w:r>
+        <w:rPr>
+          <w:rFonts w:cs="Times New Roman"/>
+          <w:szCs w:val="24"/>
+        </w:rPr>
+        <w:t>.</w:t>
+      </w:r>
+      <w:r>
+        <w:rPr>
+          <w:rFonts w:cs="Times New Roman"/>
+          <w:szCs w:val="24"/>
+        </w:rPr>
+        <w:t xml:space="preserve"> Ostavite animator </w:t>
+      </w:r>
+      <w:proofErr w:type="spellStart"/>
+      <w:r>
+        <w:rPr>
+          <w:rFonts w:cs="Times New Roman"/>
+          <w:szCs w:val="24"/>
+        </w:rPr>
+        <w:t>tab</w:t>
+      </w:r>
+      <w:proofErr w:type="spellEnd"/>
+      <w:r>
+        <w:rPr>
+          <w:rFonts w:cs="Times New Roman"/>
+          <w:szCs w:val="24"/>
+        </w:rPr>
+        <w:t xml:space="preserve"> otvoren, te isprobajte igru</w:t>
+      </w:r>
+      <w:r>
+        <w:rPr>
+          <w:rFonts w:cs="Times New Roman"/>
+          <w:szCs w:val="24"/>
+        </w:rPr>
+        <w:t xml:space="preserve"> (bacite se niz liticu!)</w:t>
+      </w:r>
+      <w:r>
+        <w:rPr>
+          <w:rFonts w:cs="Times New Roman"/>
+          <w:szCs w:val="24"/>
+        </w:rPr>
+        <w:t xml:space="preserve">, da vidite kako se ponaša varijabla </w:t>
+      </w:r>
+      <w:proofErr w:type="spellStart"/>
+      <w:r>
+        <w:rPr>
+          <w:rFonts w:cs="Times New Roman"/>
+          <w:szCs w:val="24"/>
+        </w:rPr>
+        <w:t>Ground</w:t>
+      </w:r>
+      <w:proofErr w:type="spellEnd"/>
+      <w:r>
+        <w:rPr>
+          <w:rFonts w:cs="Times New Roman"/>
+          <w:szCs w:val="24"/>
+        </w:rPr>
+        <w:t>.</w:t>
+      </w:r>
+      <w:r>
+        <w:rPr>
+          <w:rFonts w:cs="Times New Roman"/>
+          <w:szCs w:val="24"/>
+        </w:rPr>
+        <w:t xml:space="preserve"> Sada kada znamo u kojem trenutku možemo skočiti potrebno je realizirati skok unutar skripte.</w:t>
+      </w:r>
+      <w:r>
+        <w:rPr>
+          <w:rFonts w:cs="Times New Roman"/>
+          <w:szCs w:val="24"/>
+        </w:rPr>
+        <w:t xml:space="preserve"> Prvo dodajte novu varijablu </w:t>
+      </w:r>
+      <w:proofErr w:type="spellStart"/>
+      <w:r>
+        <w:rPr>
+          <w:rFonts w:cs="Times New Roman"/>
+          <w:b/>
+          <w:szCs w:val="24"/>
+        </w:rPr>
+        <w:t>public</w:t>
+      </w:r>
+      <w:proofErr w:type="spellEnd"/>
+      <w:r>
+        <w:rPr>
+          <w:rFonts w:cs="Times New Roman"/>
+          <w:b/>
+          <w:szCs w:val="24"/>
+        </w:rPr>
+        <w:t xml:space="preserve"> </w:t>
+      </w:r>
+      <w:proofErr w:type="spellStart"/>
+      <w:r>
+        <w:rPr>
+          <w:rFonts w:cs="Times New Roman"/>
+          <w:b/>
+          <w:szCs w:val="24"/>
+        </w:rPr>
+        <w:t>float</w:t>
+      </w:r>
+      <w:proofErr w:type="spellEnd"/>
+      <w:r>
+        <w:rPr>
+          <w:rFonts w:cs="Times New Roman"/>
+          <w:b/>
+          <w:szCs w:val="24"/>
+        </w:rPr>
+        <w:t xml:space="preserve"> </w:t>
+      </w:r>
+      <w:proofErr w:type="spellStart"/>
+      <w:r>
+        <w:rPr>
+          <w:rFonts w:cs="Times New Roman"/>
+          <w:i/>
+          <w:szCs w:val="24"/>
+        </w:rPr>
+        <w:t>jumpForce</w:t>
+      </w:r>
+      <w:proofErr w:type="spellEnd"/>
+      <w:r>
+        <w:rPr>
+          <w:rFonts w:cs="Times New Roman"/>
+          <w:i/>
+          <w:szCs w:val="24"/>
+        </w:rPr>
+        <w:t xml:space="preserve"> = 100.0f</w:t>
+      </w:r>
+      <w:r>
+        <w:rPr>
+          <w:rFonts w:cs="Times New Roman"/>
+          <w:i/>
+          <w:szCs w:val="24"/>
+        </w:rPr>
+        <w:t xml:space="preserve"> </w:t>
+      </w:r>
+      <w:r>
+        <w:rPr>
+          <w:rFonts w:cs="Times New Roman"/>
+          <w:szCs w:val="24"/>
+        </w:rPr>
+        <w:t>(ispod</w:t>
+      </w:r>
+      <w:r>
+        <w:rPr>
+          <w:rFonts w:cs="Times New Roman"/>
+          <w:i/>
+          <w:szCs w:val="24"/>
+        </w:rPr>
+        <w:t xml:space="preserve"> </w:t>
+      </w:r>
+      <w:r>
+        <w:rPr>
+          <w:rFonts w:cs="Times New Roman"/>
+          <w:b/>
+          <w:i/>
+          <w:szCs w:val="24"/>
+        </w:rPr>
+        <w:t xml:space="preserve">Animator </w:t>
+      </w:r>
+      <w:r>
+        <w:rPr>
+          <w:rFonts w:cs="Times New Roman"/>
+          <w:i/>
+          <w:szCs w:val="24"/>
+        </w:rPr>
+        <w:t>animator</w:t>
+      </w:r>
+      <w:r>
+        <w:rPr>
+          <w:rFonts w:cs="Times New Roman"/>
+          <w:szCs w:val="24"/>
+        </w:rPr>
+        <w:t>)</w:t>
+      </w:r>
+      <w:r>
+        <w:rPr>
+          <w:rFonts w:cs="Times New Roman"/>
+          <w:szCs w:val="24"/>
+        </w:rPr>
+        <w:t xml:space="preserve"> </w:t>
+      </w:r>
+      <w:r>
+        <w:rPr>
+          <w:rFonts w:cs="Times New Roman"/>
+          <w:szCs w:val="24"/>
+        </w:rPr>
+        <w:t xml:space="preserve"> i unutar </w:t>
+      </w:r>
+      <w:r>
+        <w:rPr>
+          <w:rFonts w:cs="Times New Roman"/>
+          <w:szCs w:val="24"/>
+        </w:rPr>
+        <w:t>skripte</w:t>
+      </w:r>
+      <w:r>
+        <w:rPr>
+          <w:rFonts w:cs="Times New Roman"/>
+          <w:szCs w:val="24"/>
+        </w:rPr>
+        <w:t xml:space="preserve"> (</w:t>
+      </w:r>
+      <w:proofErr w:type="spellStart"/>
+      <w:r>
+        <w:rPr>
+          <w:rFonts w:cs="Times New Roman"/>
+          <w:b/>
+          <w:szCs w:val="24"/>
+        </w:rPr>
+        <w:t>Update</w:t>
+      </w:r>
+      <w:proofErr w:type="spellEnd"/>
+      <w:r>
+        <w:rPr>
+          <w:rFonts w:cs="Times New Roman"/>
+          <w:b/>
+          <w:szCs w:val="24"/>
+        </w:rPr>
+        <w:t xml:space="preserve"> </w:t>
+      </w:r>
+      <w:r>
+        <w:rPr>
+          <w:rFonts w:cs="Times New Roman"/>
+          <w:szCs w:val="24"/>
+        </w:rPr>
+        <w:t xml:space="preserve">i </w:t>
+      </w:r>
+      <w:proofErr w:type="spellStart"/>
+      <w:r>
+        <w:rPr>
+          <w:rFonts w:cs="Times New Roman"/>
+          <w:b/>
+          <w:szCs w:val="24"/>
+        </w:rPr>
+        <w:t>FixedUpdate</w:t>
+      </w:r>
+      <w:proofErr w:type="spellEnd"/>
+      <w:r>
+        <w:rPr>
+          <w:rFonts w:cs="Times New Roman"/>
+          <w:szCs w:val="24"/>
+        </w:rPr>
+        <w:t xml:space="preserve"> funkcije)</w:t>
+      </w:r>
+      <w:r>
+        <w:rPr>
+          <w:rFonts w:cs="Times New Roman"/>
+          <w:szCs w:val="24"/>
+        </w:rPr>
+        <w:t xml:space="preserve"> učinite sljedeće:</w:t>
+      </w:r>
+    </w:p>
+    <w:p>
+      <w:pPr>
+        <w:tabs>
+          <w:tab w:val="left" w:pos="3975"/>
+        </w:tabs>
+        <w:spacing w:before="240" w:line="360" w:lineRule="auto"/>
+        <w:jc w:val="center"/>
+        <w:rPr>
+          <w:rFonts w:cs="Times New Roman"/>
+          <w:szCs w:val="24"/>
+        </w:rPr>
+      </w:pPr>
+      <w:r>
+        <w:rPr>
+          <w:noProof/>
+          <w:lang w:eastAsia="hr-HR"/>
+        </w:rPr>
+        <w:drawing>
+          <wp:inline distT="0" distB="0" distL="0" distR="0" wp14:anchorId="08108BCB" wp14:editId="5D300F9D">
+            <wp:extent cx="5760720" cy="3348355"/>
+            <wp:effectExtent l="0" t="0" r="0" b="4445"/>
+            <wp:docPr id="20" name="Picture 20"/>
+            <wp:cNvGraphicFramePr>
+              <a:graphicFrameLocks xmlns:a="http://schemas.openxmlformats.org/drawingml/2006/main" noChangeAspect="1"/>
+            </wp:cNvGraphicFramePr>
+            <a:graphic xmlns:a="http://schemas.openxmlformats.org/drawingml/2006/main">
+              <a:graphicData uri="http://schemas.openxmlformats.org/drawingml/2006/picture">
+                <pic:pic xmlns:pic="http://schemas.openxmlformats.org/drawingml/2006/picture">
+                  <pic:nvPicPr>
+                    <pic:cNvPr id="1" name=""/>
+                    <pic:cNvPicPr/>
+                  </pic:nvPicPr>
+                  <pic:blipFill>
+                    <a:blip r:embed="rId26"/>
+                    <a:stretch>
+                      <a:fillRect/>
+                    </a:stretch>
+                  </pic:blipFill>
+                  <pic:spPr>
+                    <a:xfrm>
+                      <a:off x="0" y="0"/>
+                      <a:ext cx="5760720" cy="3348355"/>
+                    </a:xfrm>
+                    <a:prstGeom prst="rect">
+                      <a:avLst/>
+                    </a:prstGeom>
+                  </pic:spPr>
+                </pic:pic>
+              </a:graphicData>
+            </a:graphic>
+          </wp:inline>
+        </w:drawing>
+      </w:r>
+      <w:r>
+        <w:rPr>
+          <w:rFonts w:cs="Times New Roman"/>
+          <w:b/>
+          <w:i/>
+          <w:szCs w:val="24"/>
+        </w:rPr>
+        <w:t xml:space="preserve">Slika </w:t>
+      </w:r>
+      <w:r>
+        <w:rPr>
+          <w:rFonts w:cs="Times New Roman"/>
+          <w:b/>
+          <w:i/>
+          <w:szCs w:val="24"/>
+        </w:rPr>
+        <w:t>18</w:t>
+      </w:r>
+      <w:r>
+        <w:rPr>
+          <w:rFonts w:cs="Times New Roman"/>
+          <w:b/>
+          <w:i/>
+          <w:szCs w:val="24"/>
+        </w:rPr>
+        <w:t>:</w:t>
+      </w:r>
+      <w:r>
+        <w:rPr>
+          <w:rFonts w:cs="Times New Roman"/>
+          <w:b/>
+          <w:i/>
+          <w:szCs w:val="24"/>
+        </w:rPr>
+        <w:t xml:space="preserve"> </w:t>
+      </w:r>
+      <w:r>
+        <w:rPr>
+          <w:rFonts w:cs="Times New Roman"/>
+          <w:i/>
+          <w:szCs w:val="24"/>
+        </w:rPr>
+        <w:t>Skriptiranje skoka</w:t>
+      </w:r>
+    </w:p>
+    <w:p>
+      <w:pPr>
+        <w:tabs>
+          <w:tab w:val="left" w:pos="3975"/>
+        </w:tabs>
+        <w:spacing w:before="240" w:line="360" w:lineRule="auto"/>
+        <w:jc w:val="both"/>
+        <w:rPr>
+          <w:rFonts w:cs="Times New Roman"/>
+          <w:szCs w:val="24"/>
+        </w:rPr>
+      </w:pPr>
+      <w:r>
+        <w:rPr>
+          <w:rFonts w:cs="Times New Roman"/>
+          <w:szCs w:val="24"/>
+        </w:rPr>
+        <w:lastRenderedPageBreak/>
+        <w:t>I upravo smo omogućili našem igraču da skače, no javlja se isti problem kao i prvi puta kod kretanja, potrebno je</w:t>
+      </w:r>
+      <w:r>
+        <w:rPr>
+          <w:rFonts w:cs="Times New Roman"/>
+          <w:szCs w:val="24"/>
+        </w:rPr>
+        <w:t xml:space="preserve"> dodati animacije za skok i padanje.</w:t>
+      </w:r>
+      <w:r>
+        <w:rPr>
+          <w:rFonts w:cs="Times New Roman"/>
+          <w:szCs w:val="24"/>
+        </w:rPr>
+        <w:t xml:space="preserve"> Dodajte animacije </w:t>
+      </w:r>
+      <w:proofErr w:type="spellStart"/>
+      <w:r>
+        <w:rPr>
+          <w:rFonts w:cs="Times New Roman"/>
+          <w:b/>
+          <w:szCs w:val="24"/>
+        </w:rPr>
+        <w:t>Fall</w:t>
+      </w:r>
+      <w:proofErr w:type="spellEnd"/>
+      <w:r>
+        <w:rPr>
+          <w:rFonts w:cs="Times New Roman"/>
+          <w:b/>
+          <w:szCs w:val="24"/>
+        </w:rPr>
+        <w:t xml:space="preserve"> </w:t>
+      </w:r>
+      <w:r>
+        <w:rPr>
+          <w:rFonts w:cs="Times New Roman"/>
+          <w:szCs w:val="24"/>
+        </w:rPr>
+        <w:t xml:space="preserve">i </w:t>
+      </w:r>
+      <w:proofErr w:type="spellStart"/>
+      <w:r>
+        <w:rPr>
+          <w:rFonts w:cs="Times New Roman"/>
+          <w:b/>
+          <w:szCs w:val="24"/>
+        </w:rPr>
+        <w:t>Jump</w:t>
+      </w:r>
+      <w:proofErr w:type="spellEnd"/>
+      <w:r>
+        <w:rPr>
+          <w:rFonts w:cs="Times New Roman"/>
+          <w:szCs w:val="24"/>
+        </w:rPr>
+        <w:t xml:space="preserve"> u projekt unutar foldera </w:t>
+      </w:r>
+      <w:proofErr w:type="spellStart"/>
+      <w:r>
+        <w:rPr>
+          <w:rFonts w:cs="Times New Roman"/>
+          <w:b/>
+          <w:szCs w:val="24"/>
+        </w:rPr>
+        <w:t>Animations</w:t>
+      </w:r>
+      <w:proofErr w:type="spellEnd"/>
+      <w:r>
+        <w:rPr>
+          <w:rFonts w:cs="Times New Roman"/>
+          <w:szCs w:val="24"/>
+        </w:rPr>
+        <w:t xml:space="preserve">, te ih obrišite u </w:t>
+      </w:r>
+      <w:r>
+        <w:rPr>
+          <w:rFonts w:cs="Times New Roman"/>
+          <w:b/>
+          <w:szCs w:val="24"/>
+        </w:rPr>
+        <w:t>Animator</w:t>
+      </w:r>
+      <w:r>
+        <w:rPr>
+          <w:rFonts w:cs="Times New Roman"/>
+          <w:szCs w:val="24"/>
+        </w:rPr>
+        <w:t>-u (one se automatski dodaju, no mi to ne želimo).</w:t>
+      </w:r>
+      <w:r>
+        <w:rPr>
+          <w:rFonts w:cs="Times New Roman"/>
+          <w:szCs w:val="24"/>
+        </w:rPr>
+        <w:t xml:space="preserve"> Ove animacije nećemo koristiti zasebno kao </w:t>
+      </w:r>
+      <w:proofErr w:type="spellStart"/>
+      <w:r>
+        <w:rPr>
+          <w:rFonts w:cs="Times New Roman"/>
+          <w:szCs w:val="24"/>
+        </w:rPr>
+        <w:t>Idle</w:t>
+      </w:r>
+      <w:proofErr w:type="spellEnd"/>
+      <w:r>
+        <w:rPr>
+          <w:rFonts w:cs="Times New Roman"/>
+          <w:szCs w:val="24"/>
+        </w:rPr>
+        <w:t xml:space="preserve"> i </w:t>
+      </w:r>
+      <w:proofErr w:type="spellStart"/>
+      <w:r>
+        <w:rPr>
+          <w:rFonts w:cs="Times New Roman"/>
+          <w:szCs w:val="24"/>
+        </w:rPr>
+        <w:t>Walk</w:t>
+      </w:r>
+      <w:proofErr w:type="spellEnd"/>
+      <w:r>
+        <w:rPr>
+          <w:rFonts w:cs="Times New Roman"/>
+          <w:szCs w:val="24"/>
+        </w:rPr>
+        <w:t>, već ćemo kreirati jedno stanje</w:t>
+      </w:r>
+      <w:r>
+        <w:rPr>
+          <w:rFonts w:cs="Times New Roman"/>
+          <w:szCs w:val="24"/>
+        </w:rPr>
+        <w:t xml:space="preserve"> u animatoru </w:t>
+      </w:r>
+      <w:proofErr w:type="spellStart"/>
+      <w:r>
+        <w:rPr>
+          <w:rFonts w:cs="Times New Roman"/>
+          <w:b/>
+          <w:szCs w:val="24"/>
+        </w:rPr>
+        <w:t>Create</w:t>
+      </w:r>
+      <w:proofErr w:type="spellEnd"/>
+      <w:r>
+        <w:rPr>
+          <w:rFonts w:cs="Times New Roman"/>
+          <w:b/>
+          <w:szCs w:val="24"/>
+        </w:rPr>
+        <w:t xml:space="preserve"> State -&gt; </w:t>
+      </w:r>
+      <w:proofErr w:type="spellStart"/>
+      <w:r>
+        <w:rPr>
+          <w:rFonts w:cs="Times New Roman"/>
+          <w:b/>
+          <w:szCs w:val="24"/>
+        </w:rPr>
+        <w:t>Form</w:t>
+      </w:r>
+      <w:proofErr w:type="spellEnd"/>
+      <w:r>
+        <w:rPr>
+          <w:rFonts w:cs="Times New Roman"/>
+          <w:b/>
+          <w:szCs w:val="24"/>
+        </w:rPr>
+        <w:t xml:space="preserve"> New</w:t>
+      </w:r>
+      <w:r>
+        <w:rPr>
+          <w:rFonts w:cs="Times New Roman"/>
+          <w:szCs w:val="24"/>
+        </w:rPr>
+        <w:t xml:space="preserve"> </w:t>
+      </w:r>
+      <w:proofErr w:type="spellStart"/>
+      <w:r>
+        <w:rPr>
+          <w:rFonts w:cs="Times New Roman"/>
+          <w:b/>
+          <w:szCs w:val="24"/>
+        </w:rPr>
+        <w:t>Blend</w:t>
+      </w:r>
+      <w:proofErr w:type="spellEnd"/>
+      <w:r>
+        <w:rPr>
+          <w:rFonts w:cs="Times New Roman"/>
+          <w:b/>
+          <w:szCs w:val="24"/>
+        </w:rPr>
+        <w:t xml:space="preserve"> </w:t>
+      </w:r>
+      <w:proofErr w:type="spellStart"/>
+      <w:r>
+        <w:rPr>
+          <w:rFonts w:cs="Times New Roman"/>
+          <w:b/>
+          <w:szCs w:val="24"/>
+        </w:rPr>
+        <w:t>Tree</w:t>
+      </w:r>
+      <w:proofErr w:type="spellEnd"/>
+      <w:r>
+        <w:rPr>
+          <w:rFonts w:cs="Times New Roman"/>
+          <w:szCs w:val="24"/>
+        </w:rPr>
+        <w:t xml:space="preserve"> pomoću kojeg ćemo određivati da li igrač pada ili skače, te koju animaciju je u određenom trenutku potrebno prikazati.</w:t>
+      </w:r>
+      <w:r>
+        <w:rPr>
+          <w:rFonts w:cs="Times New Roman"/>
+          <w:szCs w:val="24"/>
+        </w:rPr>
+        <w:t xml:space="preserve"> Dodajte tranziciju s </w:t>
+      </w:r>
+      <w:proofErr w:type="spellStart"/>
+      <w:r>
+        <w:rPr>
+          <w:rFonts w:cs="Times New Roman"/>
+          <w:b/>
+          <w:szCs w:val="24"/>
+        </w:rPr>
+        <w:t>Any</w:t>
+      </w:r>
+      <w:proofErr w:type="spellEnd"/>
+      <w:r>
+        <w:rPr>
+          <w:rFonts w:cs="Times New Roman"/>
+          <w:b/>
+          <w:szCs w:val="24"/>
+        </w:rPr>
+        <w:t xml:space="preserve"> State</w:t>
+      </w:r>
+      <w:r>
+        <w:rPr>
+          <w:rFonts w:cs="Times New Roman"/>
+          <w:szCs w:val="24"/>
+        </w:rPr>
+        <w:t xml:space="preserve"> u </w:t>
+      </w:r>
+      <w:proofErr w:type="spellStart"/>
+      <w:r>
+        <w:rPr>
+          <w:rFonts w:cs="Times New Roman"/>
+          <w:b/>
+          <w:szCs w:val="24"/>
+        </w:rPr>
+        <w:t>JumpBlendTree</w:t>
+      </w:r>
+      <w:proofErr w:type="spellEnd"/>
+      <w:r>
+        <w:rPr>
+          <w:rFonts w:cs="Times New Roman"/>
+          <w:szCs w:val="24"/>
+        </w:rPr>
+        <w:t xml:space="preserve"> gdje uvjet da </w:t>
+      </w:r>
+      <w:proofErr w:type="spellStart"/>
+      <w:r>
+        <w:rPr>
+          <w:rFonts w:cs="Times New Roman"/>
+          <w:b/>
+          <w:szCs w:val="24"/>
+        </w:rPr>
+        <w:t>Ground</w:t>
+      </w:r>
+      <w:proofErr w:type="spellEnd"/>
+      <w:r>
+        <w:rPr>
+          <w:rFonts w:cs="Times New Roman"/>
+          <w:b/>
+          <w:szCs w:val="24"/>
+        </w:rPr>
+        <w:t xml:space="preserve"> </w:t>
+      </w:r>
+      <w:proofErr w:type="spellStart"/>
+      <w:r>
+        <w:rPr>
+          <w:rFonts w:cs="Times New Roman"/>
+          <w:szCs w:val="24"/>
+        </w:rPr>
+        <w:t>equals</w:t>
+      </w:r>
+      <w:proofErr w:type="spellEnd"/>
+      <w:r>
+        <w:rPr>
+          <w:rFonts w:cs="Times New Roman"/>
+          <w:szCs w:val="24"/>
+        </w:rPr>
+        <w:t xml:space="preserve"> </w:t>
+      </w:r>
+      <w:proofErr w:type="spellStart"/>
+      <w:r>
+        <w:rPr>
+          <w:rFonts w:cs="Times New Roman"/>
+          <w:b/>
+          <w:szCs w:val="24"/>
+        </w:rPr>
+        <w:t>false</w:t>
+      </w:r>
+      <w:proofErr w:type="spellEnd"/>
+      <w:r>
+        <w:rPr>
+          <w:rFonts w:cs="Times New Roman"/>
+          <w:b/>
+          <w:szCs w:val="24"/>
+        </w:rPr>
+        <w:t xml:space="preserve"> </w:t>
+      </w:r>
+      <w:r>
+        <w:rPr>
+          <w:rFonts w:cs="Times New Roman"/>
+          <w:szCs w:val="24"/>
+        </w:rPr>
+        <w:t xml:space="preserve">i tranziciju s </w:t>
+      </w:r>
+      <w:proofErr w:type="spellStart"/>
+      <w:r>
+        <w:rPr>
+          <w:rFonts w:cs="Times New Roman"/>
+          <w:b/>
+          <w:szCs w:val="24"/>
+        </w:rPr>
+        <w:t>JumpBlendTree</w:t>
+      </w:r>
+      <w:proofErr w:type="spellEnd"/>
+      <w:r>
+        <w:rPr>
+          <w:rFonts w:cs="Times New Roman"/>
+          <w:szCs w:val="24"/>
+        </w:rPr>
+        <w:t xml:space="preserve"> u </w:t>
+      </w:r>
+      <w:proofErr w:type="spellStart"/>
+      <w:r>
+        <w:rPr>
+          <w:rFonts w:cs="Times New Roman"/>
+          <w:b/>
+          <w:szCs w:val="24"/>
+        </w:rPr>
+        <w:t>Idle</w:t>
+      </w:r>
+      <w:proofErr w:type="spellEnd"/>
+      <w:r>
+        <w:rPr>
+          <w:rFonts w:cs="Times New Roman"/>
+          <w:szCs w:val="24"/>
+        </w:rPr>
+        <w:t xml:space="preserve"> sa uvjetom </w:t>
+      </w:r>
+      <w:proofErr w:type="spellStart"/>
+      <w:r>
+        <w:rPr>
+          <w:rFonts w:cs="Times New Roman"/>
+          <w:b/>
+          <w:szCs w:val="24"/>
+        </w:rPr>
+        <w:t>Ground</w:t>
+      </w:r>
+      <w:proofErr w:type="spellEnd"/>
+      <w:r>
+        <w:rPr>
+          <w:rFonts w:cs="Times New Roman"/>
+          <w:b/>
+          <w:szCs w:val="24"/>
+        </w:rPr>
+        <w:t xml:space="preserve"> </w:t>
+      </w:r>
+      <w:proofErr w:type="spellStart"/>
+      <w:r>
+        <w:rPr>
+          <w:rFonts w:cs="Times New Roman"/>
+          <w:szCs w:val="24"/>
+        </w:rPr>
+        <w:t>equals</w:t>
+      </w:r>
+      <w:proofErr w:type="spellEnd"/>
+      <w:r>
+        <w:rPr>
+          <w:rFonts w:cs="Times New Roman"/>
+          <w:szCs w:val="24"/>
+        </w:rPr>
+        <w:t xml:space="preserve"> </w:t>
+      </w:r>
+      <w:proofErr w:type="spellStart"/>
+      <w:r>
+        <w:rPr>
+          <w:rFonts w:cs="Times New Roman"/>
+          <w:b/>
+          <w:szCs w:val="24"/>
+        </w:rPr>
+        <w:t>true</w:t>
+      </w:r>
+      <w:proofErr w:type="spellEnd"/>
+      <w:r>
+        <w:rPr>
+          <w:rFonts w:cs="Times New Roman"/>
+          <w:szCs w:val="24"/>
+        </w:rPr>
+        <w:t>.</w:t>
+      </w:r>
+      <w:r>
+        <w:rPr>
+          <w:rFonts w:cs="Times New Roman"/>
+          <w:szCs w:val="24"/>
+        </w:rPr>
+        <w:t xml:space="preserve"> </w:t>
+      </w:r>
+      <w:proofErr w:type="spellStart"/>
+      <w:r>
+        <w:rPr>
+          <w:rFonts w:cs="Times New Roman"/>
+          <w:szCs w:val="24"/>
+        </w:rPr>
+        <w:t>Dvoklikom</w:t>
+      </w:r>
+      <w:proofErr w:type="spellEnd"/>
+      <w:r>
+        <w:rPr>
+          <w:rFonts w:cs="Times New Roman"/>
+          <w:szCs w:val="24"/>
+        </w:rPr>
+        <w:t xml:space="preserve"> otvorite kreirani </w:t>
+      </w:r>
+      <w:proofErr w:type="spellStart"/>
+      <w:r>
+        <w:rPr>
+          <w:rFonts w:cs="Times New Roman"/>
+          <w:szCs w:val="24"/>
+        </w:rPr>
+        <w:t>blend</w:t>
+      </w:r>
+      <w:proofErr w:type="spellEnd"/>
+      <w:r>
+        <w:rPr>
+          <w:rFonts w:cs="Times New Roman"/>
+          <w:szCs w:val="24"/>
+        </w:rPr>
+        <w:t xml:space="preserve"> </w:t>
+      </w:r>
+      <w:proofErr w:type="spellStart"/>
+      <w:r>
+        <w:rPr>
+          <w:rFonts w:cs="Times New Roman"/>
+          <w:szCs w:val="24"/>
+        </w:rPr>
+        <w:t>tree</w:t>
+      </w:r>
+      <w:proofErr w:type="spellEnd"/>
+      <w:r>
+        <w:rPr>
+          <w:rFonts w:cs="Times New Roman"/>
+          <w:szCs w:val="24"/>
+        </w:rPr>
+        <w:t>.</w:t>
+      </w:r>
+      <w:r>
+        <w:rPr>
+          <w:rFonts w:cs="Times New Roman"/>
+          <w:szCs w:val="24"/>
+        </w:rPr>
+        <w:t xml:space="preserve"> Konfigurirajte </w:t>
+      </w:r>
+      <w:proofErr w:type="spellStart"/>
+      <w:r>
+        <w:rPr>
+          <w:rFonts w:cs="Times New Roman"/>
+          <w:szCs w:val="24"/>
+        </w:rPr>
+        <w:t>blend</w:t>
+      </w:r>
+      <w:proofErr w:type="spellEnd"/>
+      <w:r>
+        <w:rPr>
+          <w:rFonts w:cs="Times New Roman"/>
+          <w:szCs w:val="24"/>
+        </w:rPr>
+        <w:t xml:space="preserve"> </w:t>
+      </w:r>
+      <w:proofErr w:type="spellStart"/>
+      <w:r>
+        <w:rPr>
+          <w:rFonts w:cs="Times New Roman"/>
+          <w:szCs w:val="24"/>
+        </w:rPr>
+        <w:t>tree</w:t>
+      </w:r>
+      <w:proofErr w:type="spellEnd"/>
+      <w:r>
+        <w:rPr>
+          <w:rFonts w:cs="Times New Roman"/>
+          <w:szCs w:val="24"/>
+        </w:rPr>
+        <w:t xml:space="preserve"> kako je prikazano na slici 19.</w:t>
+      </w:r>
+    </w:p>
+    <w:p>
+      <w:pPr>
+        <w:tabs>
+          <w:tab w:val="left" w:pos="3975"/>
+        </w:tabs>
+        <w:spacing w:before="240" w:line="360" w:lineRule="auto"/>
+        <w:jc w:val="center"/>
+        <w:rPr>
+          <w:rFonts w:cs="Times New Roman"/>
+          <w:i/>
+          <w:szCs w:val="24"/>
+        </w:rPr>
+      </w:pPr>
+      <w:r>
+        <w:rPr>
+          <w:noProof/>
+          <w:lang w:eastAsia="hr-HR"/>
+        </w:rPr>
+        <w:drawing>
+          <wp:inline distT="0" distB="0" distL="0" distR="0" wp14:anchorId="18C87167" wp14:editId="64C1AE38">
+            <wp:extent cx="5760720" cy="3376295"/>
+            <wp:effectExtent l="0" t="0" r="0" b="0"/>
+            <wp:docPr id="21" name="Picture 21"/>
+            <wp:cNvGraphicFramePr>
+              <a:graphicFrameLocks xmlns:a="http://schemas.openxmlformats.org/drawingml/2006/main" noChangeAspect="1"/>
+            </wp:cNvGraphicFramePr>
+            <a:graphic xmlns:a="http://schemas.openxmlformats.org/drawingml/2006/main">
+              <a:graphicData uri="http://schemas.openxmlformats.org/drawingml/2006/picture">
+                <pic:pic xmlns:pic="http://schemas.openxmlformats.org/drawingml/2006/picture">
+                  <pic:nvPicPr>
+                    <pic:cNvPr id="1" name=""/>
+                    <pic:cNvPicPr/>
+                  </pic:nvPicPr>
+                  <pic:blipFill>
+                    <a:blip r:embed="rId27"/>
+                    <a:stretch>
+                      <a:fillRect/>
+                    </a:stretch>
+                  </pic:blipFill>
+                  <pic:spPr>
+                    <a:xfrm>
+                      <a:off x="0" y="0"/>
+                      <a:ext cx="5760720" cy="3376295"/>
+                    </a:xfrm>
+                    <a:prstGeom prst="rect">
+                      <a:avLst/>
+                    </a:prstGeom>
+                  </pic:spPr>
+                </pic:pic>
+              </a:graphicData>
+            </a:graphic>
+          </wp:inline>
+        </w:drawing>
+      </w:r>
+      <w:r>
+        <w:rPr>
+          <w:rFonts w:cs="Times New Roman"/>
+          <w:b/>
+          <w:i/>
+          <w:szCs w:val="24"/>
+        </w:rPr>
+        <w:t xml:space="preserve">Slika </w:t>
+      </w:r>
+      <w:r>
+        <w:rPr>
+          <w:rFonts w:cs="Times New Roman"/>
+          <w:b/>
+          <w:i/>
+          <w:szCs w:val="24"/>
+        </w:rPr>
+        <w:t>19</w:t>
+      </w:r>
+      <w:r>
+        <w:rPr>
+          <w:rFonts w:cs="Times New Roman"/>
+          <w:b/>
+          <w:i/>
+          <w:szCs w:val="24"/>
+        </w:rPr>
+        <w:t>:</w:t>
+      </w:r>
+      <w:r>
+        <w:rPr>
+          <w:rFonts w:cs="Times New Roman"/>
+          <w:b/>
+          <w:i/>
+          <w:szCs w:val="24"/>
+        </w:rPr>
+        <w:t xml:space="preserve"> </w:t>
+      </w:r>
+      <w:r>
+        <w:rPr>
+          <w:rFonts w:cs="Times New Roman"/>
+          <w:i/>
+          <w:szCs w:val="24"/>
+        </w:rPr>
+        <w:t>Animiranje skoka</w:t>
+      </w:r>
+    </w:p>
+    <w:p>
+      <w:pPr>
+        <w:tabs>
+          <w:tab w:val="left" w:pos="3975"/>
+        </w:tabs>
+        <w:spacing w:before="240" w:line="360" w:lineRule="auto"/>
+        <w:jc w:val="both"/>
+        <w:rPr>
+          <w:rFonts w:cs="Times New Roman"/>
+          <w:szCs w:val="24"/>
+        </w:rPr>
+      </w:pPr>
+      <w:r>
+        <w:rPr>
+          <w:rFonts w:cs="Times New Roman"/>
+          <w:szCs w:val="24"/>
+        </w:rPr>
+        <w:t>Sada kako naš igrač sadrži one najosnovnije mogućnosti kretnje, završili smo s kreiranjem igrača. Ukoliko želite poigrajte se još s animacijama, dodajte nove i bolje</w:t>
+      </w:r>
+      <w:r>
+        <w:rPr>
+          <w:rFonts w:cs="Times New Roman"/>
+          <w:szCs w:val="24"/>
+        </w:rPr>
+        <w:t xml:space="preserve"> animacije</w:t>
+      </w:r>
+      <w:r>
+        <w:rPr>
+          <w:rFonts w:cs="Times New Roman"/>
+          <w:szCs w:val="24"/>
+        </w:rPr>
+        <w:t xml:space="preserve"> za skok (jer sam </w:t>
+      </w:r>
+      <w:r>
+        <w:rPr>
+          <w:rFonts w:cs="Times New Roman"/>
+          <w:szCs w:val="24"/>
+        </w:rPr>
+        <w:t xml:space="preserve">ja radio </w:t>
+      </w:r>
+      <w:proofErr w:type="spellStart"/>
+      <w:r>
+        <w:rPr>
+          <w:rFonts w:cs="Times New Roman"/>
+          <w:szCs w:val="24"/>
+        </w:rPr>
+        <w:t>Jump</w:t>
+      </w:r>
+      <w:proofErr w:type="spellEnd"/>
+      <w:r>
+        <w:rPr>
+          <w:rFonts w:cs="Times New Roman"/>
+          <w:szCs w:val="24"/>
+        </w:rPr>
+        <w:t xml:space="preserve"> i </w:t>
+      </w:r>
+      <w:proofErr w:type="spellStart"/>
+      <w:r>
+        <w:rPr>
+          <w:rFonts w:cs="Times New Roman"/>
+          <w:szCs w:val="24"/>
+        </w:rPr>
+        <w:t>Fall</w:t>
+      </w:r>
+      <w:proofErr w:type="spellEnd"/>
+      <w:r>
+        <w:rPr>
+          <w:rFonts w:cs="Times New Roman"/>
+          <w:szCs w:val="24"/>
+        </w:rPr>
+        <w:t xml:space="preserve"> </w:t>
+      </w:r>
+      <w:r>
+        <w:rPr>
+          <w:rFonts w:cs="Times New Roman"/>
+          <w:szCs w:val="24"/>
+        </w:rPr>
+        <w:sym w:font="Wingdings" w:char="F04A"/>
+      </w:r>
+      <w:r>
+        <w:rPr>
+          <w:rFonts w:cs="Times New Roman"/>
+          <w:szCs w:val="24"/>
+        </w:rPr>
+        <w:t xml:space="preserve"> ), ili ubacite nešto svoje u skriptu</w:t>
+      </w:r>
+      <w:r>
+        <w:rPr>
+          <w:rFonts w:cs="Times New Roman"/>
+          <w:szCs w:val="24"/>
+        </w:rPr>
+        <w:t xml:space="preserve"> (mogućnost </w:t>
+      </w:r>
+      <w:proofErr w:type="spellStart"/>
+      <w:r>
+        <w:rPr>
+          <w:rFonts w:cs="Times New Roman"/>
+          <w:szCs w:val="24"/>
+        </w:rPr>
+        <w:t>teleportacije</w:t>
+      </w:r>
+      <w:proofErr w:type="spellEnd"/>
+      <w:r>
+        <w:rPr>
+          <w:rFonts w:cs="Times New Roman"/>
+          <w:szCs w:val="24"/>
+        </w:rPr>
+        <w:t>, d</w:t>
+      </w:r>
+      <w:r>
+        <w:rPr>
+          <w:rFonts w:cs="Times New Roman"/>
+          <w:szCs w:val="24"/>
+        </w:rPr>
+        <w:t>vostruki skok, čučanje, napad…</w:t>
+      </w:r>
+      <w:r>
+        <w:rPr>
+          <w:rFonts w:cs="Times New Roman"/>
+          <w:szCs w:val="24"/>
+        </w:rPr>
+        <w:t>)</w:t>
+      </w:r>
+      <w:r>
+        <w:rPr>
+          <w:rFonts w:cs="Times New Roman"/>
+          <w:szCs w:val="24"/>
+        </w:rPr>
+        <w:t>.</w:t>
+      </w:r>
+      <w:r>
+        <w:rPr>
+          <w:rFonts w:cs="Times New Roman"/>
+          <w:szCs w:val="24"/>
+        </w:rPr>
+        <w:t xml:space="preserve"> Svakako nemojte zaboravit snimit sve postavke na </w:t>
+      </w:r>
+      <w:proofErr w:type="spellStart"/>
+      <w:r>
+        <w:rPr>
+          <w:rFonts w:cs="Times New Roman"/>
+          <w:szCs w:val="24"/>
+        </w:rPr>
+        <w:t>prefab</w:t>
+      </w:r>
+      <w:proofErr w:type="spellEnd"/>
+      <w:r>
+        <w:rPr>
+          <w:rFonts w:cs="Times New Roman"/>
+          <w:szCs w:val="24"/>
+        </w:rPr>
+        <w:t xml:space="preserve"> (preko </w:t>
+      </w:r>
+      <w:proofErr w:type="spellStart"/>
+      <w:r>
+        <w:rPr>
+          <w:rFonts w:cs="Times New Roman"/>
+          <w:b/>
+          <w:szCs w:val="24"/>
+        </w:rPr>
+        <w:t>Apply</w:t>
+      </w:r>
+      <w:proofErr w:type="spellEnd"/>
+      <w:r>
+        <w:rPr>
+          <w:rFonts w:cs="Times New Roman"/>
+          <w:szCs w:val="24"/>
+        </w:rPr>
+        <w:t>) i snimit scenu.</w:t>
+      </w:r>
+    </w:p>
+    <w:p>
+      <w:pPr>
+        <w:tabs>
+          <w:tab w:val="left" w:pos="3975"/>
+        </w:tabs>
+        <w:spacing w:before="240" w:line="360" w:lineRule="auto"/>
+        <w:jc w:val="both"/>
+        <w:rPr>
+          <w:rFonts w:cs="Times New Roman"/>
+          <w:szCs w:val="24"/>
+        </w:rPr>
+      </w:pPr>
+      <w:r>
+        <w:rPr>
+          <w:rFonts w:cs="Times New Roman"/>
+          <w:szCs w:val="24"/>
+        </w:rPr>
+        <w:t>Kako bi mogli u potpunosti proći nivo koji će biti kreiran u sljedećoj vježbi bit će vam potreban dvostruki skok. Svakako pokušajte to učiniti sami, no ne brinite ukoliko ne uspijete jer ćemo to proći zajedno na sljedećoj vježbi</w:t>
+      </w:r>
+      <w:r>
+        <w:rPr>
+          <w:rFonts w:cs="Times New Roman"/>
+          <w:szCs w:val="24"/>
+        </w:rPr>
+        <w:t>.</w:t>
       </w:r>
       <w:bookmarkStart w:id="0" w:name="_GoBack"/>
       <w:bookmarkEnd w:id="0"/>
-      <w:r>
-        <w:rPr>
-          <w:rFonts w:cs="Times New Roman"/>
-          <w:b/>
-          <w:szCs w:val="24"/>
-        </w:rPr>
-        <w:t>ly</w:t>
-      </w:r>
-      <w:proofErr w:type="spellEnd"/>
-      <w:r>
-        <w:rPr>
-          <w:rFonts w:cs="Times New Roman"/>
-          <w:szCs w:val="24"/>
-        </w:rPr>
-        <w:t xml:space="preserve">. Ukoliko provjerite opcije </w:t>
-      </w:r>
-      <w:proofErr w:type="spellStart"/>
-      <w:r>
-        <w:rPr>
-          <w:rFonts w:cs="Times New Roman"/>
-          <w:szCs w:val="24"/>
-        </w:rPr>
-        <w:t>prefaba</w:t>
-      </w:r>
-      <w:proofErr w:type="spellEnd"/>
-      <w:r>
-        <w:rPr>
-          <w:rFonts w:cs="Times New Roman"/>
-          <w:szCs w:val="24"/>
-        </w:rPr>
-        <w:t>, one su izjednačene s našim objektom unutar igre.</w:t>
-      </w:r>
     </w:p>
     <w:sectPr>
       <w:pgSz w:w="11906" w:h="16838"/>
@@ -9923,13 +11869,8 @@
       </w:r>
       <w:proofErr w:type="spellEnd"/>
       <w:r>
-        <w:t xml:space="preserve"> </w:t>
-      </w:r>
-      <w:proofErr w:type="spellStart"/>
-      <w:r>
-        <w:t>predstavljaja</w:t>
-      </w:r>
-      <w:proofErr w:type="spellEnd"/>
+        <w:t xml:space="preserve"> predstavlja</w:t>
+      </w:r>
       <w:r>
         <w:t xml:space="preserve"> listu</w:t>
       </w:r>
@@ -10573,6 +12514,17 @@
       </w:tblCellMar>
     </w:tblPr>
   </w:style>
+  <w:style w:type="character" w:styleId="Hyperlink">
+    <w:name w:val="Hyperlink"/>
+    <w:basedOn w:val="DefaultParagraphFont"/>
+    <w:uiPriority w:val="99"/>
+    <w:unhideWhenUsed/>
+    <w:rsid w:val="001A1560"/>
+    <w:rPr>
+      <w:color w:val="0563C1" w:themeColor="hyperlink"/>
+      <w:u w:val="single"/>
+    </w:rPr>
+  </w:style>
 </w:styles>
 </file>
 
@@ -10842,7 +12794,7 @@
 </file>
 
 <file path=customXml/itemProps1.xml><?xml version="1.0" encoding="utf-8"?>
-<ds:datastoreItem xmlns:ds="http://schemas.openxmlformats.org/officeDocument/2006/customXml" ds:itemID="{389B1F86-A349-41F7-93D3-378BB3DADC1D}">
+<ds:datastoreItem xmlns:ds="http://schemas.openxmlformats.org/officeDocument/2006/customXml" ds:itemID="{078F2D73-6363-46BA-9C12-4963B20B7DD3}">
   <ds:schemaRefs>
     <ds:schemaRef ds:uri="http://schemas.openxmlformats.org/officeDocument/2006/bibliography"/>
   </ds:schemaRefs>

</xml_diff>